<commit_message>
Working BOT code, Laserscan lags on SIM
</commit_message>
<xml_diff>
--- a/HUS11215245_CMP9037M.docx
+++ b/HUS11215245_CMP9037M.docx
@@ -11,227 +11,463 @@
           <w:sz w:val="32"/>
         </w:rPr>
       </w:pPr>
+      <w:r>
+        <w:rPr>
+          <w:sz w:val="32"/>
+        </w:rPr>
+        <w:t>Robotics Practical Assignment – Predator &amp; Prey</w:t>
+      </w:r>
+    </w:p>
+    <w:p>
+      <w:pPr>
+        <w:rPr>
+          <w:rFonts w:ascii="Cambria" w:hAnsi="Cambria"/>
+          <w:b/>
+          <w:color w:val="FF0000"/>
+          <w:sz w:val="28"/>
+        </w:rPr>
+      </w:pPr>
+      <w:r>
+        <w:rPr>
+          <w:rFonts w:ascii="Cambria" w:hAnsi="Cambria"/>
+          <w:b/>
+          <w:sz w:val="28"/>
+          <w:u w:val="single"/>
+        </w:rPr>
+        <w:t>Technical Design</w:t>
+      </w:r>
+    </w:p>
+    <w:p>
+      <w:pPr>
+        <w:rPr>
+          <w:b/>
+          <w:sz w:val="24"/>
+          <w:u w:val="single"/>
+        </w:rPr>
+      </w:pPr>
+      <w:r>
+        <w:rPr>
+          <w:b/>
+          <w:sz w:val="24"/>
+          <w:u w:val="single"/>
+        </w:rPr>
+        <w:t>Player Behaviour – Predator</w:t>
+      </w:r>
+      <w:r>
+        <w:rPr>
+          <w:b/>
+          <w:sz w:val="24"/>
+          <w:u w:val="single"/>
+        </w:rPr>
+        <w:t xml:space="preserve"> (Search &amp; Destroy)</w:t>
+      </w:r>
+    </w:p>
+    <w:p>
+      <w:pPr>
+        <w:rPr>
+          <w:b/>
+          <w:sz w:val="24"/>
+        </w:rPr>
+      </w:pPr>
+      <w:r>
+        <w:t xml:space="preserve">The ‘Predator’ mode </w:t>
+      </w:r>
+      <w:r>
+        <w:t xml:space="preserve">applies </w:t>
+      </w:r>
+      <w:r>
+        <w:t xml:space="preserve">computer vision techniques </w:t>
+      </w:r>
+      <w:r>
+        <w:t xml:space="preserve">using </w:t>
+      </w:r>
+      <w:r>
+        <w:t xml:space="preserve">the Turtlebot’s </w:t>
+      </w:r>
+      <w:r>
+        <w:t xml:space="preserve">exteroceptive </w:t>
+      </w:r>
+      <w:r>
+        <w:t>sensor data</w:t>
+      </w:r>
+      <w:r>
+        <w:t xml:space="preserve"> and, based on this data, utilises its effectors and actuators </w:t>
+      </w:r>
+      <w:r>
+        <w:t xml:space="preserve">to </w:t>
+      </w:r>
+      <w:r>
+        <w:t xml:space="preserve">‘search and destroy’ its prey. When activated, the predator bot will search its surroundings for its target using the provided ‘green hat’ as sample data. Upon detection of the </w:t>
+      </w:r>
+      <w:r>
+        <w:t xml:space="preserve">other bot, it will pursue it until it reaches a pre-defined safe proximity </w:t>
+      </w:r>
+      <w:r>
+        <w:t>(to avoid damage to either bot)</w:t>
+      </w:r>
+      <w:r>
+        <w:t xml:space="preserve"> and notify the user that it has caught the prey through a distinctive action. Should obstacles be encountered or introduced, the bot uses its sensor data to determine the best avoidance action to take to circumvent them before resuming its search or pursuit.</w:t>
+      </w:r>
+    </w:p>
+    <w:p>
+      <w:pPr>
+        <w:rPr>
+          <w:b/>
+          <w:sz w:val="24"/>
+        </w:rPr>
+      </w:pPr>
+      <w:r>
+        <w:rPr>
+          <w:b/>
+          <w:sz w:val="24"/>
+        </w:rPr>
+        <w:t>Opponent Detection</w:t>
+      </w:r>
+    </w:p>
+    <w:p>
+      <w:pPr>
+        <w:spacing w:after="0"/>
+        <w:rPr>
+          <w:b/>
+          <w:u w:val="single"/>
+        </w:rPr>
+      </w:pPr>
+      <w:r>
+        <w:rPr>
+          <w:b/>
+          <w:u w:val="single"/>
+        </w:rPr>
+        <w:t>Identification</w:t>
+      </w:r>
+    </w:p>
+    <w:p>
+      <w:r>
+        <w:t xml:space="preserve">The provided ‘green hat’ </w:t>
+      </w:r>
+      <w:r>
+        <w:t xml:space="preserve">the </w:t>
+      </w:r>
+      <w:r>
+        <w:t>Turtleb</w:t>
+      </w:r>
+      <w:r>
+        <w:t xml:space="preserve">ots would wear was sampled in different lighting conditions to identify a robust set of </w:t>
+      </w:r>
+      <w:r>
+        <w:t xml:space="preserve">colour </w:t>
+      </w:r>
+      <w:r>
+        <w:t>value ranges</w:t>
+      </w:r>
+      <w:r>
+        <w:t>,</w:t>
+      </w:r>
+      <w:r>
+        <w:t xml:space="preserve"> </w:t>
+      </w:r>
+      <w:r>
+        <w:t xml:space="preserve">which </w:t>
+      </w:r>
+      <w:r>
+        <w:t xml:space="preserve">could </w:t>
+      </w:r>
+      <w:r>
+        <w:t xml:space="preserve">then </w:t>
+      </w:r>
+      <w:r>
+        <w:t xml:space="preserve">be used to segment it </w:t>
+      </w:r>
+      <w:r>
+        <w:t xml:space="preserve">via </w:t>
+      </w:r>
+      <w:r>
+        <w:t xml:space="preserve">colour slicing. Due to its inherent performance benefits and </w:t>
+      </w:r>
+      <w:r>
+        <w:t xml:space="preserve">its </w:t>
+      </w:r>
+      <w:r>
+        <w:t xml:space="preserve">closer representation of real-world colour, the HSV colour space was used to define these ranges. Each channel has hard-coded upper and lower values taken from unaltered screenshots of the Kinect camera’s view of the hat. </w:t>
+      </w:r>
+      <w:r>
+        <w:t>Creating a binary mask with these ranges enabled the Turtlebot to</w:t>
+      </w:r>
+      <w:r>
+        <w:t xml:space="preserve"> </w:t>
+      </w:r>
+      <w:r>
+        <w:t xml:space="preserve">identify </w:t>
+      </w:r>
+      <w:r>
+        <w:t>its</w:t>
+      </w:r>
+      <w:r>
+        <w:t xml:space="preserve"> opponent when it was in the camera’s field of view</w:t>
+      </w:r>
+      <w:r>
+        <w:t>.</w:t>
+      </w:r>
+    </w:p>
+    <w:p>
+      <w:pPr>
+        <w:jc w:val="center"/>
+        <w:rPr>
+          <w:color w:val="FF0000"/>
+        </w:rPr>
+      </w:pPr>
+      <w:r>
+        <w:rPr>
+          <w:color w:val="FF0000"/>
+        </w:rPr>
+        <w:t>SCREENSHOT: GREEN HAT (RAW KINECT VS BINARY MASK)</w:t>
+      </w:r>
+    </w:p>
+    <w:p>
+      <w:pPr>
+        <w:spacing w:after="0"/>
+        <w:rPr>
+          <w:b/>
+          <w:u w:val="single"/>
+        </w:rPr>
+      </w:pPr>
+      <w:r>
+        <w:rPr>
+          <w:b/>
+          <w:u w:val="single"/>
+        </w:rPr>
+        <w:t>Location</w:t>
+      </w:r>
+    </w:p>
+    <w:p>
+      <w:r>
+        <w:t xml:space="preserve">Implementing a ‘search’ function was necessary to detect the opponent if it started </w:t>
+      </w:r>
+      <w:r>
+        <w:t xml:space="preserve">out of </w:t>
+      </w:r>
+      <w:r>
+        <w:t xml:space="preserve">the predator’s </w:t>
+      </w:r>
+      <w:r>
+        <w:t xml:space="preserve">view </w:t>
+      </w:r>
+      <w:r>
+        <w:t xml:space="preserve">or moved beyond </w:t>
+      </w:r>
+      <w:r>
+        <w:t xml:space="preserve">the </w:t>
+      </w:r>
+      <w:r>
+        <w:t>range</w:t>
+      </w:r>
+      <w:r>
+        <w:t xml:space="preserve"> of its Kinect camera</w:t>
+      </w:r>
+      <w:r>
+        <w:t xml:space="preserve">. Using the previously constructed binary mask, </w:t>
+      </w:r>
+      <w:r>
+        <w:t>c</w:t>
+      </w:r>
+      <w:r>
+        <w:t>ondition</w:t>
+      </w:r>
+      <w:r>
+        <w:t>al logic</w:t>
+      </w:r>
+      <w:r>
+        <w:t xml:space="preserve"> was set that would </w:t>
+      </w:r>
+      <w:r>
+        <w:t xml:space="preserve">initiate a </w:t>
+      </w:r>
+      <w:r>
+        <w:t>“</w:t>
+      </w:r>
+      <w:proofErr w:type="spellStart"/>
+      <w:r>
+        <w:t>search_for_prey</w:t>
+      </w:r>
+      <w:proofErr w:type="spellEnd"/>
+      <w:r>
+        <w:t xml:space="preserve">” function if </w:t>
+      </w:r>
+      <w:r>
+        <w:t xml:space="preserve">the mask’s largest singular object – the green hat – </w:t>
+      </w:r>
+      <w:r>
+        <w:t xml:space="preserve">contained less than a certain number of </w:t>
+      </w:r>
+      <w:r>
+        <w:t>pixels. This</w:t>
+      </w:r>
+      <w:r>
+        <w:t xml:space="preserve"> function then constructs and publishes a</w:t>
+      </w:r>
+      <w:r>
+        <w:t>n object of the ‘T</w:t>
+      </w:r>
+      <w:r>
+        <w:t xml:space="preserve">wist’ </w:t>
+      </w:r>
+      <w:r>
+        <w:t xml:space="preserve">class </w:t>
+      </w:r>
+      <w:r>
+        <w:t>to the Turtlebot’s “</w:t>
+      </w:r>
+      <w:proofErr w:type="spellStart"/>
+      <w:r>
+        <w:t>cmd_vel</w:t>
+      </w:r>
+      <w:proofErr w:type="spellEnd"/>
+      <w:r>
+        <w:t xml:space="preserve">” topic, setting the ‘z’ property of its angular velocity to a sensible speed </w:t>
+      </w:r>
+      <w:r>
+        <w:t>to make</w:t>
+      </w:r>
+      <w:r>
+        <w:t xml:space="preserve"> it rotate on the spot. </w:t>
+      </w:r>
+      <w:r>
+        <w:t xml:space="preserve">The rotation </w:t>
+      </w:r>
+      <w:r>
+        <w:rPr>
+          <w:color w:val="FF0000"/>
+        </w:rPr>
+        <w:t>lasts…</w:t>
+      </w:r>
+    </w:p>
+    <w:p>
+      <w:r>
+        <w:t xml:space="preserve">In doing so, the Turtlebot </w:t>
+      </w:r>
+      <w:r>
+        <w:t>has now been able to see</w:t>
+      </w:r>
+      <w:r>
+        <w:t xml:space="preserve"> all </w:t>
+      </w:r>
+      <w:r>
+        <w:t xml:space="preserve">unobstructed </w:t>
+      </w:r>
+      <w:r>
+        <w:t>areas in its general vicinity and – assuming it detects it –</w:t>
+      </w:r>
+      <w:r>
+        <w:t xml:space="preserve"> can </w:t>
+      </w:r>
+      <w:r>
+        <w:t>proceed in pursuing its prey.</w:t>
+      </w:r>
+    </w:p>
+    <w:p>
+      <w:r>
+        <w:t xml:space="preserve">Should the basic default search motion fail in locating the prey, it will </w:t>
+      </w:r>
+      <w:r>
+        <w:rPr>
+          <w:color w:val="FF0000"/>
+        </w:rPr>
+        <w:t xml:space="preserve">then… </w:t>
+      </w:r>
+    </w:p>
+    <w:p>
+      <w:pPr>
+        <w:spacing w:after="0"/>
+        <w:rPr>
+          <w:b/>
+          <w:u w:val="single"/>
+        </w:rPr>
+      </w:pPr>
+      <w:r>
+        <w:rPr>
+          <w:b/>
+          <w:u w:val="single"/>
+        </w:rPr>
+        <w:t>Pursuit</w:t>
+      </w:r>
+    </w:p>
+    <w:p>
+      <w:r>
+        <w:t>Doing stuff</w:t>
+      </w:r>
+      <w:r>
+        <w:t xml:space="preserve"> is cool</w:t>
+      </w:r>
+    </w:p>
+    <w:p>
+      <w:pPr>
+        <w:rPr>
+          <w:b/>
+          <w:u w:val="single"/>
+        </w:rPr>
+      </w:pPr>
+      <w:r>
+        <w:rPr>
+          <w:b/>
+          <w:u w:val="single"/>
+        </w:rPr>
+        <w:t>Capture</w:t>
+      </w:r>
+    </w:p>
+    <w:p>
       <w:bookmarkStart w:id="0" w:name="_GoBack"/>
       <w:bookmarkEnd w:id="0"/>
-      <w:r>
-        <w:rPr>
-          <w:sz w:val="32"/>
-        </w:rPr>
-        <w:t>Robotics Practical Assignment – Predator &amp; Prey</w:t>
-      </w:r>
-    </w:p>
-    <w:p>
-      <w:pPr>
-        <w:rPr>
-          <w:rFonts w:ascii="Cambria" w:hAnsi="Cambria"/>
-          <w:b/>
-          <w:color w:val="FF0000"/>
-          <w:sz w:val="28"/>
-        </w:rPr>
-      </w:pPr>
-      <w:r>
-        <w:rPr>
-          <w:rFonts w:ascii="Cambria" w:hAnsi="Cambria"/>
-          <w:b/>
-          <w:sz w:val="28"/>
+    </w:p>
+    <w:p>
+      <w:pPr>
+        <w:rPr>
+          <w:b/>
+          <w:sz w:val="24"/>
+        </w:rPr>
+      </w:pPr>
+      <w:r>
+        <w:rPr>
+          <w:b/>
+          <w:sz w:val="24"/>
+        </w:rPr>
+        <w:t>Obstacle Avoidance</w:t>
+      </w:r>
+    </w:p>
+    <w:p>
+      <w:pPr>
+        <w:spacing w:after="0"/>
+        <w:rPr>
+          <w:b/>
           <w:u w:val="single"/>
         </w:rPr>
-        <w:t>Technical Design</w:t>
-      </w:r>
-    </w:p>
-    <w:p>
-      <w:pPr>
-        <w:rPr>
-          <w:b/>
-          <w:sz w:val="24"/>
+      </w:pPr>
+      <w:r>
+        <w:rPr>
+          <w:b/>
           <w:u w:val="single"/>
         </w:rPr>
-      </w:pPr>
-      <w:r>
-        <w:rPr>
-          <w:b/>
-          <w:sz w:val="24"/>
+        <w:t>Identification</w:t>
+      </w:r>
+    </w:p>
+    <w:p>
+      <w:r>
+        <w:t xml:space="preserve">The predator needed to differentiate between its prey and any other objects it may find itself near. While the prey was clearly definable by its distinctive green hat the feedback from the Turtlebot’s Kinect camera </w:t>
+      </w:r>
+    </w:p>
+    <w:p>
+      <w:pPr>
+        <w:spacing w:after="0"/>
+        <w:rPr>
+          <w:b/>
           <w:u w:val="single"/>
         </w:rPr>
-        <w:t>Player Behaviour – Predator</w:t>
-      </w:r>
-      <w:r>
-        <w:rPr>
-          <w:b/>
-          <w:sz w:val="24"/>
+      </w:pPr>
+      <w:r>
+        <w:rPr>
+          <w:b/>
           <w:u w:val="single"/>
         </w:rPr>
-        <w:t xml:space="preserve"> (Search &amp; Destroy)</w:t>
-      </w:r>
-    </w:p>
-    <w:p>
-      <w:pPr>
-        <w:rPr>
-          <w:b/>
-          <w:sz w:val="24"/>
-        </w:rPr>
-      </w:pPr>
-      <w:r>
-        <w:t xml:space="preserve">The ‘Predator’ mode </w:t>
-      </w:r>
-      <w:r>
-        <w:t xml:space="preserve">applies </w:t>
-      </w:r>
-      <w:r>
-        <w:t xml:space="preserve">computer vision techniques </w:t>
-      </w:r>
-      <w:r>
-        <w:t xml:space="preserve">using </w:t>
-      </w:r>
-      <w:r>
-        <w:t xml:space="preserve">the Turtlebot’s </w:t>
-      </w:r>
-      <w:r>
-        <w:t xml:space="preserve">exteroceptive </w:t>
-      </w:r>
-      <w:r>
-        <w:t>sensor data</w:t>
-      </w:r>
-      <w:r>
-        <w:t xml:space="preserve"> and, based on this data, utilises its effectors and actuators </w:t>
-      </w:r>
-      <w:r>
-        <w:t xml:space="preserve">to </w:t>
-      </w:r>
-      <w:r>
-        <w:t xml:space="preserve">‘search and destroy’ its prey. When activated, the predator bot will search its surroundings for its target using the provided ‘green hat’ as sample data. Upon detection of the </w:t>
-      </w:r>
-      <w:r>
-        <w:t xml:space="preserve">other bot, it will pursue it until it reaches a pre-defined safe proximity </w:t>
-      </w:r>
-      <w:r>
-        <w:t>(to avoid damage to either bot)</w:t>
-      </w:r>
-      <w:r>
-        <w:t xml:space="preserve"> and notify the user that it has caught the prey through a distinctive action. Should obstacles be encountered or introduced, the bot uses its sensor data to determine the best avoidance action to take to circumvent them before resuming its search or pursuit.</w:t>
-      </w:r>
-    </w:p>
-    <w:p>
-      <w:pPr>
-        <w:rPr>
-          <w:b/>
-          <w:sz w:val="24"/>
-        </w:rPr>
-      </w:pPr>
-      <w:r>
-        <w:rPr>
-          <w:b/>
-          <w:sz w:val="24"/>
-        </w:rPr>
-        <w:t>Opponent Detection</w:t>
-      </w:r>
-    </w:p>
-    <w:p>
-      <w:r>
-        <w:t xml:space="preserve">The provided ‘green hat’ </w:t>
-      </w:r>
-      <w:r>
-        <w:t xml:space="preserve">the </w:t>
-      </w:r>
-      <w:r>
-        <w:t>Turtleb</w:t>
-      </w:r>
-      <w:r>
-        <w:t xml:space="preserve">ots would wear was sampled in different lighting conditions to identify a robust set of </w:t>
-      </w:r>
-      <w:r>
-        <w:t xml:space="preserve">colour </w:t>
-      </w:r>
-      <w:r>
-        <w:t>value ranges</w:t>
-      </w:r>
-      <w:r>
-        <w:t>,</w:t>
-      </w:r>
-      <w:r>
-        <w:t xml:space="preserve"> </w:t>
-      </w:r>
-      <w:r>
-        <w:t xml:space="preserve">which </w:t>
-      </w:r>
-      <w:r>
-        <w:t xml:space="preserve">could </w:t>
-      </w:r>
-      <w:r>
-        <w:t xml:space="preserve">then </w:t>
-      </w:r>
-      <w:r>
-        <w:t xml:space="preserve">be used to segment it </w:t>
-      </w:r>
-      <w:r>
-        <w:t xml:space="preserve">via </w:t>
-      </w:r>
-      <w:r>
-        <w:t xml:space="preserve">colour slicing. Due to its inherent performance benefits and </w:t>
-      </w:r>
-      <w:r>
-        <w:t xml:space="preserve">its </w:t>
-      </w:r>
-      <w:r>
-        <w:t xml:space="preserve">closer representation of real-world colour, the HSV colour space was used to define these ranges. Each channel has hard-coded upper and lower values taken from unaltered screenshots of the Kinect camera’s view of the hat. </w:t>
-      </w:r>
-      <w:r>
-        <w:t>Creating a binary mask with these ranges enabled the Turtlebot to</w:t>
-      </w:r>
-      <w:r>
-        <w:t xml:space="preserve"> </w:t>
-      </w:r>
-      <w:r>
-        <w:t xml:space="preserve">identify </w:t>
-      </w:r>
-      <w:r>
-        <w:t>its</w:t>
-      </w:r>
-      <w:r>
-        <w:t xml:space="preserve"> opponent when it was in the camera’s field of view</w:t>
-      </w:r>
-      <w:r>
-        <w:t>.</w:t>
-      </w:r>
-    </w:p>
-    <w:p>
-      <w:pPr>
-        <w:jc w:val="center"/>
-        <w:rPr>
-          <w:color w:val="FF0000"/>
-        </w:rPr>
-      </w:pPr>
-      <w:r>
-        <w:rPr>
-          <w:color w:val="FF0000"/>
-        </w:rPr>
-        <w:t>SCREENSHOT: GREEN HAT (RAW KINECT VS BINARY MASK)</w:t>
-      </w:r>
-    </w:p>
-    <w:p>
-      <w:r>
-        <w:t xml:space="preserve">Implementing a ‘search’ function was necessary in order to detect the opponent if it started or moved beyond the predator’s camera range. Using the previously constructed binary mask, a condition was set that would start the “search_for_prey” function if it contained less than a certain number of white pixels. The function then constructs and publishes a ‘twist’ message to the Turtlebot’s “cmd_vel” topic, setting the ‘z’ property of its angular velocity to a sensible speed making it rotate on the spot. In doing so, the Turtlebot now sees all </w:t>
-      </w:r>
-      <w:r>
-        <w:t xml:space="preserve">unobstructed </w:t>
-      </w:r>
-      <w:r>
-        <w:t>areas in its general vicinity and – assuming it detects it – will proceed in pursuing its prey.</w:t>
-      </w:r>
-    </w:p>
-    <w:p>
-      <w:pPr>
-        <w:rPr>
-          <w:b/>
-          <w:sz w:val="24"/>
-        </w:rPr>
-      </w:pPr>
-      <w:r>
-        <w:rPr>
-          <w:b/>
-          <w:sz w:val="24"/>
-        </w:rPr>
-        <w:t>Obstacle Avoidance</w:t>
+        <w:lastRenderedPageBreak/>
+        <w:t>Action</w:t>
       </w:r>
     </w:p>
     <w:p>
@@ -679,7 +915,7 @@
                 <w:noProof/>
                 <w:sz w:val="24"/>
               </w:rPr>
-              <w:t>1</w:t>
+              <w:t>2</w:t>
             </w:r>
             <w:r>
               <w:rPr>
@@ -729,7 +965,7 @@
                 <w:noProof/>
                 <w:sz w:val="24"/>
               </w:rPr>
-              <w:t>3</w:t>
+              <w:t>4</w:t>
             </w:r>
             <w:r>
               <w:rPr>
@@ -1566,7 +1802,7 @@
   <w:style w:type="paragraph" w:default="1" w:styleId="Normal">
     <w:name w:val="Normal"/>
     <w:qFormat/>
-    <w:rsid w:val="00410833"/>
+    <w:rsid w:val="00595E63"/>
   </w:style>
   <w:style w:type="paragraph" w:styleId="Heading1">
     <w:name w:val="heading 1"/>
@@ -2178,7 +2414,7 @@
 </file>
 
 <file path=customXml/itemProps1.xml><?xml version="1.0" encoding="utf-8"?>
-<ds:datastoreItem xmlns:ds="http://schemas.openxmlformats.org/officeDocument/2006/customXml" ds:itemID="{66994E39-0897-4765-82B1-B182ACAB7D68}">
+<ds:datastoreItem xmlns:ds="http://schemas.openxmlformats.org/officeDocument/2006/customXml" ds:itemID="{BFD7BF4C-3F6E-4ECF-9125-45ABFA015E07}">
   <ds:schemaRefs>
     <ds:schemaRef ds:uri="http://schemas.openxmlformats.org/officeDocument/2006/bibliography"/>
   </ds:schemaRefs>

</xml_diff>

<commit_message>
Finished writeup, commented code, sorted out
</commit_message>
<xml_diff>
--- a/HUS11215245_CMP9037M.docx
+++ b/HUS11215245_CMP9037M.docx
@@ -38,6 +38,187 @@
       </w:r>
     </w:p>
     <w:p>
+      <w:r>
+        <w:t>Structurally, the solution was implemented using a predator python class to keep the code modular, readable, and reusable</w:t>
+      </w:r>
+      <w:r>
+        <w:t xml:space="preserve"> for further improvements</w:t>
+      </w:r>
+      <w:r>
+        <w:t>. This</w:t>
+      </w:r>
+      <w:r>
+        <w:t xml:space="preserve"> </w:t>
+      </w:r>
+      <w:r>
+        <w:t>utilised class variables for the ‘ROS Topic’</w:t>
+      </w:r>
+      <w:r>
+        <w:t xml:space="preserve"> </w:t>
+      </w:r>
+      <w:r>
+        <w:t xml:space="preserve">publisher and subscribers used in its methods, as these </w:t>
+      </w:r>
+      <w:r>
+        <w:t>are</w:t>
+      </w:r>
+      <w:r>
+        <w:t xml:space="preserve"> uniform across all</w:t>
+      </w:r>
+      <w:r>
+        <w:t xml:space="preserve"> predator instances. Also </w:t>
+      </w:r>
+      <w:r>
+        <w:t xml:space="preserve">used </w:t>
+      </w:r>
+      <w:r>
+        <w:t xml:space="preserve">were </w:t>
+      </w:r>
+      <w:r>
+        <w:t xml:space="preserve">primitive </w:t>
+      </w:r>
+      <w:r>
+        <w:t xml:space="preserve">instance variables, set and </w:t>
+      </w:r>
+      <w:r>
+        <w:t xml:space="preserve">applied </w:t>
+      </w:r>
+      <w:r>
+        <w:t xml:space="preserve">to </w:t>
+      </w:r>
+      <w:r>
+        <w:t xml:space="preserve">control </w:t>
+      </w:r>
+      <w:r>
+        <w:t xml:space="preserve">logic </w:t>
+      </w:r>
+      <w:r>
+        <w:t xml:space="preserve">at </w:t>
+      </w:r>
+      <w:r>
+        <w:t xml:space="preserve">key points </w:t>
+      </w:r>
+      <w:r>
+        <w:t>throughout the</w:t>
+      </w:r>
+      <w:r>
+        <w:t xml:space="preserve"> implementation</w:t>
+      </w:r>
+      <w:r>
+        <w:t xml:space="preserve">. This enabled interoperability between the topics and the data they sent and received during the </w:t>
+      </w:r>
+      <w:r>
+        <w:t xml:space="preserve">predator’s </w:t>
+      </w:r>
+      <w:r>
+        <w:t xml:space="preserve">runtime. The callback methods for these subscriber topics are the entry point for application code execution, as they call the methods to perform the location, detection, </w:t>
+      </w:r>
+      <w:r>
+        <w:t>computer vision analysis</w:t>
+      </w:r>
+      <w:r>
+        <w:t>, movement, and avoidance actions.</w:t>
+      </w:r>
+    </w:p>
+    <w:p>
+      <w:r>
+        <w:t>From an architectural standpoint the instance</w:t>
+      </w:r>
+      <w:r>
+        <w:t xml:space="preserve"> variables could act as ‘model features’</w:t>
+      </w:r>
+      <w:r>
+        <w:t>,</w:t>
+      </w:r>
+      <w:r>
+        <w:t xml:space="preserve"> akin to those used during the ‘Plan’ robotics primitive. In this case, the predator would be considered as having a deliberative control architecture. However, as </w:t>
+      </w:r>
+      <w:r>
+        <w:t>all</w:t>
+      </w:r>
+      <w:r>
+        <w:t xml:space="preserve"> environment information is obtained locally through sensors, is frequently overwritten, and is not used to construct a global model – meaning </w:t>
+      </w:r>
+      <w:r>
+        <w:t>it isn’</w:t>
+      </w:r>
+      <w:r>
+        <w:t xml:space="preserve">t used to plan necessary directives to achieve its goal – it </w:t>
+      </w:r>
+      <w:r>
+        <w:t>ultimately uses</w:t>
+      </w:r>
+      <w:r>
+        <w:t xml:space="preserve"> a reactive</w:t>
+      </w:r>
+      <w:r>
+        <w:t xml:space="preserve"> approach</w:t>
+      </w:r>
+      <w:r>
+        <w:t xml:space="preserve">. As such, different topic callbacks run concurrently </w:t>
+      </w:r>
+      <w:r>
+        <w:t>(</w:t>
+      </w:r>
+      <w:r>
+        <w:t xml:space="preserve">some </w:t>
+      </w:r>
+      <w:r>
+        <w:t xml:space="preserve">using threading) </w:t>
+      </w:r>
+      <w:r>
+        <w:t xml:space="preserve">and can </w:t>
+      </w:r>
+      <w:r>
+        <w:t>directly affect one another</w:t>
+      </w:r>
+      <w:r>
+        <w:t xml:space="preserve"> as per the architecture’s</w:t>
+      </w:r>
+      <w:r>
+        <w:t xml:space="preserve"> </w:t>
+      </w:r>
+      <w:r>
+        <w:t>“</w:t>
+      </w:r>
+      <w:r>
+        <w:t>vertical task decomposition</w:t>
+      </w:r>
+      <w:r>
+        <w:t xml:space="preserve">” </w:t>
+      </w:r>
+      <w:sdt>
+        <w:sdtPr>
+          <w:id w:val="-1368526138"/>
+          <w:citation/>
+        </w:sdtPr>
+        <w:sdtEndPr/>
+        <w:sdtContent>
+          <w:r>
+            <w:fldChar w:fldCharType="begin"/>
+          </w:r>
+          <w:r>
+            <w:instrText xml:space="preserve"> CITATION Mar15 \l 2057 </w:instrText>
+          </w:r>
+          <w:r>
+            <w:fldChar w:fldCharType="separate"/>
+          </w:r>
+          <w:r>
+            <w:rPr>
+              <w:noProof/>
+            </w:rPr>
+            <w:t>(Hanheide, 2015)</w:t>
+          </w:r>
+          <w:r>
+            <w:fldChar w:fldCharType="end"/>
+          </w:r>
+        </w:sdtContent>
+      </w:sdt>
+      <w:r>
+        <w:t>.</w:t>
+      </w:r>
+    </w:p>
+    <w:p>
       <w:pPr>
         <w:rPr>
           <w:b/>
@@ -53,60 +234,602 @@
         </w:rPr>
         <w:t>Player Behaviour – Predator</w:t>
       </w:r>
-      <w:r>
-        <w:rPr>
-          <w:b/>
-          <w:sz w:val="24"/>
-          <w:u w:val="single"/>
-        </w:rPr>
-        <w:t xml:space="preserve"> (Search &amp; Destroy)</w:t>
+    </w:p>
+    <w:p>
+      <w:r>
+        <w:t xml:space="preserve">This </w:t>
+      </w:r>
+      <w:r>
+        <w:t xml:space="preserve">mode implements </w:t>
+      </w:r>
+      <w:r>
+        <w:t xml:space="preserve">behaviour co-ordination using </w:t>
+      </w:r>
+      <w:r>
+        <w:t xml:space="preserve">a finite state machine approach. </w:t>
+      </w:r>
+      <w:r>
+        <w:t xml:space="preserve">When activated, </w:t>
+      </w:r>
+      <w:r>
+        <w:t xml:space="preserve">it </w:t>
+      </w:r>
+      <w:r>
+        <w:t xml:space="preserve">applies </w:t>
+      </w:r>
+      <w:r>
+        <w:t xml:space="preserve">computer vision techniques </w:t>
+      </w:r>
+      <w:r>
+        <w:t xml:space="preserve">using </w:t>
+      </w:r>
+      <w:r>
+        <w:t xml:space="preserve">data received </w:t>
+      </w:r>
+      <w:r>
+        <w:t xml:space="preserve">from </w:t>
+      </w:r>
+      <w:r>
+        <w:t xml:space="preserve">the </w:t>
+      </w:r>
+      <w:r>
+        <w:t>Turtlebot’s</w:t>
+      </w:r>
+      <w:r>
+        <w:t xml:space="preserve"> passive</w:t>
+      </w:r>
+      <w:r>
+        <w:t xml:space="preserve"> </w:t>
+      </w:r>
+      <w:r>
+        <w:t xml:space="preserve">exteroceptive </w:t>
+      </w:r>
+      <w:r>
+        <w:t xml:space="preserve">camera </w:t>
+      </w:r>
+      <w:r>
+        <w:t xml:space="preserve">sensor </w:t>
+      </w:r>
+      <w:r>
+        <w:t xml:space="preserve">and, based on this, utilises its </w:t>
+      </w:r>
+      <w:r>
+        <w:t xml:space="preserve">mobile </w:t>
+      </w:r>
+      <w:r>
+        <w:t xml:space="preserve">effectors and actuators </w:t>
+      </w:r>
+      <w:r>
+        <w:t xml:space="preserve">to </w:t>
+      </w:r>
+      <w:r>
+        <w:t xml:space="preserve">search </w:t>
+      </w:r>
+      <w:r>
+        <w:t xml:space="preserve">for </w:t>
+      </w:r>
+      <w:r>
+        <w:t xml:space="preserve">its prey. </w:t>
+      </w:r>
+      <w:r>
+        <w:t xml:space="preserve">If </w:t>
+      </w:r>
+      <w:r>
+        <w:t>the prey isn’</w:t>
+      </w:r>
+      <w:r>
+        <w:t xml:space="preserve">t </w:t>
+      </w:r>
+      <w:r>
+        <w:t xml:space="preserve">found in </w:t>
+      </w:r>
+      <w:r>
+        <w:t xml:space="preserve">the </w:t>
+      </w:r>
+      <w:r>
+        <w:t xml:space="preserve">same </w:t>
+      </w:r>
+      <w:r>
+        <w:t xml:space="preserve">general </w:t>
+      </w:r>
+      <w:r>
+        <w:t xml:space="preserve">vicinity </w:t>
+      </w:r>
+      <w:r>
+        <w:t xml:space="preserve">the predator </w:t>
+      </w:r>
+      <w:r>
+        <w:t xml:space="preserve">will </w:t>
+      </w:r>
+      <w:r>
+        <w:t xml:space="preserve">repeatedly </w:t>
+      </w:r>
+      <w:r>
+        <w:t xml:space="preserve">change its location and search again </w:t>
+      </w:r>
+      <w:r>
+        <w:t>until it</w:t>
+      </w:r>
+      <w:r>
+        <w:t xml:space="preserve"> </w:t>
+      </w:r>
+      <w:r>
+        <w:t>is</w:t>
+      </w:r>
+      <w:r>
+        <w:t xml:space="preserve">. </w:t>
+      </w:r>
+      <w:r>
+        <w:t>Upon detection</w:t>
+      </w:r>
+      <w:r>
+        <w:t>, it will begin pursuit</w:t>
+      </w:r>
+      <w:r>
+        <w:t xml:space="preserve"> until it </w:t>
+      </w:r>
+      <w:r>
+        <w:t>‘tag</w:t>
+      </w:r>
+      <w:r>
+        <w:t>s</w:t>
+      </w:r>
+      <w:r>
+        <w:t>’</w:t>
+      </w:r>
+      <w:r>
+        <w:t xml:space="preserve"> it </w:t>
+      </w:r>
+      <w:r>
+        <w:t>–</w:t>
+      </w:r>
+      <w:r>
+        <w:t xml:space="preserve"> using </w:t>
+      </w:r>
+      <w:r>
+        <w:t xml:space="preserve">its tactile, proprioceptive </w:t>
+      </w:r>
+      <w:r>
+        <w:t xml:space="preserve">bumper </w:t>
+      </w:r>
+      <w:r>
+        <w:t xml:space="preserve">sensor </w:t>
+      </w:r>
+      <w:r>
+        <w:t>to confirm the</w:t>
+      </w:r>
+      <w:r>
+        <w:t xml:space="preserve"> capture – and </w:t>
+      </w:r>
+      <w:r>
+        <w:t>then notifies</w:t>
+      </w:r>
+      <w:r>
+        <w:t xml:space="preserve"> the user </w:t>
+      </w:r>
+      <w:r>
+        <w:t xml:space="preserve">of its victory </w:t>
+      </w:r>
+      <w:r>
+        <w:t xml:space="preserve">with </w:t>
+      </w:r>
+      <w:r>
+        <w:t xml:space="preserve">a distinctive action. </w:t>
+      </w:r>
+      <w:r>
+        <w:t xml:space="preserve">If it loses sight of the prey it will </w:t>
+      </w:r>
+      <w:r>
+        <w:t>attempt to reacquire it</w:t>
+      </w:r>
+      <w:r>
+        <w:t>,</w:t>
+      </w:r>
+      <w:r>
+        <w:t xml:space="preserve"> by</w:t>
+      </w:r>
+      <w:r>
+        <w:t xml:space="preserve"> </w:t>
+      </w:r>
+      <w:r>
+        <w:t xml:space="preserve">searching </w:t>
+      </w:r>
+      <w:r>
+        <w:t xml:space="preserve">in </w:t>
+      </w:r>
+      <w:r>
+        <w:t xml:space="preserve">the prey’s last relative location </w:t>
+      </w:r>
+      <w:r>
+        <w:t xml:space="preserve">on its camera sensor </w:t>
+      </w:r>
+      <w:r>
+        <w:t>(left or right), increasing</w:t>
+      </w:r>
+      <w:r>
+        <w:t xml:space="preserve"> </w:t>
+      </w:r>
+      <w:r>
+        <w:t>efficiency.</w:t>
+      </w:r>
+      <w:r>
+        <w:t xml:space="preserve"> If found it will resume pursuit, otherwise it will revert back to its search state.</w:t>
+      </w:r>
+      <w:r>
+        <w:t xml:space="preserve"> </w:t>
+      </w:r>
+      <w:r>
+        <w:t xml:space="preserve">Should obstacles be encountered or introduced, the bot </w:t>
+      </w:r>
+      <w:r>
+        <w:t xml:space="preserve">will </w:t>
+      </w:r>
+      <w:r>
+        <w:t>circumvent them before resuming its</w:t>
+      </w:r>
+      <w:r>
+        <w:t xml:space="preserve"> current action</w:t>
+      </w:r>
+      <w:r>
+        <w:t>,</w:t>
+      </w:r>
+      <w:r>
+        <w:t xml:space="preserve"> </w:t>
+      </w:r>
+      <w:r>
+        <w:t>using</w:t>
+      </w:r>
+      <w:r>
+        <w:t xml:space="preserve"> </w:t>
+      </w:r>
+      <w:r>
+        <w:t xml:space="preserve">active </w:t>
+      </w:r>
+      <w:r>
+        <w:t xml:space="preserve">exteroceptive laser </w:t>
+      </w:r>
+      <w:r>
+        <w:t>sensor data</w:t>
+      </w:r>
+      <w:r>
+        <w:t xml:space="preserve"> to determine</w:t>
+      </w:r>
+      <w:r>
+        <w:t xml:space="preserve"> the best </w:t>
+      </w:r>
+      <w:r>
+        <w:t>avoidance action to take</w:t>
+      </w:r>
+      <w:r>
+        <w:t>.</w:t>
+      </w:r>
+      <w:r>
+        <w:t xml:space="preserve"> This was added toward the end of development, as shown in the </w:t>
+      </w:r>
+      <w:r>
+        <w:t xml:space="preserve">following </w:t>
+      </w:r>
+      <w:r>
+        <w:t>figures.</w:t>
       </w:r>
     </w:p>
     <w:p>
       <w:pPr>
+        <w:jc w:val="center"/>
         <w:rPr>
           <w:b/>
           <w:sz w:val="24"/>
         </w:rPr>
       </w:pPr>
       <w:r>
-        <w:t xml:space="preserve">The ‘Predator’ mode </w:t>
-      </w:r>
-      <w:r>
-        <w:t xml:space="preserve">applies </w:t>
-      </w:r>
-      <w:r>
-        <w:t xml:space="preserve">computer vision techniques </w:t>
-      </w:r>
-      <w:r>
-        <w:t xml:space="preserve">using </w:t>
-      </w:r>
-      <w:r>
-        <w:t xml:space="preserve">the Turtlebot’s </w:t>
-      </w:r>
-      <w:r>
-        <w:t xml:space="preserve">exteroceptive </w:t>
-      </w:r>
-      <w:r>
-        <w:t>sensor data</w:t>
-      </w:r>
-      <w:r>
-        <w:t xml:space="preserve"> and, based on this data, utilises its effectors and actuators </w:t>
-      </w:r>
-      <w:r>
-        <w:t xml:space="preserve">to </w:t>
-      </w:r>
-      <w:r>
-        <w:t xml:space="preserve">‘search and destroy’ its prey. When activated, the predator bot will search its surroundings for its target using the provided ‘green hat’ as sample data. Upon detection of the </w:t>
-      </w:r>
-      <w:r>
-        <w:t xml:space="preserve">other bot, it will pursue it until it reaches a pre-defined safe proximity </w:t>
-      </w:r>
-      <w:r>
-        <w:t>(to avoid damage to either bot)</w:t>
-      </w:r>
-      <w:r>
-        <w:t xml:space="preserve"> and notify the user that it has caught the prey through a distinctive action. Should obstacles be encountered or introduced, the bot uses its sensor data to determine the best avoidance action to take to circumvent them before resuming its search or pursuit.</w:t>
+        <w:rPr>
+          <w:b/>
+          <w:noProof/>
+          <w:sz w:val="24"/>
+          <w:lang w:eastAsia="en-GB"/>
+        </w:rPr>
+        <mc:AlternateContent>
+          <mc:Choice Requires="wps">
+            <w:drawing>
+              <wp:inline distT="0" distB="0" distL="0" distR="0">
+                <wp:extent cx="2328530" cy="287079"/>
+                <wp:effectExtent l="0" t="0" r="15240" b="17780"/>
+                <wp:docPr id="217" name="Text Box 2"/>
+                <wp:cNvGraphicFramePr>
+                  <a:graphicFrameLocks xmlns:a="http://schemas.openxmlformats.org/drawingml/2006/main"/>
+                </wp:cNvGraphicFramePr>
+                <a:graphic xmlns:a="http://schemas.openxmlformats.org/drawingml/2006/main">
+                  <a:graphicData uri="http://schemas.microsoft.com/office/word/2010/wordprocessingShape">
+                    <wps:wsp>
+                      <wps:cNvSpPr txBox="1">
+                        <a:spLocks noChangeArrowheads="1"/>
+                      </wps:cNvSpPr>
+                      <wps:spPr bwMode="auto">
+                        <a:xfrm>
+                          <a:off x="0" y="0"/>
+                          <a:ext cx="2328530" cy="287079"/>
+                        </a:xfrm>
+                        <a:prstGeom prst="rect">
+                          <a:avLst/>
+                        </a:prstGeom>
+                        <a:solidFill>
+                          <a:srgbClr val="FFFFFF"/>
+                        </a:solidFill>
+                        <a:ln w="9525">
+                          <a:solidFill>
+                            <a:srgbClr val="000000"/>
+                          </a:solidFill>
+                          <a:miter lim="800000"/>
+                          <a:headEnd/>
+                          <a:tailEnd/>
+                        </a:ln>
+                      </wps:spPr>
+                      <wps:txbx>
+                        <w:txbxContent>
+                          <w:p>
+                            <w:pPr>
+                              <w:spacing w:after="0" w:line="240" w:lineRule="auto"/>
+                              <w:jc w:val="center"/>
+                            </w:pPr>
+                            <w:r>
+                              <w:t>Figure 1 – Finite State Model (simple)</w:t>
+                            </w:r>
+                          </w:p>
+                        </w:txbxContent>
+                      </wps:txbx>
+                      <wps:bodyPr rot="0" vert="horz" wrap="square" lIns="91440" tIns="45720" rIns="91440" bIns="45720" anchor="t" anchorCtr="0">
+                        <a:noAutofit/>
+                      </wps:bodyPr>
+                    </wps:wsp>
+                  </a:graphicData>
+                </a:graphic>
+              </wp:inline>
+            </w:drawing>
+          </mc:Choice>
+          <mc:Fallback>
+            <w:pict>
+              <v:shapetype id="_x0000_t202" coordsize="21600,21600" o:spt="202" path="m,l,21600r21600,l21600,xe">
+                <v:stroke joinstyle="miter"/>
+                <v:path gradientshapeok="t" o:connecttype="rect"/>
+              </v:shapetype>
+              <v:shape id="Text Box 2" o:spid="_x0000_s1026" type="#_x0000_t202" style="width:183.35pt;height:22.6pt;visibility:visible;mso-wrap-style:square;mso-left-percent:-10001;mso-top-percent:-10001;mso-position-horizontal:absolute;mso-position-horizontal-relative:char;mso-position-vertical:absolute;mso-position-vertical-relative:line;mso-left-percent:-10001;mso-top-percent:-10001;v-text-anchor:top" o:gfxdata="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">
+                <v:textbox>
+                  <w:txbxContent>
+                    <w:p>
+                      <w:pPr>
+                        <w:spacing w:after="0" w:line="240" w:lineRule="auto"/>
+                        <w:jc w:val="center"/>
+                      </w:pPr>
+                      <w:r>
+                        <w:t>Figure 1 – Finite State Model (simple)</w:t>
+                      </w:r>
+                    </w:p>
+                  </w:txbxContent>
+                </v:textbox>
+                <w10:anchorlock/>
+              </v:shape>
+            </w:pict>
+          </mc:Fallback>
+        </mc:AlternateContent>
+      </w:r>
+      <w:r>
+        <w:rPr>
+          <w:b/>
+          <w:noProof/>
+          <w:sz w:val="24"/>
+          <w:lang w:eastAsia="en-GB"/>
+        </w:rPr>
+        <w:drawing>
+          <wp:inline distT="0" distB="0" distL="0" distR="0">
+            <wp:extent cx="4734586" cy="2305372"/>
+            <wp:effectExtent l="19050" t="19050" r="27940" b="19050"/>
+            <wp:docPr id="1" name="Picture 1"/>
+            <wp:cNvGraphicFramePr>
+              <a:graphicFrameLocks xmlns:a="http://schemas.openxmlformats.org/drawingml/2006/main" noChangeAspect="1"/>
+            </wp:cNvGraphicFramePr>
+            <a:graphic xmlns:a="http://schemas.openxmlformats.org/drawingml/2006/main">
+              <a:graphicData uri="http://schemas.openxmlformats.org/drawingml/2006/picture">
+                <pic:pic xmlns:pic="http://schemas.openxmlformats.org/drawingml/2006/picture">
+                  <pic:nvPicPr>
+                    <pic:cNvPr id="1" name="FSM.png"/>
+                    <pic:cNvPicPr/>
+                  </pic:nvPicPr>
+                  <pic:blipFill>
+                    <a:blip r:embed="rId8">
+                      <a:extLst>
+                        <a:ext uri="{28A0092B-C50C-407E-A947-70E740481C1C}">
+                          <a14:useLocalDpi xmlns:a14="http://schemas.microsoft.com/office/drawing/2010/main" val="0"/>
+                        </a:ext>
+                      </a:extLst>
+                    </a:blip>
+                    <a:stretch>
+                      <a:fillRect/>
+                    </a:stretch>
+                  </pic:blipFill>
+                  <pic:spPr>
+                    <a:xfrm>
+                      <a:off x="0" y="0"/>
+                      <a:ext cx="4734586" cy="2305372"/>
+                    </a:xfrm>
+                    <a:prstGeom prst="rect">
+                      <a:avLst/>
+                    </a:prstGeom>
+                    <a:ln>
+                      <a:solidFill>
+                        <a:schemeClr val="tx1"/>
+                      </a:solidFill>
+                    </a:ln>
+                  </pic:spPr>
+                </pic:pic>
+              </a:graphicData>
+            </a:graphic>
+          </wp:inline>
+        </w:drawing>
+      </w:r>
+    </w:p>
+    <w:p>
+      <w:pPr>
+        <w:spacing w:after="0" w:line="240" w:lineRule="auto"/>
+        <w:jc w:val="center"/>
+        <w:rPr>
+          <w:b/>
+          <w:sz w:val="24"/>
+        </w:rPr>
+      </w:pPr>
+      <w:r>
+        <w:rPr>
+          <w:b/>
+          <w:noProof/>
+          <w:sz w:val="24"/>
+          <w:lang w:eastAsia="en-GB"/>
+        </w:rPr>
+        <w:lastRenderedPageBreak/>
+        <mc:AlternateContent>
+          <mc:Choice Requires="wps">
+            <w:drawing>
+              <wp:inline distT="0" distB="0" distL="0" distR="0" wp14:anchorId="35D6A211" wp14:editId="06142917">
+                <wp:extent cx="3391196" cy="287079"/>
+                <wp:effectExtent l="0" t="0" r="19050" b="17780"/>
+                <wp:docPr id="4" name="Text Box 2"/>
+                <wp:cNvGraphicFramePr>
+                  <a:graphicFrameLocks xmlns:a="http://schemas.openxmlformats.org/drawingml/2006/main"/>
+                </wp:cNvGraphicFramePr>
+                <a:graphic xmlns:a="http://schemas.openxmlformats.org/drawingml/2006/main">
+                  <a:graphicData uri="http://schemas.microsoft.com/office/word/2010/wordprocessingShape">
+                    <wps:wsp>
+                      <wps:cNvSpPr txBox="1">
+                        <a:spLocks noChangeArrowheads="1"/>
+                      </wps:cNvSpPr>
+                      <wps:spPr bwMode="auto">
+                        <a:xfrm>
+                          <a:off x="0" y="0"/>
+                          <a:ext cx="3391196" cy="287079"/>
+                        </a:xfrm>
+                        <a:prstGeom prst="rect">
+                          <a:avLst/>
+                        </a:prstGeom>
+                        <a:solidFill>
+                          <a:srgbClr val="FFFFFF"/>
+                        </a:solidFill>
+                        <a:ln w="9525">
+                          <a:solidFill>
+                            <a:srgbClr val="000000"/>
+                          </a:solidFill>
+                          <a:miter lim="800000"/>
+                          <a:headEnd/>
+                          <a:tailEnd/>
+                        </a:ln>
+                      </wps:spPr>
+                      <wps:txbx>
+                        <w:txbxContent>
+                          <w:p>
+                            <w:pPr>
+                              <w:spacing w:after="0" w:line="240" w:lineRule="auto"/>
+                              <w:jc w:val="center"/>
+                            </w:pPr>
+                            <w:r>
+                              <w:t>Figure 2 – Finite State Model (with Obstacle Avoidance)</w:t>
+                            </w:r>
+                          </w:p>
+                        </w:txbxContent>
+                      </wps:txbx>
+                      <wps:bodyPr rot="0" vert="horz" wrap="square" lIns="91440" tIns="45720" rIns="91440" bIns="45720" anchor="t" anchorCtr="0">
+                        <a:noAutofit/>
+                      </wps:bodyPr>
+                    </wps:wsp>
+                  </a:graphicData>
+                </a:graphic>
+              </wp:inline>
+            </w:drawing>
+          </mc:Choice>
+          <mc:Fallback>
+            <w:pict>
+              <v:shape w14:anchorId="35D6A211" id="_x0000_s1027" type="#_x0000_t202" style="width:267pt;height:22.6pt;visibility:visible;mso-wrap-style:square;mso-left-percent:-10001;mso-top-percent:-10001;mso-position-horizontal:absolute;mso-position-horizontal-relative:char;mso-position-vertical:absolute;mso-position-vertical-relative:line;mso-left-percent:-10001;mso-top-percent:-10001;v-text-anchor:top" o:gfxdata="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">
+                <v:textbox>
+                  <w:txbxContent>
+                    <w:p>
+                      <w:pPr>
+                        <w:spacing w:after="0" w:line="240" w:lineRule="auto"/>
+                        <w:jc w:val="center"/>
+                      </w:pPr>
+                      <w:r>
+                        <w:t>Figure 2 – Finite State Model (with Obstacle Avoidance)</w:t>
+                      </w:r>
+                    </w:p>
+                  </w:txbxContent>
+                </v:textbox>
+                <w10:anchorlock/>
+              </v:shape>
+            </w:pict>
+          </mc:Fallback>
+        </mc:AlternateContent>
+      </w:r>
+    </w:p>
+    <w:p>
+      <w:pPr>
+        <w:jc w:val="center"/>
+        <w:rPr>
+          <w:b/>
+          <w:sz w:val="24"/>
+        </w:rPr>
+      </w:pPr>
+      <w:r>
+        <w:rPr>
+          <w:b/>
+          <w:noProof/>
+          <w:sz w:val="24"/>
+          <w:lang w:eastAsia="en-GB"/>
+        </w:rPr>
+        <w:drawing>
+          <wp:inline distT="0" distB="0" distL="0" distR="0">
+            <wp:extent cx="4794841" cy="1885689"/>
+            <wp:effectExtent l="19050" t="19050" r="25400" b="19685"/>
+            <wp:docPr id="5" name="Picture 5"/>
+            <wp:cNvGraphicFramePr>
+              <a:graphicFrameLocks xmlns:a="http://schemas.openxmlformats.org/drawingml/2006/main" noChangeAspect="1"/>
+            </wp:cNvGraphicFramePr>
+            <a:graphic xmlns:a="http://schemas.openxmlformats.org/drawingml/2006/main">
+              <a:graphicData uri="http://schemas.openxmlformats.org/drawingml/2006/picture">
+                <pic:pic xmlns:pic="http://schemas.openxmlformats.org/drawingml/2006/picture">
+                  <pic:nvPicPr>
+                    <pic:cNvPr id="5" name="FSMwOA.png"/>
+                    <pic:cNvPicPr/>
+                  </pic:nvPicPr>
+                  <pic:blipFill rotWithShape="1">
+                    <a:blip r:embed="rId9">
+                      <a:extLst>
+                        <a:ext uri="{28A0092B-C50C-407E-A947-70E740481C1C}">
+                          <a14:useLocalDpi xmlns:a14="http://schemas.microsoft.com/office/drawing/2010/main" val="0"/>
+                        </a:ext>
+                      </a:extLst>
+                    </a:blip>
+                    <a:srcRect l="2918" r="9176"/>
+                    <a:stretch/>
+                  </pic:blipFill>
+                  <pic:spPr bwMode="auto">
+                    <a:xfrm>
+                      <a:off x="0" y="0"/>
+                      <a:ext cx="4811901" cy="1892398"/>
+                    </a:xfrm>
+                    <a:prstGeom prst="rect">
+                      <a:avLst/>
+                    </a:prstGeom>
+                    <a:ln>
+                      <a:solidFill>
+                        <a:schemeClr val="tx1"/>
+                      </a:solidFill>
+                    </a:ln>
+                    <a:extLst>
+                      <a:ext uri="{53640926-AAD7-44D8-BBD7-CCE9431645EC}">
+                        <a14:shadowObscured xmlns:a14="http://schemas.microsoft.com/office/drawing/2010/main"/>
+                      </a:ext>
+                    </a:extLst>
+                  </pic:spPr>
+                </pic:pic>
+              </a:graphicData>
+            </a:graphic>
+          </wp:inline>
+        </w:drawing>
       </w:r>
     </w:p>
     <w:p>
@@ -142,236 +865,826 @@
     </w:p>
     <w:p>
       <w:r>
-        <w:t xml:space="preserve">The provided ‘green hat’ </w:t>
-      </w:r>
-      <w:r>
-        <w:t xml:space="preserve">the </w:t>
-      </w:r>
-      <w:r>
-        <w:t>Turtleb</w:t>
-      </w:r>
-      <w:r>
-        <w:t xml:space="preserve">ots would wear was sampled in different lighting conditions to identify a robust set of </w:t>
-      </w:r>
-      <w:r>
-        <w:t xml:space="preserve">colour </w:t>
-      </w:r>
-      <w:r>
-        <w:t>value ranges</w:t>
-      </w:r>
-      <w:r>
-        <w:t>,</w:t>
+        <w:t>In accordance wi</w:t>
+      </w:r>
+      <w:r>
+        <w:t>th the computer vision pipeline</w:t>
+      </w:r>
+      <w:r>
+        <w:t xml:space="preserve"> the camera image </w:t>
+      </w:r>
+      <w:r>
+        <w:t>was</w:t>
+      </w:r>
+      <w:r>
+        <w:t xml:space="preserve"> acquired </w:t>
+      </w:r>
+      <w:r>
+        <w:t>from the Kinect</w:t>
+      </w:r>
+      <w:r>
+        <w:t xml:space="preserve"> by subscribing to the ‘camera’ topic</w:t>
+      </w:r>
+      <w:r>
+        <w:t xml:space="preserve">. It is then pre-processed </w:t>
+      </w:r>
+      <w:r>
+        <w:t xml:space="preserve">by applying a 5*5 Gaussian Blur to remove some noise, followed by format conversion and </w:t>
+      </w:r>
+      <w:r>
+        <w:t>colour slicing.</w:t>
       </w:r>
       <w:r>
         <w:t xml:space="preserve"> </w:t>
       </w:r>
       <w:r>
-        <w:t xml:space="preserve">which </w:t>
-      </w:r>
-      <w:r>
-        <w:t xml:space="preserve">could </w:t>
-      </w:r>
-      <w:r>
-        <w:t xml:space="preserve">then </w:t>
-      </w:r>
-      <w:r>
-        <w:t xml:space="preserve">be used to segment it </w:t>
-      </w:r>
-      <w:r>
-        <w:t xml:space="preserve">via </w:t>
-      </w:r>
-      <w:r>
-        <w:t xml:space="preserve">colour slicing. Due to its inherent performance benefits and </w:t>
-      </w:r>
-      <w:r>
-        <w:t xml:space="preserve">its </w:t>
-      </w:r>
-      <w:r>
-        <w:t xml:space="preserve">closer representation of real-world colour, the HSV colour space was used to define these ranges. Each channel has hard-coded upper and lower values taken from unaltered screenshots of the Kinect camera’s view of the hat. </w:t>
-      </w:r>
-      <w:r>
-        <w:t>Creating a binary mask with these ranges enabled the Turtlebot to</w:t>
+        <w:t>Due to its inherent performance benefits and its closer representation of how humans see colour</w:t>
       </w:r>
       <w:r>
         <w:t xml:space="preserve"> </w:t>
       </w:r>
-      <w:r>
-        <w:t xml:space="preserve">identify </w:t>
-      </w:r>
-      <w:r>
-        <w:t>its</w:t>
-      </w:r>
-      <w:r>
-        <w:t xml:space="preserve"> opponent when it was in the camera’s field of view</w:t>
-      </w:r>
-      <w:r>
-        <w:t>.</w:t>
+      <w:sdt>
+        <w:sdtPr>
+          <w:id w:val="-1390105416"/>
+          <w:citation/>
+        </w:sdtPr>
+        <w:sdtEndPr/>
+        <w:sdtContent>
+          <w:r>
+            <w:fldChar w:fldCharType="begin"/>
+          </w:r>
+          <w:r>
+            <w:instrText xml:space="preserve"> CITATION Fra99 \l 2057 </w:instrText>
+          </w:r>
+          <w:r>
+            <w:fldChar w:fldCharType="separate"/>
+          </w:r>
+          <w:r>
+            <w:rPr>
+              <w:noProof/>
+            </w:rPr>
+            <w:t>(François &amp; Medioni, 1999)</w:t>
+          </w:r>
+          <w:r>
+            <w:fldChar w:fldCharType="end"/>
+          </w:r>
+        </w:sdtContent>
+      </w:sdt>
+      <w:r>
+        <w:t>, the HSV colour space was used to define these ranges. Each channel ha</w:t>
+      </w:r>
+      <w:r>
+        <w:t>d</w:t>
+      </w:r>
+      <w:r>
+        <w:t xml:space="preserve"> hard-coded upper and lower values taken from unaltered screenshots of the Turtlebot camera’s view of their green</w:t>
+      </w:r>
+      <w:r>
+        <w:t xml:space="preserve"> hat, used with openCV’s ‘inRange’ function to produce a binary mask.</w:t>
       </w:r>
     </w:p>
     <w:p>
-      <w:pPr>
-        <w:jc w:val="center"/>
-        <w:rPr>
-          <w:color w:val="FF0000"/>
-        </w:rPr>
-      </w:pPr>
-      <w:r>
-        <w:rPr>
-          <w:color w:val="FF0000"/>
-        </w:rPr>
-        <w:t>SCREENSHOT: GREEN HAT (RAW KINECT VS BINARY MASK)</w:t>
+      <w:r>
+        <w:t>Pre-processing then overlapped with s</w:t>
+      </w:r>
+      <w:r>
+        <w:t>egmentation</w:t>
+      </w:r>
+      <w:r>
+        <w:t xml:space="preserve"> to perform some common morphological operations; a double iteration ‘erosion’ followed by an ‘open’, both of which using a 3*3 elliptical kernel. This image could now be used for viewing as in Figure 3 below, demonstrating its efficiency.</w:t>
       </w:r>
     </w:p>
     <w:p>
       <w:pPr>
         <w:spacing w:after="0"/>
+        <w:jc w:val="center"/>
+      </w:pPr>
+      <w:r>
         <w:rPr>
           <w:b/>
-          <w:u w:val="single"/>
-        </w:rPr>
-      </w:pPr>
-      <w:r>
-        <w:rPr>
-          <w:b/>
-          <w:u w:val="single"/>
-        </w:rPr>
-        <w:t>Location</w:t>
+          <w:noProof/>
+          <w:sz w:val="24"/>
+          <w:lang w:eastAsia="en-GB"/>
+        </w:rPr>
+        <mc:AlternateContent>
+          <mc:Choice Requires="wps">
+            <w:drawing>
+              <wp:inline distT="0" distB="0" distL="0" distR="0" wp14:anchorId="25104705" wp14:editId="7C81422F">
+                <wp:extent cx="2455236" cy="287079"/>
+                <wp:effectExtent l="0" t="0" r="21590" b="17780"/>
+                <wp:docPr id="6" name="Text Box 2"/>
+                <wp:cNvGraphicFramePr>
+                  <a:graphicFrameLocks xmlns:a="http://schemas.openxmlformats.org/drawingml/2006/main"/>
+                </wp:cNvGraphicFramePr>
+                <a:graphic xmlns:a="http://schemas.openxmlformats.org/drawingml/2006/main">
+                  <a:graphicData uri="http://schemas.microsoft.com/office/word/2010/wordprocessingShape">
+                    <wps:wsp>
+                      <wps:cNvSpPr txBox="1">
+                        <a:spLocks noChangeArrowheads="1"/>
+                      </wps:cNvSpPr>
+                      <wps:spPr bwMode="auto">
+                        <a:xfrm>
+                          <a:off x="0" y="0"/>
+                          <a:ext cx="2455236" cy="287079"/>
+                        </a:xfrm>
+                        <a:prstGeom prst="rect">
+                          <a:avLst/>
+                        </a:prstGeom>
+                        <a:solidFill>
+                          <a:srgbClr val="FFFFFF"/>
+                        </a:solidFill>
+                        <a:ln w="9525">
+                          <a:solidFill>
+                            <a:srgbClr val="000000"/>
+                          </a:solidFill>
+                          <a:miter lim="800000"/>
+                          <a:headEnd/>
+                          <a:tailEnd/>
+                        </a:ln>
+                      </wps:spPr>
+                      <wps:txbx>
+                        <w:txbxContent>
+                          <w:p>
+                            <w:pPr>
+                              <w:spacing w:after="0" w:line="240" w:lineRule="auto"/>
+                              <w:jc w:val="center"/>
+                            </w:pPr>
+                            <w:r>
+                              <w:t>Figure 3 – Kinect Image vs. Binary Mask</w:t>
+                            </w:r>
+                          </w:p>
+                        </w:txbxContent>
+                      </wps:txbx>
+                      <wps:bodyPr rot="0" vert="horz" wrap="square" lIns="91440" tIns="45720" rIns="91440" bIns="45720" anchor="t" anchorCtr="0">
+                        <a:noAutofit/>
+                      </wps:bodyPr>
+                    </wps:wsp>
+                  </a:graphicData>
+                </a:graphic>
+              </wp:inline>
+            </w:drawing>
+          </mc:Choice>
+          <mc:Fallback>
+            <w:pict>
+              <v:shape w14:anchorId="25104705" id="_x0000_s1028" type="#_x0000_t202" style="width:193.35pt;height:22.6pt;visibility:visible;mso-wrap-style:square;mso-left-percent:-10001;mso-top-percent:-10001;mso-position-horizontal:absolute;mso-position-horizontal-relative:char;mso-position-vertical:absolute;mso-position-vertical-relative:line;mso-left-percent:-10001;mso-top-percent:-10001;v-text-anchor:top" o:gfxdata="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">
+                <v:textbox>
+                  <w:txbxContent>
+                    <w:p>
+                      <w:pPr>
+                        <w:spacing w:after="0" w:line="240" w:lineRule="auto"/>
+                        <w:jc w:val="center"/>
+                      </w:pPr>
+                      <w:r>
+                        <w:t>Figure 3 – Kinect Image vs. Binary Mask</w:t>
+                      </w:r>
+                    </w:p>
+                  </w:txbxContent>
+                </v:textbox>
+                <w10:anchorlock/>
+              </v:shape>
+            </w:pict>
+          </mc:Fallback>
+        </mc:AlternateContent>
       </w:r>
     </w:p>
     <w:p>
       <w:r>
-        <w:t xml:space="preserve">Implementing a ‘search’ function was necessary to detect the opponent if it started </w:t>
-      </w:r>
-      <w:r>
-        <w:t xml:space="preserve">out of </w:t>
-      </w:r>
-      <w:r>
-        <w:t xml:space="preserve">the predator’s </w:t>
-      </w:r>
-      <w:r>
-        <w:t xml:space="preserve">view </w:t>
-      </w:r>
-      <w:r>
-        <w:t xml:space="preserve">or moved beyond </w:t>
-      </w:r>
-      <w:r>
-        <w:t xml:space="preserve">the </w:t>
-      </w:r>
-      <w:r>
-        <w:t>range</w:t>
-      </w:r>
-      <w:r>
-        <w:t xml:space="preserve"> of its Kinect camera</w:t>
-      </w:r>
-      <w:r>
-        <w:t xml:space="preserve">. Using the previously constructed binary mask, </w:t>
-      </w:r>
-      <w:r>
-        <w:t>c</w:t>
-      </w:r>
-      <w:r>
-        <w:t>ondition</w:t>
-      </w:r>
-      <w:r>
-        <w:t>al logic</w:t>
-      </w:r>
-      <w:r>
-        <w:t xml:space="preserve"> was set that would </w:t>
-      </w:r>
-      <w:r>
-        <w:t xml:space="preserve">initiate a </w:t>
-      </w:r>
-      <w:r>
-        <w:t>“</w:t>
-      </w:r>
-      <w:proofErr w:type="spellStart"/>
-      <w:r>
-        <w:t>search_for_prey</w:t>
-      </w:r>
-      <w:proofErr w:type="spellEnd"/>
-      <w:r>
-        <w:t xml:space="preserve">” function if </w:t>
-      </w:r>
-      <w:r>
-        <w:t xml:space="preserve">the mask’s largest singular object – the green hat – </w:t>
-      </w:r>
-      <w:r>
-        <w:t xml:space="preserve">contained less than a certain number of </w:t>
-      </w:r>
-      <w:r>
-        <w:t>pixels. This</w:t>
-      </w:r>
-      <w:r>
-        <w:t xml:space="preserve"> function then constructs and publishes a</w:t>
-      </w:r>
-      <w:r>
-        <w:t>n object of the ‘T</w:t>
-      </w:r>
-      <w:r>
-        <w:t xml:space="preserve">wist’ </w:t>
-      </w:r>
-      <w:r>
-        <w:t xml:space="preserve">class </w:t>
-      </w:r>
-      <w:r>
-        <w:t>to the Turtlebot’s “</w:t>
-      </w:r>
-      <w:proofErr w:type="spellStart"/>
-      <w:r>
-        <w:t>cmd_vel</w:t>
-      </w:r>
-      <w:proofErr w:type="spellEnd"/>
-      <w:r>
-        <w:t xml:space="preserve">” topic, setting the ‘z’ property of its angular velocity to a sensible speed </w:t>
-      </w:r>
-      <w:r>
-        <w:t>to make</w:t>
-      </w:r>
-      <w:r>
-        <w:t xml:space="preserve"> it rotate on the spot. </w:t>
-      </w:r>
-      <w:r>
-        <w:t xml:space="preserve">The rotation </w:t>
-      </w:r>
-      <w:r>
-        <w:rPr>
-          <w:color w:val="FF0000"/>
-        </w:rPr>
-        <w:t>lasts…</w:t>
+        <w:rPr>
+          <w:rFonts w:ascii="Cambria" w:hAnsi="Cambria"/>
+          <w:b/>
+          <w:noProof/>
+          <w:sz w:val="24"/>
+          <w:u w:val="single"/>
+          <w:lang w:eastAsia="en-GB"/>
+        </w:rPr>
+        <mc:AlternateContent>
+          <mc:Choice Requires="wps">
+            <w:drawing>
+              <wp:anchor distT="0" distB="0" distL="114300" distR="114300" simplePos="0" relativeHeight="251664384" behindDoc="0" locked="0" layoutInCell="1" allowOverlap="1" wp14:anchorId="5717A898" wp14:editId="41ABAE87">
+                <wp:simplePos x="0" y="0"/>
+                <wp:positionH relativeFrom="column">
+                  <wp:posOffset>4358640</wp:posOffset>
+                </wp:positionH>
+                <wp:positionV relativeFrom="paragraph">
+                  <wp:posOffset>149225</wp:posOffset>
+                </wp:positionV>
+                <wp:extent cx="0" cy="1881505"/>
+                <wp:effectExtent l="0" t="0" r="19050" b="0"/>
+                <wp:wrapNone/>
+                <wp:docPr id="17" name="Straight Connector 17"/>
+                <wp:cNvGraphicFramePr/>
+                <a:graphic xmlns:a="http://schemas.openxmlformats.org/drawingml/2006/main">
+                  <a:graphicData uri="http://schemas.microsoft.com/office/word/2010/wordprocessingShape">
+                    <wps:wsp>
+                      <wps:cNvCnPr/>
+                      <wps:spPr>
+                        <a:xfrm>
+                          <a:off x="0" y="0"/>
+                          <a:ext cx="0" cy="1881505"/>
+                        </a:xfrm>
+                        <a:prstGeom prst="line">
+                          <a:avLst/>
+                        </a:prstGeom>
+                        <a:noFill/>
+                        <a:ln w="6350" cap="flat" cmpd="sng" algn="ctr">
+                          <a:solidFill>
+                            <a:srgbClr val="FF0000"/>
+                          </a:solidFill>
+                          <a:prstDash val="lgDash"/>
+                          <a:miter lim="800000"/>
+                        </a:ln>
+                        <a:effectLst/>
+                      </wps:spPr>
+                      <wps:bodyPr/>
+                    </wps:wsp>
+                  </a:graphicData>
+                </a:graphic>
+              </wp:anchor>
+            </w:drawing>
+          </mc:Choice>
+          <mc:Fallback>
+            <w:pict>
+              <v:line w14:anchorId="22BCEA89" id="Straight Connector 17" o:spid="_x0000_s1026" style="position:absolute;z-index:251664384;visibility:visible;mso-wrap-style:square;mso-wrap-distance-left:9pt;mso-wrap-distance-top:0;mso-wrap-distance-right:9pt;mso-wrap-distance-bottom:0;mso-position-horizontal:absolute;mso-position-horizontal-relative:text;mso-position-vertical:absolute;mso-position-vertical-relative:text" from="343.2pt,11.75pt" to="343.2pt,159.9pt" o:gfxdata="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" strokecolor="red" strokeweight=".5pt">
+                <v:stroke dashstyle="longDash" joinstyle="miter"/>
+              </v:line>
+            </w:pict>
+          </mc:Fallback>
+        </mc:AlternateContent>
+      </w:r>
+      <w:r>
+        <w:rPr>
+          <w:rFonts w:ascii="Cambria" w:hAnsi="Cambria"/>
+          <w:b/>
+          <w:noProof/>
+          <w:sz w:val="24"/>
+          <w:u w:val="single"/>
+          <w:lang w:eastAsia="en-GB"/>
+        </w:rPr>
+        <mc:AlternateContent>
+          <mc:Choice Requires="wps">
+            <w:drawing>
+              <wp:anchor distT="0" distB="0" distL="114300" distR="114300" simplePos="0" relativeHeight="251665408" behindDoc="0" locked="0" layoutInCell="1" allowOverlap="1" wp14:anchorId="72566F4E" wp14:editId="78F8F29A">
+                <wp:simplePos x="0" y="0"/>
+                <wp:positionH relativeFrom="column">
+                  <wp:posOffset>5074285</wp:posOffset>
+                </wp:positionH>
+                <wp:positionV relativeFrom="paragraph">
+                  <wp:posOffset>151765</wp:posOffset>
+                </wp:positionV>
+                <wp:extent cx="0" cy="1881505"/>
+                <wp:effectExtent l="0" t="0" r="19050" b="0"/>
+                <wp:wrapNone/>
+                <wp:docPr id="18" name="Straight Connector 18"/>
+                <wp:cNvGraphicFramePr/>
+                <a:graphic xmlns:a="http://schemas.openxmlformats.org/drawingml/2006/main">
+                  <a:graphicData uri="http://schemas.microsoft.com/office/word/2010/wordprocessingShape">
+                    <wps:wsp>
+                      <wps:cNvCnPr/>
+                      <wps:spPr>
+                        <a:xfrm>
+                          <a:off x="0" y="0"/>
+                          <a:ext cx="0" cy="1881505"/>
+                        </a:xfrm>
+                        <a:prstGeom prst="line">
+                          <a:avLst/>
+                        </a:prstGeom>
+                        <a:noFill/>
+                        <a:ln w="6350" cap="flat" cmpd="sng" algn="ctr">
+                          <a:solidFill>
+                            <a:srgbClr val="FF0000"/>
+                          </a:solidFill>
+                          <a:prstDash val="lgDash"/>
+                          <a:miter lim="800000"/>
+                        </a:ln>
+                        <a:effectLst/>
+                      </wps:spPr>
+                      <wps:bodyPr/>
+                    </wps:wsp>
+                  </a:graphicData>
+                </a:graphic>
+              </wp:anchor>
+            </w:drawing>
+          </mc:Choice>
+          <mc:Fallback>
+            <w:pict>
+              <v:line w14:anchorId="6F856A7A" id="Straight Connector 18" o:spid="_x0000_s1026" style="position:absolute;z-index:251665408;visibility:visible;mso-wrap-style:square;mso-wrap-distance-left:9pt;mso-wrap-distance-top:0;mso-wrap-distance-right:9pt;mso-wrap-distance-bottom:0;mso-position-horizontal:absolute;mso-position-horizontal-relative:text;mso-position-vertical:absolute;mso-position-vertical-relative:text" from="399.55pt,11.95pt" to="399.55pt,160.1pt" o:gfxdata="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" strokecolor="red" strokeweight=".5pt">
+                <v:stroke dashstyle="longDash" joinstyle="miter"/>
+              </v:line>
+            </w:pict>
+          </mc:Fallback>
+        </mc:AlternateContent>
+      </w:r>
+      <w:r>
+        <w:rPr>
+          <w:rFonts w:ascii="Cambria" w:hAnsi="Cambria"/>
+          <w:b/>
+          <w:noProof/>
+          <w:sz w:val="24"/>
+          <w:u w:val="single"/>
+          <w:lang w:eastAsia="en-GB"/>
+        </w:rPr>
+        <mc:AlternateContent>
+          <mc:Choice Requires="wps">
+            <w:drawing>
+              <wp:anchor distT="0" distB="0" distL="114300" distR="114300" simplePos="0" relativeHeight="251666432" behindDoc="0" locked="0" layoutInCell="1" allowOverlap="1" wp14:anchorId="36BB1FD9" wp14:editId="43C186A0">
+                <wp:simplePos x="0" y="0"/>
+                <wp:positionH relativeFrom="column">
+                  <wp:posOffset>3649434</wp:posOffset>
+                </wp:positionH>
+                <wp:positionV relativeFrom="paragraph">
+                  <wp:posOffset>163830</wp:posOffset>
+                </wp:positionV>
+                <wp:extent cx="0" cy="1881963"/>
+                <wp:effectExtent l="0" t="0" r="19050" b="0"/>
+                <wp:wrapNone/>
+                <wp:docPr id="19" name="Straight Connector 19"/>
+                <wp:cNvGraphicFramePr/>
+                <a:graphic xmlns:a="http://schemas.openxmlformats.org/drawingml/2006/main">
+                  <a:graphicData uri="http://schemas.microsoft.com/office/word/2010/wordprocessingShape">
+                    <wps:wsp>
+                      <wps:cNvCnPr/>
+                      <wps:spPr>
+                        <a:xfrm>
+                          <a:off x="0" y="0"/>
+                          <a:ext cx="0" cy="1881963"/>
+                        </a:xfrm>
+                        <a:prstGeom prst="line">
+                          <a:avLst/>
+                        </a:prstGeom>
+                        <a:noFill/>
+                        <a:ln w="6350" cap="flat" cmpd="sng" algn="ctr">
+                          <a:solidFill>
+                            <a:srgbClr val="FF0000"/>
+                          </a:solidFill>
+                          <a:prstDash val="lgDash"/>
+                          <a:miter lim="800000"/>
+                        </a:ln>
+                        <a:effectLst/>
+                      </wps:spPr>
+                      <wps:bodyPr/>
+                    </wps:wsp>
+                  </a:graphicData>
+                </a:graphic>
+              </wp:anchor>
+            </w:drawing>
+          </mc:Choice>
+          <mc:Fallback>
+            <w:pict>
+              <v:line w14:anchorId="3F2895EB" id="Straight Connector 19" o:spid="_x0000_s1026" style="position:absolute;z-index:251666432;visibility:visible;mso-wrap-style:square;mso-wrap-distance-left:9pt;mso-wrap-distance-top:0;mso-wrap-distance-right:9pt;mso-wrap-distance-bottom:0;mso-position-horizontal:absolute;mso-position-horizontal-relative:text;mso-position-vertical:absolute;mso-position-vertical-relative:text" from="287.35pt,12.9pt" to="287.35pt,161.1pt" o:gfxdata="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" strokecolor="red" strokeweight=".5pt">
+                <v:stroke dashstyle="longDash" joinstyle="miter"/>
+              </v:line>
+            </w:pict>
+          </mc:Fallback>
+        </mc:AlternateContent>
+      </w:r>
+      <w:r>
+        <w:rPr>
+          <w:noProof/>
+          <w:lang w:eastAsia="en-GB"/>
+        </w:rPr>
+        <mc:AlternateContent>
+          <mc:Choice Requires="wps">
+            <w:drawing>
+              <wp:anchor distT="0" distB="0" distL="114300" distR="114300" simplePos="0" relativeHeight="251662336" behindDoc="0" locked="0" layoutInCell="1" allowOverlap="1" wp14:anchorId="2B325CBE" wp14:editId="461CAD67">
+                <wp:simplePos x="0" y="0"/>
+                <wp:positionH relativeFrom="column">
+                  <wp:posOffset>754926</wp:posOffset>
+                </wp:positionH>
+                <wp:positionV relativeFrom="paragraph">
+                  <wp:posOffset>155191</wp:posOffset>
+                </wp:positionV>
+                <wp:extent cx="0" cy="1881963"/>
+                <wp:effectExtent l="0" t="0" r="19050" b="0"/>
+                <wp:wrapNone/>
+                <wp:docPr id="10" name="Straight Connector 10"/>
+                <wp:cNvGraphicFramePr/>
+                <a:graphic xmlns:a="http://schemas.openxmlformats.org/drawingml/2006/main">
+                  <a:graphicData uri="http://schemas.microsoft.com/office/word/2010/wordprocessingShape">
+                    <wps:wsp>
+                      <wps:cNvCnPr/>
+                      <wps:spPr>
+                        <a:xfrm>
+                          <a:off x="0" y="0"/>
+                          <a:ext cx="0" cy="1881963"/>
+                        </a:xfrm>
+                        <a:prstGeom prst="line">
+                          <a:avLst/>
+                        </a:prstGeom>
+                        <a:ln>
+                          <a:solidFill>
+                            <a:srgbClr val="FF0000"/>
+                          </a:solidFill>
+                          <a:prstDash val="lgDash"/>
+                        </a:ln>
+                      </wps:spPr>
+                      <wps:style>
+                        <a:lnRef idx="1">
+                          <a:schemeClr val="accent1"/>
+                        </a:lnRef>
+                        <a:fillRef idx="0">
+                          <a:schemeClr val="accent1"/>
+                        </a:fillRef>
+                        <a:effectRef idx="0">
+                          <a:schemeClr val="accent1"/>
+                        </a:effectRef>
+                        <a:fontRef idx="minor">
+                          <a:schemeClr val="tx1"/>
+                        </a:fontRef>
+                      </wps:style>
+                      <wps:bodyPr/>
+                    </wps:wsp>
+                  </a:graphicData>
+                </a:graphic>
+              </wp:anchor>
+            </w:drawing>
+          </mc:Choice>
+          <mc:Fallback>
+            <w:pict>
+              <v:line w14:anchorId="76FF2F3E" id="Straight Connector 10" o:spid="_x0000_s1026" style="position:absolute;z-index:251662336;visibility:visible;mso-wrap-style:square;mso-wrap-distance-left:9pt;mso-wrap-distance-top:0;mso-wrap-distance-right:9pt;mso-wrap-distance-bottom:0;mso-position-horizontal:absolute;mso-position-horizontal-relative:text;mso-position-vertical:absolute;mso-position-vertical-relative:text" from="59.45pt,12.2pt" to="59.45pt,160.4pt" o:gfxdata="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" strokecolor="red" strokeweight=".5pt">
+                <v:stroke dashstyle="longDash" joinstyle="miter"/>
+              </v:line>
+            </w:pict>
+          </mc:Fallback>
+        </mc:AlternateContent>
+      </w:r>
+      <w:r>
+        <w:rPr>
+          <w:noProof/>
+          <w:lang w:eastAsia="en-GB"/>
+        </w:rPr>
+        <mc:AlternateContent>
+          <mc:Choice Requires="wps">
+            <w:drawing>
+              <wp:anchor distT="0" distB="0" distL="114300" distR="114300" simplePos="0" relativeHeight="251660288" behindDoc="0" locked="0" layoutInCell="1" allowOverlap="1" wp14:anchorId="55353417" wp14:editId="751C30DE">
+                <wp:simplePos x="0" y="0"/>
+                <wp:positionH relativeFrom="column">
+                  <wp:posOffset>2179601</wp:posOffset>
+                </wp:positionH>
+                <wp:positionV relativeFrom="paragraph">
+                  <wp:posOffset>143392</wp:posOffset>
+                </wp:positionV>
+                <wp:extent cx="0" cy="1881963"/>
+                <wp:effectExtent l="0" t="0" r="19050" b="0"/>
+                <wp:wrapNone/>
+                <wp:docPr id="9" name="Straight Connector 9"/>
+                <wp:cNvGraphicFramePr/>
+                <a:graphic xmlns:a="http://schemas.openxmlformats.org/drawingml/2006/main">
+                  <a:graphicData uri="http://schemas.microsoft.com/office/word/2010/wordprocessingShape">
+                    <wps:wsp>
+                      <wps:cNvCnPr/>
+                      <wps:spPr>
+                        <a:xfrm>
+                          <a:off x="0" y="0"/>
+                          <a:ext cx="0" cy="1881963"/>
+                        </a:xfrm>
+                        <a:prstGeom prst="line">
+                          <a:avLst/>
+                        </a:prstGeom>
+                        <a:ln>
+                          <a:solidFill>
+                            <a:srgbClr val="FF0000"/>
+                          </a:solidFill>
+                          <a:prstDash val="lgDash"/>
+                        </a:ln>
+                      </wps:spPr>
+                      <wps:style>
+                        <a:lnRef idx="1">
+                          <a:schemeClr val="accent1"/>
+                        </a:lnRef>
+                        <a:fillRef idx="0">
+                          <a:schemeClr val="accent1"/>
+                        </a:fillRef>
+                        <a:effectRef idx="0">
+                          <a:schemeClr val="accent1"/>
+                        </a:effectRef>
+                        <a:fontRef idx="minor">
+                          <a:schemeClr val="tx1"/>
+                        </a:fontRef>
+                      </wps:style>
+                      <wps:bodyPr/>
+                    </wps:wsp>
+                  </a:graphicData>
+                </a:graphic>
+              </wp:anchor>
+            </w:drawing>
+          </mc:Choice>
+          <mc:Fallback>
+            <w:pict>
+              <v:line w14:anchorId="1135DA47" id="Straight Connector 9" o:spid="_x0000_s1026" style="position:absolute;z-index:251660288;visibility:visible;mso-wrap-style:square;mso-wrap-distance-left:9pt;mso-wrap-distance-top:0;mso-wrap-distance-right:9pt;mso-wrap-distance-bottom:0;mso-position-horizontal:absolute;mso-position-horizontal-relative:text;mso-position-vertical:absolute;mso-position-vertical-relative:text" from="171.6pt,11.3pt" to="171.6pt,159.5pt" o:gfxdata="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" strokecolor="red" strokeweight=".5pt">
+                <v:stroke dashstyle="longDash" joinstyle="miter"/>
+              </v:line>
+            </w:pict>
+          </mc:Fallback>
+        </mc:AlternateContent>
+      </w:r>
+      <w:r>
+        <w:rPr>
+          <w:noProof/>
+          <w:lang w:eastAsia="en-GB"/>
+        </w:rPr>
+        <mc:AlternateContent>
+          <mc:Choice Requires="wps">
+            <w:drawing>
+              <wp:anchor distT="0" distB="0" distL="114300" distR="114300" simplePos="0" relativeHeight="251658240" behindDoc="0" locked="0" layoutInCell="1" allowOverlap="1" wp14:anchorId="558B9EAC" wp14:editId="68530738">
+                <wp:simplePos x="0" y="0"/>
+                <wp:positionH relativeFrom="column">
+                  <wp:posOffset>1464295</wp:posOffset>
+                </wp:positionH>
+                <wp:positionV relativeFrom="paragraph">
+                  <wp:posOffset>140511</wp:posOffset>
+                </wp:positionV>
+                <wp:extent cx="0" cy="1881963"/>
+                <wp:effectExtent l="0" t="0" r="19050" b="0"/>
+                <wp:wrapNone/>
+                <wp:docPr id="8" name="Straight Connector 8"/>
+                <wp:cNvGraphicFramePr/>
+                <a:graphic xmlns:a="http://schemas.openxmlformats.org/drawingml/2006/main">
+                  <a:graphicData uri="http://schemas.microsoft.com/office/word/2010/wordprocessingShape">
+                    <wps:wsp>
+                      <wps:cNvCnPr/>
+                      <wps:spPr>
+                        <a:xfrm>
+                          <a:off x="0" y="0"/>
+                          <a:ext cx="0" cy="1881963"/>
+                        </a:xfrm>
+                        <a:prstGeom prst="line">
+                          <a:avLst/>
+                        </a:prstGeom>
+                        <a:ln>
+                          <a:solidFill>
+                            <a:srgbClr val="FF0000"/>
+                          </a:solidFill>
+                          <a:prstDash val="lgDash"/>
+                        </a:ln>
+                      </wps:spPr>
+                      <wps:style>
+                        <a:lnRef idx="1">
+                          <a:schemeClr val="accent1"/>
+                        </a:lnRef>
+                        <a:fillRef idx="0">
+                          <a:schemeClr val="accent1"/>
+                        </a:fillRef>
+                        <a:effectRef idx="0">
+                          <a:schemeClr val="accent1"/>
+                        </a:effectRef>
+                        <a:fontRef idx="minor">
+                          <a:schemeClr val="tx1"/>
+                        </a:fontRef>
+                      </wps:style>
+                      <wps:bodyPr/>
+                    </wps:wsp>
+                  </a:graphicData>
+                </a:graphic>
+              </wp:anchor>
+            </w:drawing>
+          </mc:Choice>
+          <mc:Fallback>
+            <w:pict>
+              <v:line w14:anchorId="65174433" id="Straight Connector 8" o:spid="_x0000_s1026" style="position:absolute;z-index:251658240;visibility:visible;mso-wrap-style:square;mso-wrap-distance-left:9pt;mso-wrap-distance-top:0;mso-wrap-distance-right:9pt;mso-wrap-distance-bottom:0;mso-position-horizontal:absolute;mso-position-horizontal-relative:text;mso-position-vertical:absolute;mso-position-vertical-relative:text" from="115.3pt,11.05pt" to="115.3pt,159.25pt" o:gfxdata="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" strokecolor="red" strokeweight=".5pt">
+                <v:stroke dashstyle="longDash" joinstyle="miter"/>
+              </v:line>
+            </w:pict>
+          </mc:Fallback>
+        </mc:AlternateContent>
+      </w:r>
+      <w:r>
+        <w:rPr>
+          <w:noProof/>
+          <w:lang w:eastAsia="en-GB"/>
+        </w:rPr>
+        <w:drawing>
+          <wp:inline distT="0" distB="0" distL="0" distR="0" wp14:anchorId="5448EE45" wp14:editId="0CE9C1BC">
+            <wp:extent cx="5831840" cy="2009775"/>
+            <wp:effectExtent l="19050" t="19050" r="16510" b="28575"/>
+            <wp:docPr id="7" name="Picture 7"/>
+            <wp:cNvGraphicFramePr>
+              <a:graphicFrameLocks xmlns:a="http://schemas.openxmlformats.org/drawingml/2006/main" noChangeAspect="1"/>
+            </wp:cNvGraphicFramePr>
+            <a:graphic xmlns:a="http://schemas.openxmlformats.org/drawingml/2006/main">
+              <a:graphicData uri="http://schemas.openxmlformats.org/drawingml/2006/picture">
+                <pic:pic xmlns:pic="http://schemas.openxmlformats.org/drawingml/2006/picture">
+                  <pic:nvPicPr>
+                    <pic:cNvPr id="7" name="KinectMask.png"/>
+                    <pic:cNvPicPr/>
+                  </pic:nvPicPr>
+                  <pic:blipFill>
+                    <a:blip r:embed="rId10">
+                      <a:extLst>
+                        <a:ext uri="{28A0092B-C50C-407E-A947-70E740481C1C}">
+                          <a14:useLocalDpi xmlns:a14="http://schemas.microsoft.com/office/drawing/2010/main" val="0"/>
+                        </a:ext>
+                      </a:extLst>
+                    </a:blip>
+                    <a:stretch>
+                      <a:fillRect/>
+                    </a:stretch>
+                  </pic:blipFill>
+                  <pic:spPr>
+                    <a:xfrm>
+                      <a:off x="0" y="0"/>
+                      <a:ext cx="5831840" cy="2009775"/>
+                    </a:xfrm>
+                    <a:prstGeom prst="rect">
+                      <a:avLst/>
+                    </a:prstGeom>
+                    <a:ln>
+                      <a:solidFill>
+                        <a:schemeClr val="tx1"/>
+                      </a:solidFill>
+                    </a:ln>
+                  </pic:spPr>
+                </pic:pic>
+              </a:graphicData>
+            </a:graphic>
+          </wp:inline>
+        </w:drawing>
+      </w:r>
+      <w:r>
+        <w:t xml:space="preserve"> </w:t>
       </w:r>
     </w:p>
     <w:p>
       <w:r>
-        <w:t xml:space="preserve">In doing so, the Turtlebot </w:t>
-      </w:r>
-      <w:r>
-        <w:t>has now been able to see</w:t>
-      </w:r>
-      <w:r>
-        <w:t xml:space="preserve"> all </w:t>
-      </w:r>
-      <w:r>
-        <w:t xml:space="preserve">unobstructed </w:t>
-      </w:r>
-      <w:r>
-        <w:t>areas in its general vicinity and – assuming it detects it –</w:t>
-      </w:r>
-      <w:r>
-        <w:t xml:space="preserve"> can </w:t>
-      </w:r>
-      <w:r>
-        <w:t>proceed in pursuing its prey.</w:t>
-      </w:r>
-    </w:p>
-    <w:p>
-      <w:r>
-        <w:t xml:space="preserve">Should the basic default search motion fail in locating the prey, it will </w:t>
-      </w:r>
-      <w:r>
-        <w:rPr>
-          <w:color w:val="FF0000"/>
-        </w:rPr>
-        <w:t xml:space="preserve">then… </w:t>
+        <w:t>A simple ‘BinaryImage’ class wa</w:t>
+      </w:r>
+      <w:r>
+        <w:t>s added to hold the final binary mask once it was normalised</w:t>
+      </w:r>
+      <w:r>
+        <w:t>,</w:t>
+      </w:r>
+      <w:r>
+        <w:t xml:space="preserve"> so it could be declared an instance variable and used throughout the code. </w:t>
+      </w:r>
+      <w:r>
+        <w:t xml:space="preserve">Feature extraction then iterated through the binary mask to find </w:t>
+      </w:r>
+      <w:r>
+        <w:t>(and save to ‘</w:t>
+      </w:r>
+      <w:proofErr w:type="spellStart"/>
+      <w:r>
+        <w:t>hat_size</w:t>
+      </w:r>
+      <w:proofErr w:type="spellEnd"/>
+      <w:r>
+        <w:t xml:space="preserve">’) </w:t>
+      </w:r>
+      <w:r>
+        <w:t>the largest single object</w:t>
+      </w:r>
+      <w:r>
+        <w:t xml:space="preserve"> using openCV’s ‘</w:t>
+      </w:r>
+      <w:proofErr w:type="spellStart"/>
+      <w:r>
+        <w:t>findContours</w:t>
+      </w:r>
+      <w:proofErr w:type="spellEnd"/>
+      <w:r>
+        <w:t>’</w:t>
+      </w:r>
+      <w:r>
+        <w:t>, which if larger than a pre-defined value would be considered the prey.</w:t>
+      </w:r>
+      <w:r>
+        <w:t xml:space="preserve"> The</w:t>
+      </w:r>
+      <w:r>
+        <w:t xml:space="preserve"> ‘x’ value</w:t>
+      </w:r>
+      <w:r>
+        <w:t xml:space="preserve"> of the hat</w:t>
+      </w:r>
+      <w:r>
+        <w:t xml:space="preserve">’s </w:t>
+      </w:r>
+      <w:r>
+        <w:t>centroid</w:t>
+      </w:r>
+      <w:r>
+        <w:t xml:space="preserve"> was then found using openCV’s ‘moments’ function </w:t>
+      </w:r>
+      <w:sdt>
+        <w:sdtPr>
+          <w:id w:val="-1811780532"/>
+          <w:citation/>
+        </w:sdtPr>
+        <w:sdtEndPr/>
+        <w:sdtContent>
+          <w:r>
+            <w:fldChar w:fldCharType="begin"/>
+          </w:r>
+          <w:r>
+            <w:instrText xml:space="preserve"> CITATION Abi12 \l 2057 </w:instrText>
+          </w:r>
+          <w:r>
+            <w:fldChar w:fldCharType="separate"/>
+          </w:r>
+          <w:r>
+            <w:rPr>
+              <w:noProof/>
+            </w:rPr>
+            <w:t>(K, 2012)</w:t>
+          </w:r>
+          <w:r>
+            <w:fldChar w:fldCharType="end"/>
+          </w:r>
+        </w:sdtContent>
+      </w:sdt>
+      <w:r>
+        <w:t xml:space="preserve">. This was </w:t>
+      </w:r>
+      <w:r>
+        <w:t xml:space="preserve">used to </w:t>
+      </w:r>
+      <w:r>
+        <w:t xml:space="preserve">determine </w:t>
+      </w:r>
+      <w:r>
+        <w:t>the</w:t>
+      </w:r>
+      <w:r>
+        <w:t xml:space="preserve"> </w:t>
+      </w:r>
+      <w:r>
+        <w:t>‘</w:t>
+      </w:r>
+      <w:proofErr w:type="spellStart"/>
+      <w:r>
+        <w:t>last_relative_hat_location</w:t>
+      </w:r>
+      <w:proofErr w:type="spellEnd"/>
+      <w:r>
+        <w:t>’</w:t>
+      </w:r>
+      <w:r>
+        <w:t xml:space="preserve"> </w:t>
+      </w:r>
+      <w:r>
+        <w:t xml:space="preserve">relative </w:t>
+      </w:r>
+      <w:r>
+        <w:t xml:space="preserve">to </w:t>
+      </w:r>
+      <w:r>
+        <w:t xml:space="preserve">the centroid </w:t>
+      </w:r>
+      <w:r>
+        <w:t>of the binary mask</w:t>
+      </w:r>
+      <w:r>
+        <w:t xml:space="preserve">. It then decides if </w:t>
+      </w:r>
+      <w:r>
+        <w:t>‘</w:t>
+      </w:r>
+      <w:proofErr w:type="spellStart"/>
+      <w:r>
+        <w:t>is_prey_escaping_view</w:t>
+      </w:r>
+      <w:proofErr w:type="spellEnd"/>
+      <w:r>
+        <w:t>’</w:t>
+      </w:r>
+      <w:r>
+        <w:t xml:space="preserve"> </w:t>
+      </w:r>
+      <w:r>
+        <w:t xml:space="preserve">by comparing it to the </w:t>
+      </w:r>
+      <w:r>
+        <w:t>left &amp; right boundaries</w:t>
+      </w:r>
+      <w:r>
+        <w:t>, as</w:t>
+      </w:r>
+      <w:r>
+        <w:t xml:space="preserve"> </w:t>
+      </w:r>
+      <w:r>
+        <w:t xml:space="preserve">marked </w:t>
+      </w:r>
+      <w:r>
+        <w:t>by red dotted lines on Figure 3</w:t>
+      </w:r>
+      <w:r>
+        <w:t>.</w:t>
+      </w:r>
+      <w:r>
+        <w:t xml:space="preserve"> Now the predator’s behaviours included a </w:t>
+      </w:r>
+      <w:r>
+        <w:t>‘</w:t>
+      </w:r>
+      <w:r>
+        <w:t>goal-oriented appetitive</w:t>
+      </w:r>
+      <w:r>
+        <w:t>’</w:t>
+      </w:r>
+      <w:r>
+        <w:t xml:space="preserve"> behaviour.</w:t>
       </w:r>
     </w:p>
     <w:p>
@@ -387,19 +1700,327 @@
           <w:b/>
           <w:u w:val="single"/>
         </w:rPr>
-        <w:t>Pursuit</w:t>
+        <w:lastRenderedPageBreak/>
+        <w:t>Location</w:t>
       </w:r>
     </w:p>
     <w:p>
       <w:r>
-        <w:t>Doing stuff</w:t>
-      </w:r>
-      <w:r>
-        <w:t xml:space="preserve"> is cool</w:t>
+        <w:t>A</w:t>
+      </w:r>
+      <w:r>
+        <w:t xml:space="preserve"> ‘search’ function</w:t>
+      </w:r>
+      <w:r>
+        <w:t xml:space="preserve"> </w:t>
+      </w:r>
+      <w:r>
+        <w:t xml:space="preserve">was </w:t>
+      </w:r>
+      <w:r>
+        <w:t xml:space="preserve">needed </w:t>
+      </w:r>
+      <w:r>
+        <w:t xml:space="preserve">to </w:t>
+      </w:r>
+      <w:r>
+        <w:t xml:space="preserve">locate </w:t>
+      </w:r>
+      <w:r>
+        <w:t xml:space="preserve">the </w:t>
+      </w:r>
+      <w:r>
+        <w:t xml:space="preserve">prey </w:t>
+      </w:r>
+      <w:r>
+        <w:t xml:space="preserve">if it </w:t>
+      </w:r>
+      <w:r>
+        <w:t xml:space="preserve">didn’t start in view of the predator’s camera. This used two main navigation strategies. Firstly, a local “Search” strategy so it could “move and recognise its goal” </w:t>
+      </w:r>
+      <w:sdt>
+        <w:sdtPr>
+          <w:id w:val="359484197"/>
+          <w:citation/>
+        </w:sdtPr>
+        <w:sdtEndPr/>
+        <w:sdtContent>
+          <w:r>
+            <w:fldChar w:fldCharType="begin"/>
+          </w:r>
+          <w:r>
+            <w:instrText xml:space="preserve"> CITATION Fra00 \l 2057 </w:instrText>
+          </w:r>
+          <w:r>
+            <w:fldChar w:fldCharType="separate"/>
+          </w:r>
+          <w:r>
+            <w:rPr>
+              <w:noProof/>
+            </w:rPr>
+            <w:t>(Franz &amp; Mallot, 2000)</w:t>
+          </w:r>
+          <w:r>
+            <w:fldChar w:fldCharType="end"/>
+          </w:r>
+        </w:sdtContent>
+      </w:sdt>
+      <w:r>
+        <w:t>. Secondly, a primitive global “Recognition-triggered response” strategy using the previo</w:t>
+      </w:r>
+      <w:r>
+        <w:t xml:space="preserve">usly mentioned </w:t>
+      </w:r>
+      <w:proofErr w:type="spellStart"/>
+      <w:r>
+        <w:t>valriable</w:t>
+      </w:r>
+      <w:proofErr w:type="spellEnd"/>
+      <w:r>
+        <w:t>: ‘</w:t>
+      </w:r>
+      <w:proofErr w:type="spellStart"/>
+      <w:r>
+        <w:t>last_relative_hat_location</w:t>
+      </w:r>
+      <w:proofErr w:type="spellEnd"/>
+      <w:r>
+        <w:t>’.</w:t>
+      </w:r>
+    </w:p>
+    <w:p>
+      <w:r>
+        <w:t>I</w:t>
+      </w:r>
+      <w:r>
+        <w:t xml:space="preserve">f </w:t>
+      </w:r>
+      <w:r>
+        <w:t>the mask’s largest singular object – the green hat – contained less than a certain number of pixels</w:t>
+      </w:r>
+      <w:r>
+        <w:t xml:space="preserve">, </w:t>
+      </w:r>
+      <w:r>
+        <w:t xml:space="preserve">the </w:t>
+      </w:r>
+      <w:r>
+        <w:t>‘</w:t>
+      </w:r>
+      <w:proofErr w:type="spellStart"/>
+      <w:r>
+        <w:t>search_for_prey</w:t>
+      </w:r>
+      <w:proofErr w:type="spellEnd"/>
+      <w:r>
+        <w:t>’</w:t>
+      </w:r>
+      <w:r>
+        <w:t xml:space="preserve"> </w:t>
+      </w:r>
+      <w:r>
+        <w:t xml:space="preserve">function </w:t>
+      </w:r>
+      <w:r>
+        <w:t>started</w:t>
+      </w:r>
+      <w:r>
+        <w:t xml:space="preserve"> on a separate thread. It then </w:t>
+      </w:r>
+      <w:r>
+        <w:t>constructed and published</w:t>
+      </w:r>
+      <w:r>
+        <w:t xml:space="preserve"> a</w:t>
+      </w:r>
+      <w:r>
+        <w:t xml:space="preserve"> ‘T</w:t>
+      </w:r>
+      <w:r>
+        <w:t xml:space="preserve">wist’ </w:t>
+      </w:r>
+      <w:r>
+        <w:t>object to the predator’s ‘</w:t>
+      </w:r>
+      <w:proofErr w:type="spellStart"/>
+      <w:r>
+        <w:t>cmd_vel</w:t>
+      </w:r>
+      <w:proofErr w:type="spellEnd"/>
+      <w:r>
+        <w:t>’</w:t>
+      </w:r>
+      <w:r>
+        <w:t xml:space="preserve"> topic, setting </w:t>
+      </w:r>
+      <w:r>
+        <w:t xml:space="preserve">it a </w:t>
+      </w:r>
+      <w:r>
+        <w:t>relatively slow</w:t>
+      </w:r>
+      <w:r>
+        <w:t xml:space="preserve"> turning</w:t>
+      </w:r>
+      <w:r>
+        <w:t xml:space="preserve"> </w:t>
+      </w:r>
+      <w:r>
+        <w:t>speed</w:t>
+      </w:r>
+      <w:r>
+        <w:t xml:space="preserve">. This </w:t>
+      </w:r>
+      <w:r>
+        <w:t>rotate</w:t>
+      </w:r>
+      <w:r>
+        <w:t>d it</w:t>
+      </w:r>
+      <w:r>
+        <w:t xml:space="preserve"> </w:t>
+      </w:r>
+      <w:r>
+        <w:t xml:space="preserve">once fully </w:t>
+      </w:r>
+      <w:r>
+        <w:t>on the spot</w:t>
+      </w:r>
+      <w:r>
+        <w:t>, but still</w:t>
+      </w:r>
+      <w:r>
+        <w:t xml:space="preserve"> slow enough to retain high image quality </w:t>
+      </w:r>
+      <w:r>
+        <w:t xml:space="preserve">and </w:t>
+      </w:r>
+      <w:r>
+        <w:t xml:space="preserve">allow the </w:t>
+      </w:r>
+      <w:r>
+        <w:t>computer vision to determine</w:t>
+      </w:r>
+      <w:r>
+        <w:t xml:space="preserve"> if the prey is found during</w:t>
+      </w:r>
+      <w:r>
+        <w:t>.</w:t>
+      </w:r>
+      <w:r>
+        <w:t xml:space="preserve"> </w:t>
+      </w:r>
+      <w:r>
+        <w:t xml:space="preserve">For </w:t>
+      </w:r>
+      <w:r>
+        <w:t xml:space="preserve">the ‘recognition-triggered response’ </w:t>
+      </w:r>
+      <w:r>
+        <w:t>navigation</w:t>
+      </w:r>
+      <w:r>
+        <w:t>, if the prey was last seen on the right of the camera it would rotate right instead of its default left.</w:t>
+      </w:r>
+    </w:p>
+    <w:p>
+      <w:r>
+        <w:t xml:space="preserve">In doing </w:t>
+      </w:r>
+      <w:r>
+        <w:t>the above</w:t>
+      </w:r>
+      <w:r>
+        <w:t xml:space="preserve">, the </w:t>
+      </w:r>
+      <w:r>
+        <w:t>predator</w:t>
+      </w:r>
+      <w:r>
+        <w:t xml:space="preserve"> </w:t>
+      </w:r>
+      <w:r>
+        <w:t>w</w:t>
+      </w:r>
+      <w:r>
+        <w:t>as able to see</w:t>
+      </w:r>
+      <w:r>
+        <w:t xml:space="preserve"> all </w:t>
+      </w:r>
+      <w:r>
+        <w:t xml:space="preserve">unobstructed </w:t>
+      </w:r>
+      <w:r>
+        <w:t>areas in its general vi</w:t>
+      </w:r>
+      <w:r>
+        <w:t>cinity and – assuming it detected</w:t>
+      </w:r>
+      <w:r>
+        <w:t xml:space="preserve"> it –</w:t>
+      </w:r>
+      <w:r>
+        <w:t xml:space="preserve"> could</w:t>
+      </w:r>
+      <w:r>
+        <w:t xml:space="preserve"> </w:t>
+      </w:r>
+      <w:r>
+        <w:t>proceed in pursuing its prey.</w:t>
+      </w:r>
+      <w:r>
+        <w:t xml:space="preserve"> </w:t>
+      </w:r>
+      <w:r>
+        <w:t xml:space="preserve">Should the basic default search motion </w:t>
+      </w:r>
+      <w:r>
+        <w:t xml:space="preserve">have </w:t>
+      </w:r>
+      <w:r>
+        <w:t>fa</w:t>
+      </w:r>
+      <w:r>
+        <w:t>il</w:t>
+      </w:r>
+      <w:r>
+        <w:t>ed</w:t>
+      </w:r>
+      <w:r>
+        <w:t xml:space="preserve"> in locating the prey, it triggers a Boolean flag that switches its motion from rotation to advancing forward for a set time. Once it</w:t>
+      </w:r>
+      <w:r>
+        <w:t>’s</w:t>
+      </w:r>
+      <w:r>
+        <w:t xml:space="preserve"> </w:t>
+      </w:r>
+      <w:r>
+        <w:t>reached</w:t>
+      </w:r>
+      <w:r>
+        <w:t xml:space="preserve"> its new location the flag triggers back and it reverts to rotation, now potentially able to see more of its environment.</w:t>
+      </w:r>
+      <w:r>
+        <w:t xml:space="preserve"> This concluded the </w:t>
+      </w:r>
+      <w:r>
+        <w:t>‘</w:t>
+      </w:r>
+      <w:r>
+        <w:t>exploration/directional</w:t>
+      </w:r>
+      <w:r>
+        <w:t>’</w:t>
+      </w:r>
+      <w:r>
+        <w:t xml:space="preserve"> behaviour implementation.</w:t>
       </w:r>
     </w:p>
     <w:p>
       <w:pPr>
+        <w:spacing w:after="0"/>
         <w:rPr>
           <w:b/>
           <w:u w:val="single"/>
@@ -410,312 +2031,2024 @@
           <w:b/>
           <w:u w:val="single"/>
         </w:rPr>
-        <w:t>Capture</w:t>
+        <w:t>Pursuit</w:t>
       </w:r>
     </w:p>
     <w:p>
+      <w:r>
+        <w:t xml:space="preserve">Once located, the prey will be in at least partial view of the bot’s camera. With this </w:t>
+      </w:r>
+      <w:r>
+        <w:t xml:space="preserve">image data the predator is able to make decisions about what to do next within its closed-loop control, using </w:t>
+      </w:r>
+      <w:r>
+        <w:t xml:space="preserve">a </w:t>
+      </w:r>
+      <w:r>
+        <w:t>‘proportional controller’</w:t>
+      </w:r>
+      <w:r>
+        <w:t xml:space="preserve"> alongside a ‘Braitenberg Aggression’ vehicle </w:t>
+      </w:r>
+      <w:r>
+        <w:t>implementation.</w:t>
+      </w:r>
+    </w:p>
+    <w:p>
+      <w:r>
+        <w:t xml:space="preserve">Firstly, </w:t>
+      </w:r>
+      <w:r>
+        <w:t>a custom function uses array indexing to split</w:t>
+      </w:r>
+      <w:r>
+        <w:t xml:space="preserve"> the binary mask </w:t>
+      </w:r>
+      <w:r>
+        <w:t>into two vertical halves. It then passes it to a ‘</w:t>
+      </w:r>
+      <w:proofErr w:type="spellStart"/>
+      <w:r>
+        <w:t>determine_movement_velocities</w:t>
+      </w:r>
+      <w:proofErr w:type="spellEnd"/>
+      <w:r>
+        <w:t xml:space="preserve">’ function that gets the sum of all pixels in each half. </w:t>
+      </w:r>
+      <w:r>
+        <w:t>It then calculates a ‘</w:t>
+      </w:r>
+      <w:proofErr w:type="spellStart"/>
+      <w:r>
+        <w:t>normalised_mean</w:t>
+      </w:r>
+      <w:proofErr w:type="spellEnd"/>
+      <w:r>
+        <w:t xml:space="preserve">’ by dividing the difference in the two pixel counts by the </w:t>
+      </w:r>
+      <w:r>
+        <w:t>total pixel count</w:t>
+      </w:r>
+      <w:r>
+        <w:t xml:space="preserve">. </w:t>
+      </w:r>
+      <w:r>
+        <w:t>T</w:t>
+      </w:r>
+      <w:r>
+        <w:t>he proportional controller in this closed loop control</w:t>
+      </w:r>
+      <w:r>
+        <w:t xml:space="preserve"> will </w:t>
+      </w:r>
+      <w:r>
+        <w:t>output a</w:t>
+      </w:r>
+      <w:r>
+        <w:t xml:space="preserve"> normalised</w:t>
+      </w:r>
+      <w:r>
+        <w:t xml:space="preserve"> angular velocity ‘z’ value that </w:t>
+      </w:r>
+      <w:r>
+        <w:t xml:space="preserve">is directly proportional to the intensity of the input image. This takes inspiration from the </w:t>
+      </w:r>
+      <w:r>
+        <w:t>’</w:t>
+      </w:r>
+      <w:r>
+        <w:t>excitatory</w:t>
+      </w:r>
+      <w:r>
+        <w:t>’</w:t>
+      </w:r>
+      <w:r>
+        <w:t xml:space="preserve"> connections in the Braitenberg vehicle 2b </w:t>
+      </w:r>
+      <w:sdt>
+        <w:sdtPr>
+          <w:id w:val="686488218"/>
+          <w:citation/>
+        </w:sdtPr>
+        <w:sdtEndPr/>
+        <w:sdtContent>
+          <w:r>
+            <w:fldChar w:fldCharType="begin"/>
+          </w:r>
+          <w:r>
+            <w:instrText xml:space="preserve">CITATION Bra86 \n  \t  \l 2057 </w:instrText>
+          </w:r>
+          <w:r>
+            <w:fldChar w:fldCharType="separate"/>
+          </w:r>
+          <w:r>
+            <w:rPr>
+              <w:noProof/>
+            </w:rPr>
+            <w:t>(1986)</w:t>
+          </w:r>
+          <w:r>
+            <w:fldChar w:fldCharType="end"/>
+          </w:r>
+        </w:sdtContent>
+      </w:sdt>
+      <w:r>
+        <w:t>.</w:t>
+      </w:r>
+    </w:p>
+    <w:p>
+      <w:r>
+        <w:t xml:space="preserve">Now the predator needs to decide if it will go straight toward the prey or if it needs to correct its course because </w:t>
+      </w:r>
+      <w:r>
+        <w:t>the prey is</w:t>
+      </w:r>
+      <w:r>
+        <w:t xml:space="preserve"> </w:t>
+      </w:r>
+      <w:r>
+        <w:t xml:space="preserve">outside of </w:t>
+      </w:r>
+      <w:r>
+        <w:t xml:space="preserve">the previously defined boundaries of the </w:t>
+      </w:r>
+      <w:r>
+        <w:t>image</w:t>
+      </w:r>
+      <w:r>
+        <w:t>. This uses the instance variable</w:t>
+      </w:r>
+      <w:r>
+        <w:t>:</w:t>
+      </w:r>
+      <w:r>
+        <w:t xml:space="preserve"> </w:t>
+      </w:r>
+      <w:r>
+        <w:t>‘</w:t>
+      </w:r>
+      <w:proofErr w:type="spellStart"/>
+      <w:r>
+        <w:t>is_prey_escaping_view</w:t>
+      </w:r>
+      <w:proofErr w:type="spellEnd"/>
+      <w:r>
+        <w:t>’</w:t>
+      </w:r>
+      <w:r>
+        <w:t xml:space="preserve">. If it is in the middle, </w:t>
+      </w:r>
+      <w:r>
+        <w:t>this will be false and the predator will advance, ignoring the angular velocity previously calculated. However, if true it will correct its course by passing both</w:t>
+      </w:r>
+      <w:r>
+        <w:t xml:space="preserve"> calculated</w:t>
+      </w:r>
+      <w:r>
+        <w:t xml:space="preserve"> linear and angular velocities to a ‘Twist’ object</w:t>
+      </w:r>
+      <w:r>
+        <w:t xml:space="preserve"> </w:t>
+      </w:r>
+      <w:r>
+        <w:t xml:space="preserve">to be </w:t>
+      </w:r>
+      <w:r>
+        <w:t>published.</w:t>
+      </w:r>
+    </w:p>
+    <w:p>
+      <w:pPr>
+        <w:spacing w:after="0"/>
+        <w:rPr>
+          <w:b/>
+          <w:u w:val="single"/>
+        </w:rPr>
+      </w:pPr>
+      <w:r>
+        <w:rPr>
+          <w:b/>
+          <w:u w:val="single"/>
+        </w:rPr>
+        <w:t>Capture</w:t>
+      </w:r>
+    </w:p>
+    <w:p>
+      <w:r>
+        <w:t>Now that the Turtlebot ha</w:t>
+      </w:r>
+      <w:r>
+        <w:t>s</w:t>
+      </w:r>
+      <w:r>
+        <w:t xml:space="preserve"> </w:t>
+      </w:r>
+      <w:r>
+        <w:t xml:space="preserve">detected, located, and is in pursuit of </w:t>
+      </w:r>
+      <w:r>
+        <w:t>its prey, it should be able to catch it</w:t>
+      </w:r>
+      <w:r>
+        <w:t xml:space="preserve">. </w:t>
+      </w:r>
+      <w:r>
+        <w:t xml:space="preserve">To do so it used the Kinect </w:t>
+      </w:r>
+      <w:proofErr w:type="gramStart"/>
+      <w:r>
+        <w:t>camera’s</w:t>
+      </w:r>
+      <w:proofErr w:type="gramEnd"/>
+      <w:r>
+        <w:t xml:space="preserve"> emulated Laserscan, an active exteroceptive sensor, the ROS topic for which it subscribed to upon creation. Once </w:t>
+      </w:r>
+      <w:r>
+        <w:t xml:space="preserve">the </w:t>
+      </w:r>
+      <w:r>
+        <w:t>prey</w:t>
+      </w:r>
+      <w:r>
+        <w:t xml:space="preserve"> is in close visual range</w:t>
+      </w:r>
+      <w:r>
+        <w:t>, the capture conditions will check the predator instance’s most recently updated ‘</w:t>
+      </w:r>
+      <w:proofErr w:type="spellStart"/>
+      <w:r>
+        <w:t>hat_size</w:t>
+      </w:r>
+      <w:proofErr w:type="spellEnd"/>
+      <w:r>
+        <w:t>’ variable. If it falls within pre-set ranges found through testing, ‘</w:t>
+      </w:r>
+      <w:proofErr w:type="spellStart"/>
+      <w:r>
+        <w:t>is_prey_in_</w:t>
+      </w:r>
+      <w:r>
+        <w:t>catching_range</w:t>
+      </w:r>
+      <w:proofErr w:type="spellEnd"/>
+      <w:r>
+        <w:t>’ is set to true.</w:t>
+      </w:r>
+    </w:p>
+    <w:p>
+      <w:r>
+        <w:t xml:space="preserve">One final sensor is utilised to determine whether the predator has caught the prey; the </w:t>
+      </w:r>
+      <w:r>
+        <w:t>B</w:t>
+      </w:r>
+      <w:r>
+        <w:t>umper</w:t>
+      </w:r>
+      <w:r>
+        <w:t xml:space="preserve"> </w:t>
+      </w:r>
+      <w:sdt>
+        <w:sdtPr>
+          <w:id w:val="-1783406544"/>
+          <w:citation/>
+        </w:sdtPr>
+        <w:sdtEndPr/>
+        <w:sdtContent>
+          <w:r>
+            <w:fldChar w:fldCharType="begin"/>
+          </w:r>
+          <w:r>
+            <w:instrText xml:space="preserve">CITATION IHe14 \l 2057 </w:instrText>
+          </w:r>
+          <w:r>
+            <w:fldChar w:fldCharType="separate"/>
+          </w:r>
+          <w:r>
+            <w:rPr>
+              <w:noProof/>
+            </w:rPr>
+            <w:t>(I Heart Robotics; Peter Tran, 2014)</w:t>
+          </w:r>
+          <w:r>
+            <w:fldChar w:fldCharType="end"/>
+          </w:r>
+        </w:sdtContent>
+      </w:sdt>
+      <w:r>
+        <w:t>.</w:t>
+      </w:r>
+      <w:r>
+        <w:t xml:space="preserve"> This passive sensor has very low CPU requirements and therefore proved very responsive in testing, so was an ideal fit for a final ‘</w:t>
+      </w:r>
+      <w:proofErr w:type="spellStart"/>
+      <w:r>
+        <w:t>is_prey_caught</w:t>
+      </w:r>
+      <w:proofErr w:type="spellEnd"/>
+      <w:r>
+        <w:t xml:space="preserve">’ check. Once bumped </w:t>
+      </w:r>
+      <w:r>
+        <w:t>it will back up slightly</w:t>
+      </w:r>
+      <w:r>
+        <w:t xml:space="preserve"> and, if </w:t>
+      </w:r>
+      <w:r>
+        <w:t>‘</w:t>
+      </w:r>
+      <w:proofErr w:type="spellStart"/>
+      <w:r>
+        <w:t>is_prey_in_catching_range</w:t>
+      </w:r>
+      <w:proofErr w:type="spellEnd"/>
+      <w:r>
+        <w:t>’</w:t>
+      </w:r>
+      <w:r>
+        <w:t xml:space="preserve"> is true, it </w:t>
+      </w:r>
+      <w:r>
+        <w:t xml:space="preserve">calls the </w:t>
+      </w:r>
+      <w:r>
+        <w:t>final method. This makes the predator rotate 360 degrees left and then 360 degrees right, to make it clear that it has caught the prey. In the event that it is bumped and there are an insufficient number of hat pixels visible, it will simply back up slightly and continue running.</w:t>
+      </w:r>
+    </w:p>
+    <w:p>
+      <w:r>
+        <w:lastRenderedPageBreak/>
+        <w:t>The custom method set up to handle all movement (‘</w:t>
+      </w:r>
+      <w:proofErr w:type="spellStart"/>
+      <w:r>
+        <w:t>publish_twist_msg</w:t>
+      </w:r>
+      <w:proofErr w:type="spellEnd"/>
+      <w:r>
+        <w:t>’) makes sure to set safe parameters for movement speeds. The max linear and angular speeds being 0.3 and pi, respectively. If the method parameters try to go over these, the method will reset them to the max speeds.</w:t>
+      </w:r>
+    </w:p>
+    <w:p>
+      <w:pPr>
+        <w:spacing w:before="240"/>
+        <w:rPr>
+          <w:b/>
+          <w:sz w:val="24"/>
+        </w:rPr>
+      </w:pPr>
+      <w:r>
+        <w:rPr>
+          <w:b/>
+          <w:sz w:val="24"/>
+        </w:rPr>
+        <w:t>Obstacle Avoidance</w:t>
+      </w:r>
+    </w:p>
+    <w:p>
+      <w:pPr>
+        <w:spacing w:after="0"/>
+        <w:rPr>
+          <w:b/>
+          <w:u w:val="single"/>
+        </w:rPr>
+      </w:pPr>
+      <w:r>
+        <w:rPr>
+          <w:b/>
+          <w:u w:val="single"/>
+        </w:rPr>
+        <w:t>Identification</w:t>
+      </w:r>
+    </w:p>
+    <w:p>
+      <w:r>
+        <w:t xml:space="preserve">The laser data </w:t>
+      </w:r>
+      <w:r>
+        <w:t xml:space="preserve">was </w:t>
+      </w:r>
+      <w:r>
+        <w:t xml:space="preserve">also </w:t>
+      </w:r>
+      <w:r>
+        <w:t>used</w:t>
+      </w:r>
+      <w:r>
+        <w:t xml:space="preserve"> here</w:t>
+      </w:r>
+      <w:r>
+        <w:t>. This was due to its low</w:t>
+      </w:r>
+      <w:r>
+        <w:t>er</w:t>
+      </w:r>
+      <w:r>
+        <w:t xml:space="preserve"> CPU cost, suitability for the role, and comparable simplicity when compared with self-localisation, mapping or odometry-based solutions.</w:t>
+      </w:r>
+    </w:p>
+    <w:p>
+      <w:r>
+        <w:t>This is handled in the same callback used for Prey Catching in the previous section. It gets the array of ranges back, finds the ‘</w:t>
+      </w:r>
+      <w:proofErr w:type="spellStart"/>
+      <w:r>
+        <w:t>minimum_distance</w:t>
+      </w:r>
+      <w:proofErr w:type="spellEnd"/>
+      <w:r>
+        <w:t>’</w:t>
+      </w:r>
+      <w:r>
+        <w:t>, and if it is less than 0.6 it will take action. The predator’s decision about which action to take is based on which side the ‘</w:t>
+      </w:r>
+      <w:proofErr w:type="spellStart"/>
+      <w:r>
+        <w:t>minimum_distance</w:t>
+      </w:r>
+      <w:proofErr w:type="spellEnd"/>
+      <w:r>
+        <w:t xml:space="preserve">’ lies, relative to the robot. The ranges array was split into two sub-arrays </w:t>
+      </w:r>
+      <w:r>
+        <w:t>using</w:t>
+      </w:r>
+      <w:r>
+        <w:t xml:space="preserve"> python’s </w:t>
+      </w:r>
+      <w:proofErr w:type="gramStart"/>
+      <w:r>
+        <w:t>‘</w:t>
+      </w:r>
+      <w:proofErr w:type="spellStart"/>
+      <w:r>
+        <w:t>len</w:t>
+      </w:r>
+      <w:proofErr w:type="spellEnd"/>
+      <w:r>
+        <w:t>(</w:t>
+      </w:r>
+      <w:proofErr w:type="gramEnd"/>
+      <w:r>
+        <w:t xml:space="preserve">)’ </w:t>
+      </w:r>
+      <w:r>
+        <w:t xml:space="preserve">function </w:t>
+      </w:r>
+      <w:r>
+        <w:t xml:space="preserve">to count the number of elements, then indexing </w:t>
+      </w:r>
+      <w:r>
+        <w:t xml:space="preserve">based on </w:t>
+      </w:r>
+      <w:r>
+        <w:t>this amount. If the ‘</w:t>
+      </w:r>
+      <w:proofErr w:type="spellStart"/>
+      <w:r>
+        <w:t>minimum_distance</w:t>
+      </w:r>
+      <w:proofErr w:type="spellEnd"/>
+      <w:r>
+        <w:t>’ value was in the set of values pertaining to the left of the robot, ‘</w:t>
+      </w:r>
+      <w:proofErr w:type="spellStart"/>
+      <w:r>
+        <w:t>current_obstacle_location</w:t>
+      </w:r>
+      <w:proofErr w:type="spellEnd"/>
+      <w:r>
+        <w:t xml:space="preserve">’ would be set to “LEFT” and vice versa. </w:t>
+      </w:r>
+    </w:p>
+    <w:p>
+      <w:pPr>
+        <w:spacing w:after="0"/>
+        <w:rPr>
+          <w:b/>
+          <w:u w:val="single"/>
+        </w:rPr>
+      </w:pPr>
+      <w:r>
+        <w:rPr>
+          <w:b/>
+          <w:u w:val="single"/>
+        </w:rPr>
+        <w:t>Action</w:t>
+      </w:r>
+    </w:p>
+    <w:p>
+      <w:r>
+        <w:t>With sufficient data for its purpose, assuming the network does not cause significant lag, the bot will take immediate, overriding action to avoid any obstacle encountered within its</w:t>
+      </w:r>
+      <w:r>
+        <w:t xml:space="preserve"> </w:t>
+      </w:r>
+      <w:r>
+        <w:t>‘</w:t>
+      </w:r>
+      <w:proofErr w:type="spellStart"/>
+      <w:r>
+        <w:t>minimum_</w:t>
+      </w:r>
+      <w:r>
+        <w:t>distance</w:t>
+      </w:r>
+      <w:proofErr w:type="spellEnd"/>
+      <w:r>
+        <w:t>’</w:t>
+      </w:r>
+      <w:r>
+        <w:t>. When this occurs and the hat isn’t in catching range, it will</w:t>
+      </w:r>
+      <w:r>
+        <w:t xml:space="preserve"> set ‘</w:t>
+      </w:r>
+      <w:proofErr w:type="spellStart"/>
+      <w:r>
+        <w:t>is_collision_imminent</w:t>
+      </w:r>
+      <w:proofErr w:type="spellEnd"/>
+      <w:r>
+        <w:t>’ to true (a flag used throughout to prevent over-publishing of messages</w:t>
+      </w:r>
+      <w:r>
+        <w:t>)</w:t>
+      </w:r>
+      <w:r>
+        <w:t>, as well as disabling course correction (also preventing it from sending conflicting Twist messages). It then performs pre-set avoidance actions.</w:t>
+      </w:r>
+    </w:p>
+    <w:p>
+      <w:r>
+        <w:t xml:space="preserve">If it has not had to avoid any obstacles thus far, it will reverse away from it for 1 second, rotate for 3 seconds in the opposite direction to that which is stored in </w:t>
+      </w:r>
+      <w:r>
+        <w:t>‘</w:t>
+      </w:r>
+      <w:proofErr w:type="spellStart"/>
+      <w:r>
+        <w:t>current_obstacle_location</w:t>
+      </w:r>
+      <w:proofErr w:type="spellEnd"/>
+      <w:r>
+        <w:t>’</w:t>
+      </w:r>
+      <w:r>
+        <w:t>,</w:t>
+      </w:r>
+      <w:r>
+        <w:t xml:space="preserve"> then advance for 2 seconds. This </w:t>
+      </w:r>
+      <w:r>
+        <w:t>also increments</w:t>
+      </w:r>
+      <w:r>
+        <w:t xml:space="preserve"> it</w:t>
+      </w:r>
+      <w:r>
+        <w:t>’</w:t>
+      </w:r>
+      <w:r>
+        <w:t>s ‘</w:t>
+      </w:r>
+      <w:proofErr w:type="spellStart"/>
+      <w:r>
+        <w:t>avoid_count</w:t>
+      </w:r>
+      <w:proofErr w:type="spellEnd"/>
+      <w:r>
+        <w:t>’</w:t>
+      </w:r>
+      <w:r>
+        <w:t xml:space="preserve"> value and resets ‘</w:t>
+      </w:r>
+      <w:proofErr w:type="spellStart"/>
+      <w:r>
+        <w:t>is_collision_imminent</w:t>
+      </w:r>
+      <w:proofErr w:type="spellEnd"/>
+      <w:r>
+        <w:t>’ and ‘</w:t>
+      </w:r>
+      <w:proofErr w:type="spellStart"/>
+      <w:r>
+        <w:t>is_course_correction_disabled</w:t>
+      </w:r>
+      <w:proofErr w:type="spellEnd"/>
+      <w:r>
+        <w:t>’ to ‘false’.</w:t>
+      </w:r>
+    </w:p>
+    <w:p>
+      <w:r>
+        <w:t xml:space="preserve">If </w:t>
+      </w:r>
+      <w:r>
+        <w:t>it has had to</w:t>
+      </w:r>
+      <w:r>
+        <w:t xml:space="preserve"> avoid more than 5 obstacles rapidly </w:t>
+      </w:r>
+      <w:r>
+        <w:t>(i.e. the counter hasn’t been reset due to inability to reach the search/pursue functions</w:t>
+      </w:r>
+      <w:r>
+        <w:t>, since it’s been ‘stuck’ avoiding multiple obstacles</w:t>
+      </w:r>
+      <w:r>
+        <w:t>)</w:t>
+      </w:r>
+      <w:r>
+        <w:t xml:space="preserve"> it will enter an escape function. This function</w:t>
+      </w:r>
+      <w:r>
+        <w:t xml:space="preserve"> temporarily</w:t>
+      </w:r>
+      <w:r>
+        <w:t xml:space="preserve"> reduces the ‘</w:t>
+      </w:r>
+      <w:proofErr w:type="spellStart"/>
+      <w:r>
+        <w:t>minimum_distance</w:t>
+      </w:r>
+      <w:proofErr w:type="spellEnd"/>
+      <w:r>
+        <w:t>’ threshold to give it a better chance of escaping from complex environments such as tight spa</w:t>
+      </w:r>
+      <w:r>
+        <w:t>ces or areas with chair legs.</w:t>
+      </w:r>
+    </w:p>
+    <w:p>
+      <w:pPr>
+        <w:rPr>
+          <w:rFonts w:ascii="Cambria" w:hAnsi="Cambria"/>
+          <w:b/>
+          <w:sz w:val="28"/>
+          <w:u w:val="single"/>
+        </w:rPr>
+      </w:pPr>
+    </w:p>
+    <w:p>
+      <w:pPr>
+        <w:spacing w:before="240"/>
+        <w:rPr>
+          <w:rFonts w:ascii="Cambria" w:hAnsi="Cambria"/>
+          <w:b/>
+          <w:color w:val="FF0000"/>
+          <w:sz w:val="28"/>
+        </w:rPr>
+      </w:pPr>
+      <w:r>
+        <w:rPr>
+          <w:rFonts w:ascii="Cambria" w:hAnsi="Cambria"/>
+          <w:b/>
+          <w:sz w:val="28"/>
+          <w:u w:val="single"/>
+        </w:rPr>
+        <w:t>Testing &amp; Evaluation</w:t>
+      </w:r>
+    </w:p>
+    <w:p>
+      <w:pPr>
+        <w:rPr>
+          <w:b/>
+          <w:sz w:val="24"/>
+        </w:rPr>
+      </w:pPr>
+      <w:r>
+        <w:rPr>
+          <w:b/>
+          <w:sz w:val="24"/>
+          <w:szCs w:val="24"/>
+        </w:rPr>
+        <w:t>Functionality</w:t>
+      </w:r>
+      <w:r>
+        <w:rPr>
+          <w:b/>
+          <w:sz w:val="24"/>
+          <w:szCs w:val="24"/>
+        </w:rPr>
+        <w:t xml:space="preserve"> &amp; Pe</w:t>
+      </w:r>
+      <w:r>
+        <w:rPr>
+          <w:b/>
+          <w:sz w:val="24"/>
+        </w:rPr>
+        <w:t>rformance</w:t>
+      </w:r>
+    </w:p>
+    <w:p>
+      <w:r>
+        <w:t xml:space="preserve">Testing the efficiency of the implementation </w:t>
+      </w:r>
+      <w:r>
+        <w:t xml:space="preserve">was done by </w:t>
+      </w:r>
+      <w:r>
+        <w:t xml:space="preserve">running </w:t>
+      </w:r>
+      <w:r>
+        <w:t>the</w:t>
+      </w:r>
+      <w:r>
+        <w:t xml:space="preserve"> functional components together </w:t>
+      </w:r>
+      <w:r>
+        <w:t xml:space="preserve">in different scenarios, </w:t>
+      </w:r>
+      <w:r>
+        <w:t xml:space="preserve">repeating a uniform number of times (10), </w:t>
+      </w:r>
+      <w:r>
+        <w:t xml:space="preserve">and observing the </w:t>
+      </w:r>
+      <w:r>
+        <w:t xml:space="preserve">error </w:t>
+      </w:r>
+      <w:r>
+        <w:t>frequency.</w:t>
+      </w:r>
+    </w:p>
+    <w:tbl>
+      <w:tblPr>
+        <w:tblStyle w:val="TableGrid"/>
+        <w:tblW w:w="9782" w:type="dxa"/>
+        <w:tblInd w:w="-289" w:type="dxa"/>
+        <w:tblLook w:val="04A0" w:firstRow="1" w:lastRow="0" w:firstColumn="1" w:lastColumn="0" w:noHBand="0" w:noVBand="1"/>
+      </w:tblPr>
+      <w:tblGrid>
+        <w:gridCol w:w="3545"/>
+        <w:gridCol w:w="4394"/>
+        <w:gridCol w:w="1843"/>
+      </w:tblGrid>
+      <w:tr>
+        <w:tc>
+          <w:tcPr>
+            <w:tcW w:w="3545" w:type="dxa"/>
+            <w:shd w:val="clear" w:color="auto" w:fill="BFBFBF" w:themeFill="background1" w:themeFillShade="BF"/>
+          </w:tcPr>
+          <w:p>
+            <w:pPr>
+              <w:jc w:val="center"/>
+              <w:rPr>
+                <w:b/>
+                <w:sz w:val="24"/>
+              </w:rPr>
+            </w:pPr>
+            <w:r>
+              <w:rPr>
+                <w:b/>
+                <w:sz w:val="24"/>
+              </w:rPr>
+              <w:t>Scenario</w:t>
+            </w:r>
+          </w:p>
+        </w:tc>
+        <w:tc>
+          <w:tcPr>
+            <w:tcW w:w="4394" w:type="dxa"/>
+            <w:shd w:val="clear" w:color="auto" w:fill="BFBFBF" w:themeFill="background1" w:themeFillShade="BF"/>
+          </w:tcPr>
+          <w:p>
+            <w:pPr>
+              <w:jc w:val="center"/>
+              <w:rPr>
+                <w:b/>
+                <w:sz w:val="24"/>
+              </w:rPr>
+            </w:pPr>
+            <w:r>
+              <w:rPr>
+                <w:b/>
+                <w:sz w:val="24"/>
+              </w:rPr>
+              <w:t>Expected outcome</w:t>
+            </w:r>
+          </w:p>
+        </w:tc>
+        <w:tc>
+          <w:tcPr>
+            <w:tcW w:w="1843" w:type="dxa"/>
+            <w:shd w:val="clear" w:color="auto" w:fill="BFBFBF" w:themeFill="background1" w:themeFillShade="BF"/>
+          </w:tcPr>
+          <w:p>
+            <w:pPr>
+              <w:jc w:val="center"/>
+              <w:rPr>
+                <w:b/>
+                <w:sz w:val="24"/>
+              </w:rPr>
+            </w:pPr>
+            <w:r>
+              <w:rPr>
+                <w:b/>
+                <w:sz w:val="24"/>
+              </w:rPr>
+              <w:t>Error frequency</w:t>
+            </w:r>
+          </w:p>
+        </w:tc>
+      </w:tr>
+      <w:tr>
+        <w:tc>
+          <w:tcPr>
+            <w:tcW w:w="3545" w:type="dxa"/>
+          </w:tcPr>
+          <w:p>
+            <w:r>
+              <w:t xml:space="preserve">Predator </w:t>
+            </w:r>
+            <w:r>
+              <w:t>put</w:t>
+            </w:r>
+            <w:r>
+              <w:t xml:space="preserve"> in open space with prey</w:t>
+            </w:r>
+          </w:p>
+        </w:tc>
+        <w:tc>
+          <w:tcPr>
+            <w:tcW w:w="4394" w:type="dxa"/>
+          </w:tcPr>
+          <w:p>
+            <w:r>
+              <w:t xml:space="preserve">Prey </w:t>
+            </w:r>
+            <w:r>
+              <w:t xml:space="preserve">found, chased, </w:t>
+            </w:r>
+            <w:r>
+              <w:t>caught</w:t>
+            </w:r>
+          </w:p>
+        </w:tc>
+        <w:tc>
+          <w:tcPr>
+            <w:tcW w:w="1843" w:type="dxa"/>
+          </w:tcPr>
+          <w:p>
+            <w:pPr>
+              <w:jc w:val="center"/>
+            </w:pPr>
+            <w:r>
+              <w:t>0%</w:t>
+            </w:r>
+          </w:p>
+        </w:tc>
+      </w:tr>
+      <w:tr>
+        <w:tc>
+          <w:tcPr>
+            <w:tcW w:w="3545" w:type="dxa"/>
+          </w:tcPr>
+          <w:p>
+            <w:r>
+              <w:t>Predator placed facing wall and activated</w:t>
+            </w:r>
+          </w:p>
+        </w:tc>
+        <w:tc>
+          <w:tcPr>
+            <w:tcW w:w="4394" w:type="dxa"/>
+          </w:tcPr>
+          <w:p>
+            <w:r>
+              <w:t>Avoids wall, begins searching for prey</w:t>
+            </w:r>
+          </w:p>
+        </w:tc>
+        <w:tc>
+          <w:tcPr>
+            <w:tcW w:w="1843" w:type="dxa"/>
+          </w:tcPr>
+          <w:p>
+            <w:pPr>
+              <w:jc w:val="center"/>
+            </w:pPr>
+            <w:r>
+              <w:t>10%</w:t>
+            </w:r>
+          </w:p>
+        </w:tc>
+      </w:tr>
+      <w:tr>
+        <w:tc>
+          <w:tcPr>
+            <w:tcW w:w="3545" w:type="dxa"/>
+          </w:tcPr>
+          <w:p>
+            <w:r>
+              <w:t>Predator placed in tight corner with single navigable exit</w:t>
+            </w:r>
+          </w:p>
+        </w:tc>
+        <w:tc>
+          <w:tcPr>
+            <w:tcW w:w="4394" w:type="dxa"/>
+          </w:tcPr>
+          <w:p>
+            <w:r>
+              <w:t>Avoids obstacles, enters escape mode</w:t>
+            </w:r>
+          </w:p>
+        </w:tc>
+        <w:tc>
+          <w:tcPr>
+            <w:tcW w:w="1843" w:type="dxa"/>
+          </w:tcPr>
+          <w:p>
+            <w:pPr>
+              <w:jc w:val="center"/>
+            </w:pPr>
+            <w:r>
+              <w:t>60%</w:t>
+            </w:r>
+          </w:p>
+        </w:tc>
+      </w:tr>
+      <w:tr>
+        <w:tc>
+          <w:tcPr>
+            <w:tcW w:w="3545" w:type="dxa"/>
+          </w:tcPr>
+          <w:p>
+            <w:r>
+              <w:t>Predator shown prey, prey moved backward around corner</w:t>
+            </w:r>
+          </w:p>
+        </w:tc>
+        <w:tc>
+          <w:tcPr>
+            <w:tcW w:w="4394" w:type="dxa"/>
+          </w:tcPr>
+          <w:p>
+            <w:r>
+              <w:t>Sees prey, searches in direction of corner, advances past corner, searches, catches prey</w:t>
+            </w:r>
+          </w:p>
+        </w:tc>
+        <w:tc>
+          <w:tcPr>
+            <w:tcW w:w="1843" w:type="dxa"/>
+          </w:tcPr>
+          <w:p>
+            <w:pPr>
+              <w:jc w:val="center"/>
+            </w:pPr>
+            <w:r>
+              <w:t>20%</w:t>
+            </w:r>
+          </w:p>
+        </w:tc>
+      </w:tr>
+    </w:tbl>
+    <w:p/>
+    <w:p>
+      <w:r>
+        <w:lastRenderedPageBreak/>
+        <w:t xml:space="preserve">While the results showed positive results for most tests, they highlighted a significant error margin for the obstacle avoidance functionality. It did enter escape mode as intended, however it bumped into obstacles and did not handle the event as intended. This is possibly due to the prescribed motions for avoiding, whereby the predator reverses, rotates, and advances for set times. It receiving no data about its tight surroundings during these </w:t>
+      </w:r>
+      <w:r>
+        <w:t xml:space="preserve">closed-off </w:t>
+      </w:r>
+      <w:r>
+        <w:t>movements would explain the bumping into the obstacles that occurred during 6 out of 10 of the tests in that scenario.</w:t>
+      </w:r>
+    </w:p>
+    <w:p>
+      <w:r>
+        <w:t>A</w:t>
+      </w:r>
+      <w:r>
+        <w:t xml:space="preserve">ccuracy of system components that </w:t>
+      </w:r>
+      <w:r>
+        <w:t xml:space="preserve">had the potential of returning </w:t>
+      </w:r>
+      <w:r>
+        <w:t>noisy, incomplete or in</w:t>
+      </w:r>
+      <w:r>
+        <w:t xml:space="preserve">accurate datasets was </w:t>
+      </w:r>
+      <w:r>
+        <w:t>then tested. This had the added benefit of helping to ascertain the ideal level of error handling required to further improve the predator mode in the future.</w:t>
+      </w:r>
+    </w:p>
+    <w:p>
+      <w:pPr>
+        <w:rPr>
+          <w:b/>
+          <w:sz w:val="24"/>
+        </w:rPr>
+      </w:pPr>
+      <w:r>
+        <w:rPr>
+          <w:b/>
+          <w:sz w:val="24"/>
+        </w:rPr>
+        <w:t>L</w:t>
+      </w:r>
+      <w:r>
+        <w:rPr>
+          <w:b/>
+          <w:sz w:val="24"/>
+        </w:rPr>
+        <w:t>aser</w:t>
+      </w:r>
+      <w:r>
+        <w:rPr>
+          <w:b/>
+          <w:sz w:val="24"/>
+        </w:rPr>
+        <w:t>scan</w:t>
+      </w:r>
+      <w:r>
+        <w:rPr>
+          <w:b/>
+          <w:sz w:val="24"/>
+        </w:rPr>
+        <w:t xml:space="preserve"> </w:t>
+      </w:r>
+      <w:r>
+        <w:rPr>
+          <w:b/>
+          <w:sz w:val="24"/>
+        </w:rPr>
+        <w:t>distance</w:t>
+      </w:r>
+      <w:r>
+        <w:rPr>
+          <w:b/>
+          <w:sz w:val="24"/>
+        </w:rPr>
+        <w:t xml:space="preserve"> averages (10 measurements)</w:t>
+      </w:r>
+    </w:p>
+    <w:tbl>
+      <w:tblPr>
+        <w:tblStyle w:val="TableGrid"/>
+        <w:tblW w:w="0" w:type="auto"/>
+        <w:tblLook w:val="04A0" w:firstRow="1" w:lastRow="0" w:firstColumn="1" w:lastColumn="0" w:noHBand="0" w:noVBand="1"/>
+      </w:tblPr>
+      <w:tblGrid>
+        <w:gridCol w:w="2405"/>
+        <w:gridCol w:w="4536"/>
+        <w:gridCol w:w="2233"/>
+      </w:tblGrid>
+      <w:tr>
+        <w:tc>
+          <w:tcPr>
+            <w:tcW w:w="2405" w:type="dxa"/>
+            <w:shd w:val="clear" w:color="auto" w:fill="BFBFBF" w:themeFill="background1" w:themeFillShade="BF"/>
+          </w:tcPr>
+          <w:p>
+            <w:pPr>
+              <w:jc w:val="center"/>
+              <w:rPr>
+                <w:b/>
+                <w:sz w:val="24"/>
+              </w:rPr>
+            </w:pPr>
+            <w:r>
+              <w:rPr>
+                <w:b/>
+                <w:sz w:val="24"/>
+              </w:rPr>
+              <w:t>Wall distance (actual)</w:t>
+            </w:r>
+          </w:p>
+        </w:tc>
+        <w:tc>
+          <w:tcPr>
+            <w:tcW w:w="4536" w:type="dxa"/>
+            <w:shd w:val="clear" w:color="auto" w:fill="BFBFBF" w:themeFill="background1" w:themeFillShade="BF"/>
+          </w:tcPr>
+          <w:p>
+            <w:pPr>
+              <w:jc w:val="center"/>
+              <w:rPr>
+                <w:b/>
+                <w:sz w:val="24"/>
+              </w:rPr>
+            </w:pPr>
+            <w:r>
+              <w:rPr>
+                <w:b/>
+                <w:sz w:val="24"/>
+              </w:rPr>
+              <w:t>Wall distance (a</w:t>
+            </w:r>
+            <w:r>
+              <w:rPr>
+                <w:b/>
+                <w:sz w:val="24"/>
+              </w:rPr>
+              <w:t>verage scan</w:t>
+            </w:r>
+            <w:r>
+              <w:rPr>
+                <w:b/>
+                <w:sz w:val="24"/>
+              </w:rPr>
+              <w:t xml:space="preserve"> reading)</w:t>
+            </w:r>
+          </w:p>
+        </w:tc>
+        <w:tc>
+          <w:tcPr>
+            <w:tcW w:w="2233" w:type="dxa"/>
+            <w:shd w:val="clear" w:color="auto" w:fill="BFBFBF" w:themeFill="background1" w:themeFillShade="BF"/>
+          </w:tcPr>
+          <w:p>
+            <w:pPr>
+              <w:jc w:val="center"/>
+              <w:rPr>
+                <w:b/>
+                <w:sz w:val="24"/>
+              </w:rPr>
+            </w:pPr>
+            <w:r>
+              <w:rPr>
+                <w:b/>
+                <w:sz w:val="24"/>
+              </w:rPr>
+              <w:t>Standard deviation</w:t>
+            </w:r>
+          </w:p>
+        </w:tc>
+      </w:tr>
+      <w:tr>
+        <w:tc>
+          <w:tcPr>
+            <w:tcW w:w="2405" w:type="dxa"/>
+          </w:tcPr>
+          <w:p>
+            <w:r>
+              <w:t>0.25m</w:t>
+            </w:r>
+          </w:p>
+        </w:tc>
+        <w:tc>
+          <w:tcPr>
+            <w:tcW w:w="4536" w:type="dxa"/>
+          </w:tcPr>
+          <w:p>
+            <w:r>
+              <w:t>0.131m</w:t>
+            </w:r>
+          </w:p>
+        </w:tc>
+        <w:tc>
+          <w:tcPr>
+            <w:tcW w:w="2233" w:type="dxa"/>
+          </w:tcPr>
+          <w:p>
+            <w:r>
+              <w:t>0.136</w:t>
+            </w:r>
+          </w:p>
+        </w:tc>
+      </w:tr>
+      <w:tr>
+        <w:tc>
+          <w:tcPr>
+            <w:tcW w:w="2405" w:type="dxa"/>
+          </w:tcPr>
+          <w:p>
+            <w:r>
+              <w:t>0.50m</w:t>
+            </w:r>
+          </w:p>
+        </w:tc>
+        <w:tc>
+          <w:tcPr>
+            <w:tcW w:w="4536" w:type="dxa"/>
+          </w:tcPr>
+          <w:p>
+            <w:r>
+              <w:t>0.489m</w:t>
+            </w:r>
+          </w:p>
+        </w:tc>
+        <w:tc>
+          <w:tcPr>
+            <w:tcW w:w="2233" w:type="dxa"/>
+          </w:tcPr>
+          <w:p>
+            <w:r>
+              <w:t>0.009</w:t>
+            </w:r>
+          </w:p>
+        </w:tc>
+      </w:tr>
+      <w:tr>
+        <w:tc>
+          <w:tcPr>
+            <w:tcW w:w="2405" w:type="dxa"/>
+          </w:tcPr>
+          <w:p>
+            <w:r>
+              <w:t>0.75m</w:t>
+            </w:r>
+          </w:p>
+        </w:tc>
+        <w:tc>
+          <w:tcPr>
+            <w:tcW w:w="4536" w:type="dxa"/>
+          </w:tcPr>
+          <w:p>
+            <w:r>
+              <w:t>0.852m</w:t>
+            </w:r>
+          </w:p>
+        </w:tc>
+        <w:tc>
+          <w:tcPr>
+            <w:tcW w:w="2233" w:type="dxa"/>
+          </w:tcPr>
+          <w:p>
+            <w:r>
+              <w:t>0.097</w:t>
+            </w:r>
+          </w:p>
+        </w:tc>
+      </w:tr>
+      <w:tr>
+        <w:tc>
+          <w:tcPr>
+            <w:tcW w:w="2405" w:type="dxa"/>
+          </w:tcPr>
+          <w:p>
+            <w:r>
+              <w:t>1.00m</w:t>
+            </w:r>
+          </w:p>
+        </w:tc>
+        <w:tc>
+          <w:tcPr>
+            <w:tcW w:w="4536" w:type="dxa"/>
+          </w:tcPr>
+          <w:p>
+            <w:r>
+              <w:t>1.301m</w:t>
+            </w:r>
+          </w:p>
+        </w:tc>
+        <w:tc>
+          <w:tcPr>
+            <w:tcW w:w="2233" w:type="dxa"/>
+          </w:tcPr>
+          <w:p>
+            <w:r>
+              <w:t>0.218</w:t>
+            </w:r>
+          </w:p>
+        </w:tc>
+      </w:tr>
+    </w:tbl>
+    <w:p>
+      <w:pPr>
+        <w:spacing w:before="240"/>
+      </w:pPr>
+      <w:r>
+        <w:t>Since the laser is emulated using the Kinect camera it’s to be expected that the distance data would not be as accurate as a dedicated laser sensor. Interestingly, however, the closest reading was not the best. The most accurate was from 0.5m away suggesting that the ‘</w:t>
+      </w:r>
+      <w:proofErr w:type="spellStart"/>
+      <w:r>
+        <w:t>NaN</w:t>
+      </w:r>
+      <w:proofErr w:type="spellEnd"/>
+      <w:r>
+        <w:t>’ readings in the range array (viewable upon printing to the console) are increasingly frequent the closer it gets to very close objects, affecting the readings significantly.</w:t>
+      </w:r>
+    </w:p>
+    <w:p>
+      <w:pPr>
+        <w:rPr>
+          <w:b/>
+          <w:sz w:val="24"/>
+        </w:rPr>
+      </w:pPr>
+      <w:r>
+        <w:rPr>
+          <w:b/>
+          <w:sz w:val="24"/>
+        </w:rPr>
+        <w:t xml:space="preserve">Binary </w:t>
+      </w:r>
+      <w:r>
+        <w:rPr>
+          <w:b/>
+          <w:sz w:val="24"/>
+        </w:rPr>
+        <w:t>I</w:t>
+      </w:r>
+      <w:r>
+        <w:rPr>
+          <w:b/>
+          <w:sz w:val="24"/>
+        </w:rPr>
+        <w:t xml:space="preserve">mage data - </w:t>
+      </w:r>
+      <w:r>
+        <w:rPr>
+          <w:b/>
+          <w:sz w:val="24"/>
+        </w:rPr>
+        <w:t xml:space="preserve">prey detection </w:t>
+      </w:r>
+      <w:r>
+        <w:rPr>
+          <w:b/>
+          <w:sz w:val="24"/>
+        </w:rPr>
+        <w:t>at differe</w:t>
+      </w:r>
+      <w:r>
+        <w:rPr>
+          <w:b/>
+          <w:sz w:val="24"/>
+        </w:rPr>
+        <w:t>nt ranges</w:t>
+      </w:r>
+      <w:r>
+        <w:rPr>
+          <w:b/>
+          <w:sz w:val="24"/>
+        </w:rPr>
+        <w:t xml:space="preserve"> (10 measurements)</w:t>
+      </w:r>
+    </w:p>
+    <w:tbl>
+      <w:tblPr>
+        <w:tblStyle w:val="TableGrid"/>
+        <w:tblW w:w="9214" w:type="dxa"/>
+        <w:tblInd w:w="-5" w:type="dxa"/>
+        <w:tblLook w:val="04A0" w:firstRow="1" w:lastRow="0" w:firstColumn="1" w:lastColumn="0" w:noHBand="0" w:noVBand="1"/>
+      </w:tblPr>
+      <w:tblGrid>
+        <w:gridCol w:w="2268"/>
+        <w:gridCol w:w="4820"/>
+        <w:gridCol w:w="2126"/>
+      </w:tblGrid>
+      <w:tr>
+        <w:tc>
+          <w:tcPr>
+            <w:tcW w:w="2268" w:type="dxa"/>
+            <w:shd w:val="clear" w:color="auto" w:fill="BFBFBF" w:themeFill="background1" w:themeFillShade="BF"/>
+          </w:tcPr>
+          <w:p>
+            <w:pPr>
+              <w:jc w:val="center"/>
+              <w:rPr>
+                <w:b/>
+                <w:sz w:val="24"/>
+              </w:rPr>
+            </w:pPr>
+            <w:r>
+              <w:rPr>
+                <w:b/>
+                <w:sz w:val="24"/>
+              </w:rPr>
+              <w:t>Prey distance</w:t>
+            </w:r>
+          </w:p>
+        </w:tc>
+        <w:tc>
+          <w:tcPr>
+            <w:tcW w:w="4820" w:type="dxa"/>
+            <w:shd w:val="clear" w:color="auto" w:fill="BFBFBF" w:themeFill="background1" w:themeFillShade="BF"/>
+          </w:tcPr>
+          <w:p>
+            <w:pPr>
+              <w:jc w:val="center"/>
+              <w:rPr>
+                <w:b/>
+                <w:sz w:val="24"/>
+              </w:rPr>
+            </w:pPr>
+            <w:r>
+              <w:rPr>
+                <w:b/>
+                <w:sz w:val="24"/>
+              </w:rPr>
+              <w:t>Hat pixel difference average</w:t>
+            </w:r>
+            <w:r>
+              <w:rPr>
+                <w:b/>
+                <w:sz w:val="24"/>
+              </w:rPr>
+              <w:t xml:space="preserve"> </w:t>
+            </w:r>
+            <w:r>
+              <w:rPr>
+                <w:b/>
+                <w:sz w:val="24"/>
+              </w:rPr>
+              <w:t>(</w:t>
+            </w:r>
+            <w:r>
+              <w:rPr>
+                <w:b/>
+                <w:sz w:val="24"/>
+              </w:rPr>
+              <w:t xml:space="preserve">Kinect </w:t>
+            </w:r>
+            <w:r>
+              <w:rPr>
+                <w:b/>
+                <w:sz w:val="24"/>
+              </w:rPr>
+              <w:t>vs Binary)</w:t>
+            </w:r>
+          </w:p>
+        </w:tc>
+        <w:tc>
+          <w:tcPr>
+            <w:tcW w:w="2126" w:type="dxa"/>
+            <w:shd w:val="clear" w:color="auto" w:fill="BFBFBF" w:themeFill="background1" w:themeFillShade="BF"/>
+          </w:tcPr>
+          <w:p>
+            <w:pPr>
+              <w:jc w:val="center"/>
+              <w:rPr>
+                <w:b/>
+                <w:sz w:val="24"/>
+              </w:rPr>
+            </w:pPr>
+            <w:r>
+              <w:rPr>
+                <w:b/>
+                <w:sz w:val="24"/>
+              </w:rPr>
+              <w:t>Standard deviation</w:t>
+            </w:r>
+          </w:p>
+        </w:tc>
+      </w:tr>
+      <w:tr>
+        <w:tc>
+          <w:tcPr>
+            <w:tcW w:w="2268" w:type="dxa"/>
+          </w:tcPr>
+          <w:p>
+            <w:r>
+              <w:t>1m</w:t>
+            </w:r>
+          </w:p>
+        </w:tc>
+        <w:tc>
+          <w:tcPr>
+            <w:tcW w:w="4820" w:type="dxa"/>
+          </w:tcPr>
+          <w:p>
+            <w:r>
+              <w:t>158</w:t>
+            </w:r>
+          </w:p>
+        </w:tc>
+        <w:tc>
+          <w:tcPr>
+            <w:tcW w:w="2126" w:type="dxa"/>
+          </w:tcPr>
+          <w:p>
+            <w:r>
+              <w:t>56</w:t>
+            </w:r>
+          </w:p>
+        </w:tc>
+      </w:tr>
+      <w:tr>
+        <w:tc>
+          <w:tcPr>
+            <w:tcW w:w="2268" w:type="dxa"/>
+          </w:tcPr>
+          <w:p>
+            <w:r>
+              <w:t>2m</w:t>
+            </w:r>
+          </w:p>
+        </w:tc>
+        <w:tc>
+          <w:tcPr>
+            <w:tcW w:w="4820" w:type="dxa"/>
+          </w:tcPr>
+          <w:p>
+            <w:r>
+              <w:t>297</w:t>
+            </w:r>
+          </w:p>
+        </w:tc>
+        <w:tc>
+          <w:tcPr>
+            <w:tcW w:w="2126" w:type="dxa"/>
+          </w:tcPr>
+          <w:p>
+            <w:r>
+              <w:t>72</w:t>
+            </w:r>
+          </w:p>
+        </w:tc>
+      </w:tr>
+      <w:tr>
+        <w:tc>
+          <w:tcPr>
+            <w:tcW w:w="2268" w:type="dxa"/>
+          </w:tcPr>
+          <w:p>
+            <w:r>
+              <w:t>3m</w:t>
+            </w:r>
+          </w:p>
+        </w:tc>
+        <w:tc>
+          <w:tcPr>
+            <w:tcW w:w="4820" w:type="dxa"/>
+          </w:tcPr>
+          <w:p>
+            <w:r>
+              <w:t>690</w:t>
+            </w:r>
+          </w:p>
+        </w:tc>
+        <w:tc>
+          <w:tcPr>
+            <w:tcW w:w="2126" w:type="dxa"/>
+          </w:tcPr>
+          <w:p>
+            <w:r>
+              <w:t>201</w:t>
+            </w:r>
+          </w:p>
+        </w:tc>
+      </w:tr>
+      <w:tr>
+        <w:tc>
+          <w:tcPr>
+            <w:tcW w:w="2268" w:type="dxa"/>
+          </w:tcPr>
+          <w:p>
+            <w:r>
+              <w:t>4m</w:t>
+            </w:r>
+          </w:p>
+        </w:tc>
+        <w:tc>
+          <w:tcPr>
+            <w:tcW w:w="4820" w:type="dxa"/>
+          </w:tcPr>
+          <w:p>
+            <w:r>
+              <w:t>1016</w:t>
+            </w:r>
+          </w:p>
+        </w:tc>
+        <w:tc>
+          <w:tcPr>
+            <w:tcW w:w="2126" w:type="dxa"/>
+          </w:tcPr>
+          <w:p>
+            <w:r>
+              <w:t>2</w:t>
+            </w:r>
+            <w:r>
+              <w:t>130</w:t>
+            </w:r>
+          </w:p>
+        </w:tc>
+      </w:tr>
+    </w:tbl>
+    <w:p>
+      <w:pPr>
+        <w:spacing w:before="240"/>
+      </w:pPr>
+      <w:r>
+        <w:rPr>
+          <w:b/>
+          <w:noProof/>
+          <w:sz w:val="24"/>
+          <w:lang w:eastAsia="en-GB"/>
+        </w:rPr>
+        <mc:AlternateContent>
+          <mc:Choice Requires="wps">
+            <w:drawing>
+              <wp:anchor distT="0" distB="0" distL="114300" distR="114300" simplePos="0" relativeHeight="251670528" behindDoc="1" locked="0" layoutInCell="1" allowOverlap="1" wp14:anchorId="28F686A3" wp14:editId="1497D0DE">
+                <wp:simplePos x="0" y="0"/>
+                <wp:positionH relativeFrom="margin">
+                  <wp:posOffset>1294130</wp:posOffset>
+                </wp:positionH>
+                <wp:positionV relativeFrom="paragraph">
+                  <wp:posOffset>2760980</wp:posOffset>
+                </wp:positionV>
+                <wp:extent cx="3219450" cy="287020"/>
+                <wp:effectExtent l="0" t="0" r="19050" b="17780"/>
+                <wp:wrapTight wrapText="bothSides">
+                  <wp:wrapPolygon edited="0">
+                    <wp:start x="0" y="0"/>
+                    <wp:lineTo x="0" y="21504"/>
+                    <wp:lineTo x="21600" y="21504"/>
+                    <wp:lineTo x="21600" y="0"/>
+                    <wp:lineTo x="0" y="0"/>
+                  </wp:wrapPolygon>
+                </wp:wrapTight>
+                <wp:docPr id="12" name="Text Box 2"/>
+                <wp:cNvGraphicFramePr>
+                  <a:graphicFrameLocks xmlns:a="http://schemas.openxmlformats.org/drawingml/2006/main"/>
+                </wp:cNvGraphicFramePr>
+                <a:graphic xmlns:a="http://schemas.openxmlformats.org/drawingml/2006/main">
+                  <a:graphicData uri="http://schemas.microsoft.com/office/word/2010/wordprocessingShape">
+                    <wps:wsp>
+                      <wps:cNvSpPr txBox="1">
+                        <a:spLocks noChangeArrowheads="1"/>
+                      </wps:cNvSpPr>
+                      <wps:spPr bwMode="auto">
+                        <a:xfrm>
+                          <a:off x="0" y="0"/>
+                          <a:ext cx="3219450" cy="287020"/>
+                        </a:xfrm>
+                        <a:prstGeom prst="rect">
+                          <a:avLst/>
+                        </a:prstGeom>
+                        <a:solidFill>
+                          <a:srgbClr val="FFFFFF"/>
+                        </a:solidFill>
+                        <a:ln w="9525">
+                          <a:solidFill>
+                            <a:srgbClr val="000000"/>
+                          </a:solidFill>
+                          <a:miter lim="800000"/>
+                          <a:headEnd/>
+                          <a:tailEnd/>
+                        </a:ln>
+                      </wps:spPr>
+                      <wps:txbx>
+                        <w:txbxContent>
+                          <w:p>
+                            <w:pPr>
+                              <w:spacing w:after="0" w:line="240" w:lineRule="auto"/>
+                              <w:jc w:val="center"/>
+                            </w:pPr>
+                            <w:r>
+                              <w:t>Figure 4 – Kinect/Binary pixel differences Near vs. Far</w:t>
+                            </w:r>
+                          </w:p>
+                        </w:txbxContent>
+                      </wps:txbx>
+                      <wps:bodyPr rot="0" vert="horz" wrap="square" lIns="91440" tIns="45720" rIns="91440" bIns="45720" anchor="t" anchorCtr="0">
+                        <a:noAutofit/>
+                      </wps:bodyPr>
+                    </wps:wsp>
+                  </a:graphicData>
+                </a:graphic>
+                <wp14:sizeRelH relativeFrom="page">
+                  <wp14:pctWidth>0</wp14:pctWidth>
+                </wp14:sizeRelH>
+                <wp14:sizeRelV relativeFrom="page">
+                  <wp14:pctHeight>0</wp14:pctHeight>
+                </wp14:sizeRelV>
+              </wp:anchor>
+            </w:drawing>
+          </mc:Choice>
+          <mc:Fallback>
+            <w:pict>
+              <v:shapetype w14:anchorId="28F686A3" id="_x0000_t202" coordsize="21600,21600" o:spt="202" path="m,l,21600r21600,l21600,xe">
+                <v:stroke joinstyle="miter"/>
+                <v:path gradientshapeok="t" o:connecttype="rect"/>
+              </v:shapetype>
+              <v:shape id="_x0000_s1029" type="#_x0000_t202" style="position:absolute;margin-left:101.9pt;margin-top:217.4pt;width:253.5pt;height:22.6pt;z-index:-251645952;visibility:visible;mso-wrap-style:square;mso-width-percent:0;mso-height-percent:0;mso-wrap-distance-left:9pt;mso-wrap-distance-top:0;mso-wrap-distance-right:9pt;mso-wrap-distance-bottom:0;mso-position-horizontal:absolute;mso-position-horizontal-relative:margin;mso-position-vertical:absolute;mso-position-vertical-relative:text;mso-width-percent:0;mso-height-percent:0;mso-width-relative:page;mso-height-relative:page;v-text-anchor:top" o:gfxdata="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">
+                <v:textbox>
+                  <w:txbxContent>
+                    <w:p>
+                      <w:pPr>
+                        <w:spacing w:after="0" w:line="240" w:lineRule="auto"/>
+                        <w:jc w:val="center"/>
+                      </w:pPr>
+                      <w:r>
+                        <w:t>Figure 4 – Kinect/Binary pixel differences Near vs. Far</w:t>
+                      </w:r>
+                    </w:p>
+                  </w:txbxContent>
+                </v:textbox>
+                <w10:wrap type="tight" anchorx="margin"/>
+              </v:shape>
+            </w:pict>
+          </mc:Fallback>
+        </mc:AlternateContent>
+      </w:r>
+      <w:r>
+        <w:rPr>
+          <w:noProof/>
+          <w:lang w:eastAsia="en-GB"/>
+        </w:rPr>
+        <mc:AlternateContent>
+          <mc:Choice Requires="wpg">
+            <w:drawing>
+              <wp:anchor distT="0" distB="0" distL="114300" distR="114300" simplePos="0" relativeHeight="251669504" behindDoc="0" locked="0" layoutInCell="1" allowOverlap="1" wp14:anchorId="05EFF238" wp14:editId="612C0DA8">
+                <wp:simplePos x="0" y="0"/>
+                <wp:positionH relativeFrom="column">
+                  <wp:posOffset>-268605</wp:posOffset>
+                </wp:positionH>
+                <wp:positionV relativeFrom="paragraph">
+                  <wp:posOffset>1379058</wp:posOffset>
+                </wp:positionV>
+                <wp:extent cx="6408420" cy="1307465"/>
+                <wp:effectExtent l="19050" t="19050" r="11430" b="26035"/>
+                <wp:wrapTight wrapText="bothSides">
+                  <wp:wrapPolygon edited="0">
+                    <wp:start x="-64" y="-315"/>
+                    <wp:lineTo x="-64" y="21715"/>
+                    <wp:lineTo x="21574" y="21715"/>
+                    <wp:lineTo x="21574" y="-315"/>
+                    <wp:lineTo x="-64" y="-315"/>
+                  </wp:wrapPolygon>
+                </wp:wrapTight>
+                <wp:docPr id="11" name="Group 11"/>
+                <wp:cNvGraphicFramePr/>
+                <a:graphic xmlns:a="http://schemas.openxmlformats.org/drawingml/2006/main">
+                  <a:graphicData uri="http://schemas.microsoft.com/office/word/2010/wordprocessingGroup">
+                    <wpg:wgp>
+                      <wpg:cNvGrpSpPr/>
+                      <wpg:grpSpPr>
+                        <a:xfrm>
+                          <a:off x="0" y="0"/>
+                          <a:ext cx="6408420" cy="1307465"/>
+                          <a:chOff x="0" y="10632"/>
+                          <a:chExt cx="6408420" cy="1307627"/>
+                        </a:xfrm>
+                      </wpg:grpSpPr>
+                      <pic:pic xmlns:pic="http://schemas.openxmlformats.org/drawingml/2006/picture">
+                        <pic:nvPicPr>
+                          <pic:cNvPr id="3" name="Picture 3"/>
+                          <pic:cNvPicPr>
+                            <a:picLocks noChangeAspect="1"/>
+                          </pic:cNvPicPr>
+                        </pic:nvPicPr>
+                        <pic:blipFill>
+                          <a:blip r:embed="rId11">
+                            <a:extLst>
+                              <a:ext uri="{28A0092B-C50C-407E-A947-70E740481C1C}">
+                                <a14:useLocalDpi xmlns:a14="http://schemas.microsoft.com/office/drawing/2010/main" val="0"/>
+                              </a:ext>
+                            </a:extLst>
+                          </a:blip>
+                          <a:stretch>
+                            <a:fillRect/>
+                          </a:stretch>
+                        </pic:blipFill>
+                        <pic:spPr>
+                          <a:xfrm>
+                            <a:off x="3200400" y="10632"/>
+                            <a:ext cx="3208020" cy="1307627"/>
+                          </a:xfrm>
+                          <a:prstGeom prst="rect">
+                            <a:avLst/>
+                          </a:prstGeom>
+                          <a:ln>
+                            <a:solidFill>
+                              <a:schemeClr val="tx1"/>
+                            </a:solidFill>
+                          </a:ln>
+                        </pic:spPr>
+                      </pic:pic>
+                      <pic:pic xmlns:pic="http://schemas.openxmlformats.org/drawingml/2006/picture">
+                        <pic:nvPicPr>
+                          <pic:cNvPr id="2" name="Picture 2"/>
+                          <pic:cNvPicPr>
+                            <a:picLocks noChangeAspect="1"/>
+                          </pic:cNvPicPr>
+                        </pic:nvPicPr>
+                        <pic:blipFill>
+                          <a:blip r:embed="rId12">
+                            <a:extLst>
+                              <a:ext uri="{28A0092B-C50C-407E-A947-70E740481C1C}">
+                                <a14:useLocalDpi xmlns:a14="http://schemas.microsoft.com/office/drawing/2010/main" val="0"/>
+                              </a:ext>
+                            </a:extLst>
+                          </a:blip>
+                          <a:stretch>
+                            <a:fillRect/>
+                          </a:stretch>
+                        </pic:blipFill>
+                        <pic:spPr>
+                          <a:xfrm>
+                            <a:off x="0" y="10633"/>
+                            <a:ext cx="3196590" cy="1307465"/>
+                          </a:xfrm>
+                          <a:prstGeom prst="rect">
+                            <a:avLst/>
+                          </a:prstGeom>
+                          <a:ln>
+                            <a:solidFill>
+                              <a:schemeClr val="tx1"/>
+                            </a:solidFill>
+                          </a:ln>
+                        </pic:spPr>
+                      </pic:pic>
+                    </wpg:wgp>
+                  </a:graphicData>
+                </a:graphic>
+                <wp14:sizeRelV relativeFrom="margin">
+                  <wp14:pctHeight>0</wp14:pctHeight>
+                </wp14:sizeRelV>
+              </wp:anchor>
+            </w:drawing>
+          </mc:Choice>
+          <mc:Fallback>
+            <w:pict>
+              <v:group w14:anchorId="4576497B" id="Group 11" o:spid="_x0000_s1026" style="position:absolute;margin-left:-21.15pt;margin-top:108.6pt;width:504.6pt;height:102.95pt;z-index:251669504;mso-height-relative:margin" coordorigin=",106" coordsize="64084,13076" o:gfxdata="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">
+                <v:shapetype id="_x0000_t75" coordsize="21600,21600" o:spt="75" o:preferrelative="t" path="m@4@5l@4@11@9@11@9@5xe" filled="f" stroked="f">
+                  <v:stroke joinstyle="miter"/>
+                  <v:formulas>
+                    <v:f eqn="if lineDrawn pixelLineWidth 0"/>
+                    <v:f eqn="sum @0 1 0"/>
+                    <v:f eqn="sum 0 0 @1"/>
+                    <v:f eqn="prod @2 1 2"/>
+                    <v:f eqn="prod @3 21600 pixelWidth"/>
+                    <v:f eqn="prod @3 21600 pixelHeight"/>
+                    <v:f eqn="sum @0 0 1"/>
+                    <v:f eqn="prod @6 1 2"/>
+                    <v:f eqn="prod @7 21600 pixelWidth"/>
+                    <v:f eqn="sum @8 21600 0"/>
+                    <v:f eqn="prod @7 21600 pixelHeight"/>
+                    <v:f eqn="sum @10 21600 0"/>
+                  </v:formulas>
+                  <v:path o:extrusionok="f" gradientshapeok="t" o:connecttype="rect"/>
+                  <o:lock v:ext="edit" aspectratio="t"/>
+                </v:shapetype>
+                <v:shape id="Picture 3" o:spid="_x0000_s1027" type="#_x0000_t75" style="position:absolute;left:32004;top:106;width:32080;height:13076;visibility:visible;mso-wrap-style:square" o:gfxdata="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" stroked="t" strokecolor="black [3213]">
+                  <v:imagedata r:id="rId13" o:title=""/>
+                  <v:path arrowok="t"/>
+                </v:shape>
+                <v:shape id="Picture 2" o:spid="_x0000_s1028" type="#_x0000_t75" style="position:absolute;top:106;width:31965;height:13074;visibility:visible;mso-wrap-style:square" o:gfxdata="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" stroked="t" strokecolor="black [3213]">
+                  <v:imagedata r:id="rId14" o:title=""/>
+                  <v:path arrowok="t"/>
+                </v:shape>
+                <w10:wrap type="tight"/>
+              </v:group>
+            </w:pict>
+          </mc:Fallback>
+        </mc:AlternateContent>
+      </w:r>
+      <w:r>
+        <w:t>Given the necessary programming time and processing involved in implementing dynamic colour learning, the performance of the HSV colour slicing used on this predator was considered acceptable. The results show an exponential increase in the difference in hat pixels across the raw image and binary mask when the prey distance increases. The standard deviation value for 4m came out surprisingly high as well, which may have been caused by an increase in noise at this range. As such it was treated as an anomaly.</w:t>
+      </w:r>
+      <w:r>
+        <w:t xml:space="preserve"> Figure 4 shows examples of the black box test data.</w:t>
+      </w:r>
+    </w:p>
+    <w:p>
+      <w:pPr>
+        <w:rPr>
+          <w:b/>
+          <w:sz w:val="24"/>
+        </w:rPr>
+      </w:pPr>
+    </w:p>
+    <w:p>
+      <w:pPr>
+        <w:rPr>
+          <w:b/>
+          <w:sz w:val="24"/>
+        </w:rPr>
+      </w:pPr>
+    </w:p>
+    <w:p>
+      <w:pPr>
+        <w:rPr>
+          <w:b/>
+          <w:sz w:val="24"/>
+        </w:rPr>
+      </w:pPr>
+    </w:p>
+    <w:p>
+      <w:pPr>
+        <w:rPr>
+          <w:b/>
+        </w:rPr>
+      </w:pPr>
+      <w:r>
+        <w:rPr>
+          <w:b/>
+          <w:sz w:val="24"/>
+        </w:rPr>
+        <w:lastRenderedPageBreak/>
+        <w:t>System parameters, l</w:t>
+      </w:r>
+      <w:r>
+        <w:rPr>
+          <w:b/>
+          <w:sz w:val="24"/>
+        </w:rPr>
+        <w:t>imitations</w:t>
+      </w:r>
+      <w:r>
+        <w:rPr>
+          <w:b/>
+          <w:sz w:val="24"/>
+        </w:rPr>
+        <w:t xml:space="preserve"> &amp; I</w:t>
+      </w:r>
+      <w:r>
+        <w:rPr>
+          <w:b/>
+          <w:sz w:val="24"/>
+        </w:rPr>
+        <w:t>mprovements</w:t>
+      </w:r>
+    </w:p>
+    <w:p>
+      <w:r>
+        <w:t xml:space="preserve">Network </w:t>
+      </w:r>
+      <w:r>
+        <w:t xml:space="preserve">latency from too many requests on a shared network </w:t>
+      </w:r>
+      <w:r>
+        <w:t xml:space="preserve">was a big issue </w:t>
+      </w:r>
+      <w:r>
+        <w:t>during development</w:t>
+      </w:r>
+      <w:r>
+        <w:t xml:space="preserve">. Multiple </w:t>
+      </w:r>
+      <w:r>
+        <w:t xml:space="preserve">robots running at once </w:t>
+      </w:r>
+      <w:r>
+        <w:t>severely affected the performan</w:t>
+      </w:r>
+      <w:r>
+        <w:t xml:space="preserve">ce and efficiency of the system and while every effort was made to eliminate this variable in testing, it was out of developer control. </w:t>
+      </w:r>
+      <w:r>
+        <w:t>Loading the code directly onto it may</w:t>
+      </w:r>
+      <w:r>
+        <w:t xml:space="preserve"> be an option in the future. </w:t>
+      </w:r>
+      <w:r>
+        <w:t>CPU requirements</w:t>
+      </w:r>
+      <w:r>
+        <w:t xml:space="preserve"> of some functions</w:t>
+      </w:r>
+      <w:r>
+        <w:t>,</w:t>
+      </w:r>
+      <w:r>
+        <w:t xml:space="preserve"> specifically the computer vision section, will have had an effect on the performance too to some extent. It’s entirely possible that the frequency of processor-intensive method calls could be reduced without affecting system performance, but this would need to be properly tested on a private network to ensure accurate data.</w:t>
+      </w:r>
+    </w:p>
+    <w:p>
+      <w:r>
+        <w:t>Making the code more efficient by further separating it out into segregated, modular components would go far in increasing reusability. From there more advanced threading could be implemented, for instance to more clearly define and separate the states defined in Figures 1 and 2.</w:t>
+      </w:r>
+    </w:p>
+    <w:p>
+      <w:r>
+        <w:t>S</w:t>
+      </w:r>
+      <w:r>
+        <w:t xml:space="preserve">ensor </w:t>
+      </w:r>
+      <w:r>
+        <w:t xml:space="preserve">inaccuracy </w:t>
+      </w:r>
+      <w:r>
+        <w:t xml:space="preserve">is another issue that’s largely unavoidable. Odometry measures, for instance, can produce notoriously inaccurate data without proper localisation and mapping implemented alongside it. The addition of </w:t>
+      </w:r>
+      <w:r>
+        <w:t xml:space="preserve">odometry to </w:t>
+      </w:r>
+      <w:r>
+        <w:t xml:space="preserve">Laserscan or vision algorithms could also reduce margin for error in that case, so it would be something to consider to further the work on this predator bot.  A similar combination could be used if a longer-range distance estimation was required, to identify the prey’s exact location or direction. Finally, as robust as the colour slicing used to process the images may be, support for different lighting, longer distances, and more effective noise reduction have all been </w:t>
+      </w:r>
+      <w:r>
+        <w:t xml:space="preserve">tested and </w:t>
+      </w:r>
+      <w:r>
+        <w:t xml:space="preserve">identified as </w:t>
+      </w:r>
+      <w:r>
+        <w:t>having room for improvement.</w:t>
+      </w:r>
       <w:bookmarkStart w:id="0" w:name="_GoBack"/>
       <w:bookmarkEnd w:id="0"/>
     </w:p>
     <w:p>
       <w:pPr>
         <w:rPr>
-          <w:b/>
           <w:sz w:val="24"/>
         </w:rPr>
       </w:pPr>
-      <w:r>
-        <w:rPr>
-          <w:b/>
-          <w:sz w:val="24"/>
-        </w:rPr>
-        <w:t>Obstacle Avoidance</w:t>
-      </w:r>
-    </w:p>
-    <w:p>
-      <w:pPr>
-        <w:spacing w:after="0"/>
-        <w:rPr>
-          <w:b/>
-          <w:u w:val="single"/>
-        </w:rPr>
-      </w:pPr>
-      <w:r>
-        <w:rPr>
-          <w:b/>
-          <w:u w:val="single"/>
-        </w:rPr>
-        <w:t>Identification</w:t>
-      </w:r>
-    </w:p>
-    <w:p>
-      <w:r>
-        <w:t xml:space="preserve">The predator needed to differentiate between its prey and any other objects it may find itself near. While the prey was clearly definable by its distinctive green hat the feedback from the Turtlebot’s Kinect camera </w:t>
-      </w:r>
-    </w:p>
-    <w:p>
-      <w:pPr>
-        <w:spacing w:after="0"/>
-        <w:rPr>
-          <w:b/>
-          <w:u w:val="single"/>
-        </w:rPr>
-      </w:pPr>
-      <w:r>
-        <w:rPr>
-          <w:b/>
-          <w:u w:val="single"/>
-        </w:rPr>
-        <w:lastRenderedPageBreak/>
-        <w:t>Action</w:t>
-      </w:r>
-    </w:p>
-    <w:p>
-      <w:r>
-        <w:t>The</w:t>
-      </w:r>
-    </w:p>
-    <w:p>
-      <w:pPr>
-        <w:spacing w:after="0"/>
-        <w:rPr>
-          <w:b/>
-          <w:sz w:val="24"/>
-          <w:u w:val="single"/>
-        </w:rPr>
-      </w:pPr>
-      <w:r>
-        <w:rPr>
-          <w:b/>
-          <w:sz w:val="24"/>
-          <w:u w:val="single"/>
-        </w:rPr>
-        <w:t>Player Behaviour – Prey</w:t>
-      </w:r>
-      <w:r>
-        <w:rPr>
-          <w:b/>
-          <w:sz w:val="24"/>
-          <w:u w:val="single"/>
-        </w:rPr>
-        <w:t xml:space="preserve"> (</w:t>
-      </w:r>
-      <w:r>
-        <w:rPr>
-          <w:b/>
-          <w:sz w:val="24"/>
-          <w:u w:val="single"/>
-        </w:rPr>
-        <w:t>Run &amp; Hide</w:t>
-      </w:r>
-      <w:r>
-        <w:rPr>
-          <w:b/>
-          <w:sz w:val="24"/>
-          <w:u w:val="single"/>
-        </w:rPr>
-        <w:t>)</w:t>
-      </w:r>
-    </w:p>
-    <w:p>
-      <w:pPr>
-        <w:rPr>
-          <w:b/>
-          <w:sz w:val="24"/>
-        </w:rPr>
-      </w:pPr>
-      <w:r>
-        <w:rPr>
-          <w:b/>
-          <w:sz w:val="24"/>
-        </w:rPr>
-        <w:t>Opponent Detection</w:t>
-      </w:r>
-    </w:p>
-    <w:p>
-      <w:r>
-        <w:t>The</w:t>
-      </w:r>
-    </w:p>
-    <w:p>
-      <w:pPr>
-        <w:rPr>
-          <w:b/>
-          <w:sz w:val="24"/>
-        </w:rPr>
-      </w:pPr>
-      <w:r>
-        <w:rPr>
-          <w:b/>
-          <w:sz w:val="24"/>
-        </w:rPr>
-        <w:t>Obstacle Avoidance</w:t>
-      </w:r>
-    </w:p>
-    <w:p>
-      <w:r>
-        <w:t>The</w:t>
-      </w:r>
-    </w:p>
-    <w:p>
-      <w:pPr>
-        <w:rPr>
-          <w:rFonts w:ascii="Cambria" w:hAnsi="Cambria"/>
-          <w:b/>
-          <w:sz w:val="24"/>
-          <w:u w:val="single"/>
-        </w:rPr>
-      </w:pPr>
-      <w:r>
-        <w:rPr>
-          <w:rFonts w:ascii="Cambria" w:hAnsi="Cambria"/>
-          <w:b/>
-          <w:sz w:val="24"/>
-          <w:u w:val="single"/>
-        </w:rPr>
-        <w:br w:type="page"/>
-      </w:r>
-    </w:p>
-    <w:p>
-      <w:pPr>
-        <w:spacing w:before="240"/>
-        <w:rPr>
-          <w:rFonts w:ascii="Cambria" w:hAnsi="Cambria"/>
-          <w:b/>
-          <w:color w:val="FF0000"/>
-          <w:sz w:val="28"/>
-        </w:rPr>
-      </w:pPr>
-      <w:r>
-        <w:rPr>
-          <w:rFonts w:ascii="Cambria" w:hAnsi="Cambria"/>
-          <w:b/>
-          <w:sz w:val="28"/>
-          <w:u w:val="single"/>
-        </w:rPr>
-        <w:lastRenderedPageBreak/>
-        <w:t>Testing &amp; Evaluation</w:t>
-      </w:r>
-    </w:p>
-    <w:p>
-      <w:pPr>
-        <w:rPr>
-          <w:b/>
-          <w:sz w:val="24"/>
-        </w:rPr>
-      </w:pPr>
-      <w:r>
-        <w:rPr>
-          <w:b/>
-          <w:sz w:val="24"/>
-        </w:rPr>
-        <w:t>Functionality</w:t>
-      </w:r>
-    </w:p>
-    <w:p>
-      <w:r>
-        <w:t>Efficient implementation</w:t>
-      </w:r>
-    </w:p>
-    <w:p>
-      <w:pPr>
-        <w:rPr>
-          <w:b/>
-          <w:sz w:val="24"/>
-        </w:rPr>
-      </w:pPr>
-      <w:r>
-        <w:rPr>
-          <w:b/>
-          <w:sz w:val="24"/>
-        </w:rPr>
-        <w:t>Performance</w:t>
-      </w:r>
-    </w:p>
-    <w:p>
-      <w:r>
-        <w:t xml:space="preserve">Accuracy e.g. </w:t>
-      </w:r>
-      <w:r>
-        <w:t>time/distance</w:t>
-      </w:r>
-    </w:p>
-    <w:p>
-      <w:pPr>
-        <w:rPr>
-          <w:b/>
-        </w:rPr>
-      </w:pPr>
-      <w:r>
-        <w:rPr>
-          <w:b/>
-          <w:sz w:val="24"/>
-        </w:rPr>
-        <w:t>Limitations</w:t>
-      </w:r>
-    </w:p>
-    <w:p>
-      <w:r>
-        <w:t>?</w:t>
-      </w:r>
-    </w:p>
-    <w:p>
-      <w:pPr>
-        <w:rPr>
-          <w:b/>
-        </w:rPr>
-      </w:pPr>
-      <w:r>
-        <w:rPr>
-          <w:b/>
-          <w:sz w:val="24"/>
-        </w:rPr>
-        <w:t>Possible improvements</w:t>
-      </w:r>
-    </w:p>
-    <w:p>
-      <w:r>
-        <w:t>?</w:t>
-      </w:r>
-    </w:p>
-    <w:p>
-      <w:pPr>
-        <w:rPr>
-          <w:b/>
-          <w:sz w:val="24"/>
-        </w:rPr>
-      </w:pPr>
-      <w:r>
-        <w:rPr>
-          <w:b/>
-          <w:sz w:val="24"/>
-        </w:rPr>
-        <w:t>Influence of system parameters</w:t>
-      </w:r>
-    </w:p>
-    <w:p>
-      <w:pPr>
-        <w:rPr>
-          <w:sz w:val="24"/>
-        </w:rPr>
-      </w:pPr>
-      <w:r>
-        <w:t>Linear/Angular velocities, CPU speeds, controller values</w:t>
-      </w:r>
-    </w:p>
-    <w:p>
-      <w:pPr>
-        <w:spacing w:after="0"/>
-      </w:pPr>
-    </w:p>
-    <w:p/>
-    <w:p>
-      <w:r>
-        <w:rPr>
-          <w:b/>
-        </w:rPr>
-        <w:br w:type="page"/>
-      </w:r>
     </w:p>
     <w:sdt>
       <w:sdtPr>
@@ -739,11 +4072,11 @@
           <w:pPr>
             <w:pStyle w:val="RegHead"/>
             <w:spacing w:before="240"/>
+            <w:rPr>
+              <w:sz w:val="32"/>
+            </w:rPr>
           </w:pPr>
           <w:r>
-            <w:rPr>
-              <w:sz w:val="24"/>
-            </w:rPr>
             <w:t>References</w:t>
           </w:r>
         </w:p>
@@ -757,7 +4090,11 @@
             <w:p>
               <w:pPr>
                 <w:pStyle w:val="Bibliography"/>
-                <w:spacing w:after="120" w:line="240" w:lineRule="auto"/>
+                <w:rPr>
+                  <w:noProof/>
+                  <w:sz w:val="24"/>
+                  <w:szCs w:val="24"/>
+                </w:rPr>
               </w:pPr>
               <w:r>
                 <w:fldChar w:fldCharType="begin"/>
@@ -770,12 +4107,223 @@
               </w:r>
               <w:r>
                 <w:rPr>
-                  <w:b/>
-                  <w:bCs/>
                   <w:noProof/>
-                  <w:lang w:val="en-US"/>
                 </w:rPr>
-                <w:t>There are no sources in the current document.</w:t>
+                <w:t xml:space="preserve">Braitenberg, V., 1986. </w:t>
+              </w:r>
+              <w:r>
+                <w:rPr>
+                  <w:i/>
+                  <w:iCs/>
+                  <w:noProof/>
+                </w:rPr>
+                <w:t xml:space="preserve">Vehicles: Experiments in synthetic psychology. </w:t>
+              </w:r>
+              <w:r>
+                <w:rPr>
+                  <w:noProof/>
+                </w:rPr>
+                <w:t>2nd ed. s.l.:MIT press.</w:t>
+              </w:r>
+            </w:p>
+            <w:p>
+              <w:pPr>
+                <w:pStyle w:val="Bibliography"/>
+                <w:rPr>
+                  <w:noProof/>
+                </w:rPr>
+              </w:pPr>
+              <w:r>
+                <w:rPr>
+                  <w:noProof/>
+                </w:rPr>
+                <w:t xml:space="preserve">François, A. R. &amp; Medioni, G. G., 1999. Adaptive color background modeling for real-time segmentation of video streams. </w:t>
+              </w:r>
+              <w:r>
+                <w:rPr>
+                  <w:i/>
+                  <w:iCs/>
+                  <w:noProof/>
+                </w:rPr>
+                <w:t xml:space="preserve">Proceedings of the International Conference on Imaging Science, Systems, and Technology, </w:t>
+              </w:r>
+              <w:r>
+                <w:rPr>
+                  <w:noProof/>
+                </w:rPr>
+                <w:t>1(121), pp. 227-232.</w:t>
+              </w:r>
+            </w:p>
+            <w:p>
+              <w:pPr>
+                <w:pStyle w:val="Bibliography"/>
+                <w:rPr>
+                  <w:noProof/>
+                </w:rPr>
+              </w:pPr>
+              <w:r>
+                <w:rPr>
+                  <w:noProof/>
+                </w:rPr>
+                <w:t xml:space="preserve">Franz, M. O. &amp; Mallot, H. A., 2000. Biomimetic robot navigation. </w:t>
+              </w:r>
+              <w:r>
+                <w:rPr>
+                  <w:i/>
+                  <w:iCs/>
+                  <w:noProof/>
+                </w:rPr>
+                <w:t xml:space="preserve">Robotics and autonomous Systems, </w:t>
+              </w:r>
+              <w:r>
+                <w:rPr>
+                  <w:noProof/>
+                </w:rPr>
+                <w:t>30(1), pp. 133-153.</w:t>
+              </w:r>
+            </w:p>
+            <w:p>
+              <w:pPr>
+                <w:pStyle w:val="Bibliography"/>
+                <w:rPr>
+                  <w:noProof/>
+                </w:rPr>
+              </w:pPr>
+              <w:r>
+                <w:rPr>
+                  <w:noProof/>
+                </w:rPr>
+                <w:t xml:space="preserve">Hanheide, M., 2015. </w:t>
+              </w:r>
+              <w:r>
+                <w:rPr>
+                  <w:i/>
+                  <w:iCs/>
+                  <w:noProof/>
+                </w:rPr>
+                <w:t xml:space="preserve">Robotics Control Architectures. </w:t>
+              </w:r>
+              <w:r>
+                <w:rPr>
+                  <w:noProof/>
+                </w:rPr>
+                <w:t xml:space="preserve">[Online] </w:t>
+              </w:r>
+              <w:r>
+                <w:rPr>
+                  <w:noProof/>
+                </w:rPr>
+                <w:br/>
+                <w:t xml:space="preserve">Available at: </w:t>
+              </w:r>
+              <w:r>
+                <w:rPr>
+                  <w:noProof/>
+                  <w:u w:val="single"/>
+                </w:rPr>
+                <w:t>https://blackboard.lincoln.ac.uk/bbcswebdav/pid-923414-dt-content-rid-1873725_2/courses/CMP3641M-9037M-1415/CMP3641M%20Robotics%20lecture%206%20-%20Control%20Architectures.pdf</w:t>
+              </w:r>
+              <w:r>
+                <w:rPr>
+                  <w:noProof/>
+                </w:rPr>
+                <w:br/>
+                <w:t>[Accessed 26 February 2015].</w:t>
+              </w:r>
+            </w:p>
+            <w:p>
+              <w:pPr>
+                <w:pStyle w:val="Bibliography"/>
+                <w:rPr>
+                  <w:noProof/>
+                </w:rPr>
+              </w:pPr>
+              <w:r>
+                <w:rPr>
+                  <w:noProof/>
+                </w:rPr>
+                <w:t xml:space="preserve">I Heart Robotics; Peter Tran, 2014. </w:t>
+              </w:r>
+              <w:r>
+                <w:rPr>
+                  <w:i/>
+                  <w:iCs/>
+                  <w:noProof/>
+                </w:rPr>
+                <w:t xml:space="preserve">Cornell College - Move.py. </w:t>
+              </w:r>
+              <w:r>
+                <w:rPr>
+                  <w:noProof/>
+                </w:rPr>
+                <w:t xml:space="preserve">[Online] </w:t>
+              </w:r>
+              <w:r>
+                <w:rPr>
+                  <w:noProof/>
+                </w:rPr>
+                <w:br/>
+                <w:t xml:space="preserve">Available at: </w:t>
+              </w:r>
+              <w:r>
+                <w:rPr>
+                  <w:noProof/>
+                  <w:u w:val="single"/>
+                </w:rPr>
+                <w:t>http://people.cornellcollege.edu/smikell15/MAX/code/move.py.html</w:t>
+              </w:r>
+              <w:r>
+                <w:rPr>
+                  <w:noProof/>
+                </w:rPr>
+                <w:br/>
+                <w:t>[Accessed 20 March 2015].</w:t>
+              </w:r>
+            </w:p>
+            <w:p>
+              <w:pPr>
+                <w:pStyle w:val="Bibliography"/>
+              </w:pPr>
+              <w:r>
+                <w:rPr>
+                  <w:noProof/>
+                </w:rPr>
+                <w:t xml:space="preserve">K, A., 2012. </w:t>
+              </w:r>
+              <w:r>
+                <w:rPr>
+                  <w:i/>
+                  <w:iCs/>
+                  <w:noProof/>
+                </w:rPr>
+                <w:t xml:space="preserve">Official Python Tutorial Codes - Moments. </w:t>
+              </w:r>
+              <w:r>
+                <w:rPr>
+                  <w:noProof/>
+                </w:rPr>
+                <w:t xml:space="preserve">[Online] </w:t>
+              </w:r>
+              <w:r>
+                <w:rPr>
+                  <w:noProof/>
+                </w:rPr>
+                <w:br/>
+                <w:t xml:space="preserve">Available at: </w:t>
+              </w:r>
+              <w:r>
+                <w:rPr>
+                  <w:noProof/>
+                  <w:u w:val="single"/>
+                </w:rPr>
+                <w:t>https://github.com/abidrahmank/OpenCV2-Python/blob/master/Official_Tutorial_Python_Codes/3_imgproc/moments.py</w:t>
+              </w:r>
+              <w:r>
+                <w:rPr>
+                  <w:noProof/>
+                </w:rPr>
+                <w:br/>
+                <w:t>[Accessed 1 March 2015].</w:t>
               </w:r>
               <w:r>
                 <w:rPr>
@@ -791,8 +4339,8 @@
       </w:sdtContent>
     </w:sdt>
     <w:sectPr>
-      <w:headerReference w:type="default" r:id="rId8"/>
-      <w:footerReference w:type="default" r:id="rId9"/>
+      <w:headerReference w:type="default" r:id="rId15"/>
+      <w:footerReference w:type="default" r:id="rId16"/>
       <w:pgSz w:w="11906" w:h="16838"/>
       <w:pgMar w:top="1361" w:right="1361" w:bottom="1134" w:left="1361" w:header="709" w:footer="709" w:gutter="0"/>
       <w:cols w:space="708"/>
@@ -915,7 +4463,7 @@
                 <w:noProof/>
                 <w:sz w:val="24"/>
               </w:rPr>
-              <w:t>2</w:t>
+              <w:t>5</w:t>
             </w:r>
             <w:r>
               <w:rPr>
@@ -965,7 +4513,7 @@
                 <w:noProof/>
                 <w:sz w:val="24"/>
               </w:rPr>
-              <w:t>4</w:t>
+              <w:t>6</w:t>
             </w:r>
             <w:r>
               <w:rPr>
@@ -2145,6 +5693,25 @@
       <w:spacing w:after="0" w:line="240" w:lineRule="auto"/>
     </w:pPr>
   </w:style>
+  <w:style w:type="table" w:styleId="TableGrid">
+    <w:name w:val="Table Grid"/>
+    <w:basedOn w:val="TableNormal"/>
+    <w:uiPriority w:val="39"/>
+    <w:rsid w:val="00E03CFF"/>
+    <w:pPr>
+      <w:spacing w:after="0" w:line="240" w:lineRule="auto"/>
+    </w:pPr>
+    <w:tblPr>
+      <w:tblBorders>
+        <w:top w:val="single" w:sz="4" w:space="0" w:color="auto"/>
+        <w:left w:val="single" w:sz="4" w:space="0" w:color="auto"/>
+        <w:bottom w:val="single" w:sz="4" w:space="0" w:color="auto"/>
+        <w:right w:val="single" w:sz="4" w:space="0" w:color="auto"/>
+        <w:insideH w:val="single" w:sz="4" w:space="0" w:color="auto"/>
+        <w:insideV w:val="single" w:sz="4" w:space="0" w:color="auto"/>
+      </w:tblBorders>
+    </w:tblPr>
+  </w:style>
 </w:styles>
 </file>
 
@@ -2410,11 +5977,156 @@
 </file>
 
 <file path=customXml/item1.xml><?xml version="1.0" encoding="utf-8"?>
-<b:Sources xmlns:b="http://schemas.openxmlformats.org/officeDocument/2006/bibliography" xmlns="http://schemas.openxmlformats.org/officeDocument/2006/bibliography" SelectedStyle="\HarvardAnglia2008OfficeOnline.xsl" StyleName="Harvard - Anglia" Version="2008"/>
+<b:Sources xmlns:b="http://schemas.openxmlformats.org/officeDocument/2006/bibliography" xmlns="http://schemas.openxmlformats.org/officeDocument/2006/bibliography" SelectedStyle="\HarvardAnglia2008OfficeOnline.xsl" StyleName="Harvard - Anglia" Version="2008">
+  <b:Source>
+    <b:Tag>Mar15</b:Tag>
+    <b:SourceType>DocumentFromInternetSite</b:SourceType>
+    <b:Guid>{E35BB2C1-13E8-4F3C-8A37-4197B9BCCF01}</b:Guid>
+    <b:Title>Robotics Control Architectures</b:Title>
+    <b:Year>2015</b:Year>
+    <b:YearAccessed>2015</b:YearAccessed>
+    <b:MonthAccessed>February</b:MonthAccessed>
+    <b:DayAccessed>26</b:DayAccessed>
+    <b:URL>https://blackboard.lincoln.ac.uk/bbcswebdav/pid-923414-dt-content-rid-1873725_2/courses/CMP3641M-9037M-1415/CMP3641M%20Robotics%20lecture%206%20-%20Control%20Architectures.pdf</b:URL>
+    <b:Author>
+      <b:Author>
+        <b:NameList>
+          <b:Person>
+            <b:Last>Hanheide</b:Last>
+            <b:First>Marc</b:First>
+          </b:Person>
+        </b:NameList>
+      </b:Author>
+    </b:Author>
+    <b:Month>February</b:Month>
+    <b:Day>26</b:Day>
+    <b:RefOrder>1</b:RefOrder>
+  </b:Source>
+  <b:Source>
+    <b:Tag>Fra99</b:Tag>
+    <b:SourceType>JournalArticle</b:SourceType>
+    <b:Guid>{34442727-FDF1-4340-A162-686FD200B13F}</b:Guid>
+    <b:Title>Adaptive color background modeling for real-time segmentation of video streams</b:Title>
+    <b:Year>1999</b:Year>
+    <b:Author>
+      <b:Author>
+        <b:NameList>
+          <b:Person>
+            <b:Last>François</b:Last>
+            <b:First>A.</b:First>
+            <b:Middle>R</b:Middle>
+          </b:Person>
+          <b:Person>
+            <b:Last>Medioni</b:Last>
+            <b:First>G.</b:First>
+            <b:Middle>G</b:Middle>
+          </b:Person>
+        </b:NameList>
+      </b:Author>
+    </b:Author>
+    <b:JournalName>Proceedings of the International Conference on Imaging Science, Systems, and Technology</b:JournalName>
+    <b:Pages>227-232</b:Pages>
+    <b:Volume>1</b:Volume>
+    <b:Issue>121</b:Issue>
+    <b:RefOrder>2</b:RefOrder>
+  </b:Source>
+  <b:Source>
+    <b:Tag>Abi12</b:Tag>
+    <b:SourceType>DocumentFromInternetSite</b:SourceType>
+    <b:Guid>{A59D5C4A-4B25-457B-AB0B-5B66EA3CBD8B}</b:Guid>
+    <b:Title>Official Python Tutorial Codes - Moments</b:Title>
+    <b:Year>2012</b:Year>
+    <b:Month>June</b:Month>
+    <b:Day>5</b:Day>
+    <b:YearAccessed>2015</b:YearAccessed>
+    <b:MonthAccessed>March</b:MonthAccessed>
+    <b:DayAccessed>1</b:DayAccessed>
+    <b:URL>https://github.com/abidrahmank/OpenCV2-Python/blob/master/Official_Tutorial_Python_Codes/3_imgproc/moments.py</b:URL>
+    <b:Author>
+      <b:Author>
+        <b:NameList>
+          <b:Person>
+            <b:Last>K</b:Last>
+            <b:First>Abid</b:First>
+          </b:Person>
+        </b:NameList>
+      </b:Author>
+    </b:Author>
+    <b:RefOrder>3</b:RefOrder>
+  </b:Source>
+  <b:Source>
+    <b:Tag>Fra00</b:Tag>
+    <b:SourceType>JournalArticle</b:SourceType>
+    <b:Guid>{2AE27DA6-3141-42DD-8713-04C8262D85AB}</b:Guid>
+    <b:Title>Biomimetic robot navigation</b:Title>
+    <b:Year>2000</b:Year>
+    <b:Author>
+      <b:Author>
+        <b:NameList>
+          <b:Person>
+            <b:Last>Franz</b:Last>
+            <b:First>M.</b:First>
+            <b:Middle>O.</b:Middle>
+          </b:Person>
+          <b:Person>
+            <b:Last>Mallot</b:Last>
+            <b:First>H.</b:First>
+            <b:Middle>A.</b:Middle>
+          </b:Person>
+        </b:NameList>
+      </b:Author>
+    </b:Author>
+    <b:Edition>1</b:Edition>
+    <b:JournalName>Robotics and autonomous Systems</b:JournalName>
+    <b:Pages>133-153</b:Pages>
+    <b:Volume>30</b:Volume>
+    <b:Issue>1</b:Issue>
+    <b:RefOrder>4</b:RefOrder>
+  </b:Source>
+  <b:Source>
+    <b:Tag>IHe14</b:Tag>
+    <b:SourceType>DocumentFromInternetSite</b:SourceType>
+    <b:Guid>{1449E597-9F6A-47B1-8563-FEB0E6AFA281}</b:Guid>
+    <b:Title>Cornell College - Move.py</b:Title>
+    <b:Year>2014</b:Year>
+    <b:Author>
+      <b:Author>
+        <b:Corporate>I Heart Robotics; Peter Tran</b:Corporate>
+      </b:Author>
+    </b:Author>
+    <b:Month>June</b:Month>
+    <b:Day>3</b:Day>
+    <b:YearAccessed>2015</b:YearAccessed>
+    <b:MonthAccessed>March</b:MonthAccessed>
+    <b:DayAccessed>20</b:DayAccessed>
+    <b:URL>http://people.cornellcollege.edu/smikell15/MAX/code/move.py.html</b:URL>
+    <b:RefOrder>6</b:RefOrder>
+  </b:Source>
+  <b:Source>
+    <b:Tag>Bra86</b:Tag>
+    <b:SourceType>Book</b:SourceType>
+    <b:Guid>{0DDA391C-00DC-49FE-A76D-F38ED579D28A}</b:Guid>
+    <b:Title>Vehicles: Experiments in synthetic psychology</b:Title>
+    <b:Year>1986</b:Year>
+    <b:Author>
+      <b:Author>
+        <b:NameList>
+          <b:Person>
+            <b:Last>Braitenberg</b:Last>
+            <b:First>V</b:First>
+          </b:Person>
+        </b:NameList>
+      </b:Author>
+    </b:Author>
+    <b:Publisher>MIT press</b:Publisher>
+    <b:Edition>2nd</b:Edition>
+    <b:RefOrder>5</b:RefOrder>
+  </b:Source>
+</b:Sources>
 </file>
 
 <file path=customXml/itemProps1.xml><?xml version="1.0" encoding="utf-8"?>
-<ds:datastoreItem xmlns:ds="http://schemas.openxmlformats.org/officeDocument/2006/customXml" ds:itemID="{BFD7BF4C-3F6E-4ECF-9125-45ABFA015E07}">
+<ds:datastoreItem xmlns:ds="http://schemas.openxmlformats.org/officeDocument/2006/customXml" ds:itemID="{D2987B1C-524B-4E7C-8322-D50C4404A766}">
   <ds:schemaRefs>
     <ds:schemaRef ds:uri="http://schemas.openxmlformats.org/officeDocument/2006/bibliography"/>
   </ds:schemaRefs>

</xml_diff>